<commit_message>
Offizielles Testprotokoll + Doku zur Datenverwaltung und Sortieren
</commit_message>
<xml_diff>
--- a/busreisen/busreisen/doc/Projektdokumentation.docx
+++ b/busreisen/busreisen/doc/Projektdokumentation.docx
@@ -274,7 +274,15 @@
           <w:szCs w:val="24"/>
         </w:rPr>
         <w:tab/>
-        <w:t xml:space="preserve">   IT-Systeme</w:t>
+        <w:t xml:space="preserve">   </w:t>
+      </w:r>
+      <w:r>
+        <w:rPr>
+          <w:rFonts w:ascii="Times New Roman" w:hAnsi="Times New Roman" w:cs="Times New Roman"/>
+          <w:sz w:val="24"/>
+          <w:szCs w:val="24"/>
+        </w:rPr>
+        <w:t>Anwendungsentwicklung</w:t>
       </w:r>
     </w:p>
     <w:p>
@@ -304,7 +312,23 @@
           <w:szCs w:val="24"/>
         </w:rPr>
         <w:tab/>
-        <w:t xml:space="preserve">  Dr. Genc</w:t>
+        <w:t xml:space="preserve">  </w:t>
+      </w:r>
+      <w:r>
+        <w:rPr>
+          <w:rFonts w:ascii="Times New Roman" w:hAnsi="Times New Roman" w:cs="Times New Roman"/>
+          <w:sz w:val="24"/>
+          <w:szCs w:val="24"/>
+        </w:rPr>
+        <w:t xml:space="preserve"> </w:t>
+      </w:r>
+      <w:r>
+        <w:rPr>
+          <w:rFonts w:ascii="Times New Roman" w:hAnsi="Times New Roman" w:cs="Times New Roman"/>
+          <w:sz w:val="24"/>
+          <w:szCs w:val="24"/>
+        </w:rPr>
+        <w:t>Dr. Genc</w:t>
       </w:r>
     </w:p>
     <w:p>
@@ -1207,7 +1231,39 @@
           <w:sz w:val="24"/>
           <w:szCs w:val="24"/>
         </w:rPr>
-        <w:t xml:space="preserve">Außerdem wurde der Projektleiter ausgewählt. Weiterhin wurde die Arbeit auf die Mitarbeiter verteilt. Phillip Willms ist für die </w:t>
+        <w:t>Außerdem wurde der Projektleiter ausgewählt. Weiterhin wurde die Arbeit au</w:t>
+      </w:r>
+      <w:r>
+        <w:rPr>
+          <w:rFonts w:ascii="Times New Roman" w:hAnsi="Times New Roman" w:cs="Times New Roman"/>
+          <w:sz w:val="24"/>
+          <w:szCs w:val="24"/>
+        </w:rPr>
+        <w:t>f die Mitarbeiter verteilt. Phi</w:t>
+      </w:r>
+      <w:r>
+        <w:rPr>
+          <w:rFonts w:ascii="Times New Roman" w:hAnsi="Times New Roman" w:cs="Times New Roman"/>
+          <w:sz w:val="24"/>
+          <w:szCs w:val="24"/>
+        </w:rPr>
+        <w:t>lip</w:t>
+      </w:r>
+      <w:r>
+        <w:rPr>
+          <w:rFonts w:ascii="Times New Roman" w:hAnsi="Times New Roman" w:cs="Times New Roman"/>
+          <w:sz w:val="24"/>
+          <w:szCs w:val="24"/>
+        </w:rPr>
+        <w:t>p</w:t>
+      </w:r>
+      <w:r>
+        <w:rPr>
+          <w:rFonts w:ascii="Times New Roman" w:hAnsi="Times New Roman" w:cs="Times New Roman"/>
+          <w:sz w:val="24"/>
+          <w:szCs w:val="24"/>
+        </w:rPr>
+        <w:t xml:space="preserve"> Willms ist für die </w:t>
       </w:r>
       <w:proofErr w:type="spellStart"/>
       <w:r>
@@ -1225,7 +1281,39 @@
           <w:sz w:val="24"/>
           <w:szCs w:val="24"/>
         </w:rPr>
-        <w:t xml:space="preserve"> zuständig und Thomas Trinklein ist für die Models zuständig. Die Klasse Reiseverwaltung wurde von Thomas Trinklein eingepflegt und in Kooperation mit Phillip </w:t>
+        <w:t xml:space="preserve"> zuständig und Thomas Trinklein ist für die Models zuständig. Die Klasse Reiseverwaltung wurde von Thomas Trinklein eingepfl</w:t>
+      </w:r>
+      <w:r>
+        <w:rPr>
+          <w:rFonts w:ascii="Times New Roman" w:hAnsi="Times New Roman" w:cs="Times New Roman"/>
+          <w:sz w:val="24"/>
+          <w:szCs w:val="24"/>
+        </w:rPr>
+        <w:t>egt und in Kooperation mit Phil</w:t>
+      </w:r>
+      <w:r>
+        <w:rPr>
+          <w:rFonts w:ascii="Times New Roman" w:hAnsi="Times New Roman" w:cs="Times New Roman"/>
+          <w:sz w:val="24"/>
+          <w:szCs w:val="24"/>
+        </w:rPr>
+        <w:t>ip</w:t>
+      </w:r>
+      <w:r>
+        <w:rPr>
+          <w:rFonts w:ascii="Times New Roman" w:hAnsi="Times New Roman" w:cs="Times New Roman"/>
+          <w:sz w:val="24"/>
+          <w:szCs w:val="24"/>
+        </w:rPr>
+        <w:t>p</w:t>
+      </w:r>
+      <w:r>
+        <w:rPr>
+          <w:rFonts w:ascii="Times New Roman" w:hAnsi="Times New Roman" w:cs="Times New Roman"/>
+          <w:sz w:val="24"/>
+          <w:szCs w:val="24"/>
+        </w:rPr>
+        <w:t xml:space="preserve"> </w:t>
       </w:r>
       <w:r>
         <w:rPr>
@@ -1488,7 +1576,31 @@
                 <w:sz w:val="24"/>
                 <w:szCs w:val="24"/>
               </w:rPr>
-              <w:t>Phillip Willms</w:t>
+              <w:t>Phil</w:t>
+            </w:r>
+            <w:r>
+              <w:rPr>
+                <w:rFonts w:ascii="Times New Roman" w:hAnsi="Times New Roman" w:cs="Times New Roman"/>
+                <w:sz w:val="24"/>
+                <w:szCs w:val="24"/>
+              </w:rPr>
+              <w:t>i</w:t>
+            </w:r>
+            <w:r>
+              <w:rPr>
+                <w:rFonts w:ascii="Times New Roman" w:hAnsi="Times New Roman" w:cs="Times New Roman"/>
+                <w:sz w:val="24"/>
+                <w:szCs w:val="24"/>
+              </w:rPr>
+              <w:t>p</w:t>
+            </w:r>
+            <w:r>
+              <w:rPr>
+                <w:rFonts w:ascii="Times New Roman" w:hAnsi="Times New Roman" w:cs="Times New Roman"/>
+                <w:sz w:val="24"/>
+                <w:szCs w:val="24"/>
+              </w:rPr>
+              <w:t>p Willms</w:t>
             </w:r>
           </w:p>
         </w:tc>
@@ -4825,15 +4937,23 @@
           <w:sz w:val="24"/>
           <w:szCs w:val="24"/>
         </w:rPr>
-        <w:t>Die anderen Methoden sind Getter- und Setter-Methoden, welche speziell geforderte</w:t>
-      </w:r>
-      <w:r>
-        <w:rPr>
-          <w:rFonts w:ascii="Times New Roman" w:hAnsi="Times New Roman" w:cs="Times New Roman"/>
-          <w:sz w:val="24"/>
-          <w:szCs w:val="24"/>
-        </w:rPr>
-        <w:t xml:space="preserve"> Werte setzt und zurückliefert.</w:t>
+        <w:t xml:space="preserve">Die anderen Methoden sind Getter- und Setter-Methoden, welche </w:t>
+      </w:r>
+      <w:r>
+        <w:rPr>
+          <w:rFonts w:ascii="Times New Roman" w:hAnsi="Times New Roman" w:cs="Times New Roman"/>
+          <w:sz w:val="24"/>
+          <w:szCs w:val="24"/>
+        </w:rPr>
+        <w:t>Schreib- und Lesezugriff auf die privaten Attribute ermöglichen</w:t>
+      </w:r>
+      <w:r>
+        <w:rPr>
+          <w:rFonts w:ascii="Times New Roman" w:hAnsi="Times New Roman" w:cs="Times New Roman"/>
+          <w:sz w:val="24"/>
+          <w:szCs w:val="24"/>
+        </w:rPr>
+        <w:t>.</w:t>
       </w:r>
     </w:p>
     <w:p>
@@ -4861,6 +4981,7 @@
         <w:t>Projektdurchführung</w:t>
       </w:r>
     </w:p>
+    <w:p/>
     <w:p>
       <w:pPr>
         <w:pStyle w:val="berschrift3"/>
@@ -4872,6 +4993,444 @@
         <w:rPr>
           <w:rFonts w:ascii="Times New Roman" w:hAnsi="Times New Roman" w:cs="Times New Roman"/>
         </w:rPr>
+        <w:t>Beschreibung zur Verwaltung der Daten</w:t>
+      </w:r>
+    </w:p>
+    <w:p>
+      <w:pPr>
+        <w:pStyle w:val="KeinLeerraum"/>
+        <w:rPr>
+          <w:rFonts w:ascii="Times New Roman" w:hAnsi="Times New Roman" w:cs="Times New Roman"/>
+          <w:sz w:val="24"/>
+          <w:szCs w:val="24"/>
+        </w:rPr>
+      </w:pPr>
+      <w:r>
+        <w:rPr>
+          <w:rFonts w:ascii="Times New Roman" w:hAnsi="Times New Roman" w:cs="Times New Roman"/>
+          <w:sz w:val="24"/>
+          <w:szCs w:val="24"/>
+        </w:rPr>
+        <w:t>Es gibt bei diesem Projekt grundsätzlich zwei relevante Ansammlungen von Daten.</w:t>
+      </w:r>
+    </w:p>
+    <w:p>
+      <w:pPr>
+        <w:pStyle w:val="KeinLeerraum"/>
+        <w:rPr>
+          <w:rFonts w:ascii="Times New Roman" w:hAnsi="Times New Roman" w:cs="Times New Roman"/>
+          <w:sz w:val="24"/>
+          <w:szCs w:val="24"/>
+        </w:rPr>
+      </w:pPr>
+    </w:p>
+    <w:p>
+      <w:pPr>
+        <w:pStyle w:val="KeinLeerraum"/>
+        <w:rPr>
+          <w:rFonts w:ascii="Times New Roman" w:hAnsi="Times New Roman" w:cs="Times New Roman"/>
+          <w:sz w:val="24"/>
+          <w:szCs w:val="24"/>
+        </w:rPr>
+      </w:pPr>
+      <w:r>
+        <w:rPr>
+          <w:rFonts w:ascii="Times New Roman" w:hAnsi="Times New Roman" w:cs="Times New Roman"/>
+          <w:sz w:val="24"/>
+          <w:szCs w:val="24"/>
+        </w:rPr>
+        <w:t xml:space="preserve">Einerseits </w:t>
+      </w:r>
+      <w:r>
+        <w:rPr>
+          <w:rFonts w:ascii="Times New Roman" w:hAnsi="Times New Roman" w:cs="Times New Roman"/>
+          <w:sz w:val="24"/>
+          <w:szCs w:val="24"/>
+        </w:rPr>
+        <w:t xml:space="preserve">müssen die Kundendaten (Kundennummer, Name, Vorname, Adresse, Telefonnummer) in einer Art „Kundenstamm“ abgelegt werden. Somit ist gewährleistet, dass, wenn mehrere </w:t>
+      </w:r>
+      <w:proofErr w:type="gramStart"/>
+      <w:r>
+        <w:rPr>
+          <w:rFonts w:ascii="Times New Roman" w:hAnsi="Times New Roman" w:cs="Times New Roman"/>
+          <w:sz w:val="24"/>
+          <w:szCs w:val="24"/>
+        </w:rPr>
+        <w:t>Buchung</w:t>
+      </w:r>
+      <w:proofErr w:type="gramEnd"/>
+      <w:r>
+        <w:rPr>
+          <w:rFonts w:ascii="Times New Roman" w:hAnsi="Times New Roman" w:cs="Times New Roman"/>
+          <w:sz w:val="24"/>
+          <w:szCs w:val="24"/>
+        </w:rPr>
+        <w:t xml:space="preserve"> zu demselben Kunden durchgeführt werden, dieser nicht immer neu angelegt wird. </w:t>
+      </w:r>
+    </w:p>
+    <w:p>
+      <w:pPr>
+        <w:pStyle w:val="KeinLeerraum"/>
+        <w:rPr>
+          <w:rFonts w:ascii="Times New Roman" w:hAnsi="Times New Roman" w:cs="Times New Roman"/>
+          <w:sz w:val="24"/>
+          <w:szCs w:val="24"/>
+        </w:rPr>
+      </w:pPr>
+      <w:r>
+        <w:rPr>
+          <w:rFonts w:ascii="Times New Roman" w:hAnsi="Times New Roman" w:cs="Times New Roman"/>
+          <w:sz w:val="24"/>
+          <w:szCs w:val="24"/>
+        </w:rPr>
+        <w:t xml:space="preserve">Die Stammdaten werden in einer CSV-Datei abgespeichert. Bei der Implementation erwies sich als das komfortabelste, da nicht nur ein einfacher Schreib-  und Lesezugriff möglich ist, sondern die Daten obendrein mithilfe der Software </w:t>
+      </w:r>
+      <w:r>
+        <w:rPr>
+          <w:rFonts w:ascii="Times New Roman" w:hAnsi="Times New Roman" w:cs="Times New Roman"/>
+          <w:b/>
+          <w:sz w:val="24"/>
+          <w:szCs w:val="24"/>
+        </w:rPr>
+        <w:t>Microsoft Excel</w:t>
+      </w:r>
+      <w:r>
+        <w:rPr>
+          <w:rFonts w:ascii="Times New Roman" w:hAnsi="Times New Roman" w:cs="Times New Roman"/>
+          <w:sz w:val="24"/>
+          <w:szCs w:val="24"/>
+        </w:rPr>
+        <w:t xml:space="preserve"> angezeigt werden können.</w:t>
+      </w:r>
+    </w:p>
+    <w:p>
+      <w:pPr>
+        <w:pStyle w:val="KeinLeerraum"/>
+        <w:rPr>
+          <w:rFonts w:ascii="Times New Roman" w:hAnsi="Times New Roman" w:cs="Times New Roman"/>
+          <w:sz w:val="24"/>
+          <w:szCs w:val="24"/>
+        </w:rPr>
+      </w:pPr>
+    </w:p>
+    <w:p>
+      <w:pPr>
+        <w:pStyle w:val="KeinLeerraum"/>
+        <w:rPr>
+          <w:rFonts w:ascii="Times New Roman" w:hAnsi="Times New Roman" w:cs="Times New Roman"/>
+          <w:sz w:val="24"/>
+          <w:szCs w:val="24"/>
+        </w:rPr>
+      </w:pPr>
+      <w:r>
+        <w:rPr>
+          <w:rFonts w:ascii="Times New Roman" w:hAnsi="Times New Roman" w:cs="Times New Roman"/>
+          <w:sz w:val="24"/>
+          <w:szCs w:val="24"/>
+        </w:rPr>
+        <w:t>Letzteres sieht dann konkret für die Datei „Bussoftware_Kunden.csv“ so aus:</w:t>
+      </w:r>
+      <w:r>
+        <w:rPr>
+          <w:rFonts w:ascii="Times New Roman" w:hAnsi="Times New Roman" w:cs="Times New Roman"/>
+        </w:rPr>
+        <w:br/>
+      </w:r>
+    </w:p>
+    <w:p>
+      <w:pPr>
+        <w:pStyle w:val="KeinLeerraum"/>
+        <w:keepNext/>
+        <w:rPr>
+          <w:rFonts w:ascii="Times New Roman" w:hAnsi="Times New Roman" w:cs="Times New Roman"/>
+        </w:rPr>
+      </w:pPr>
+      <w:r>
+        <w:rPr>
+          <w:rFonts w:ascii="Times New Roman" w:hAnsi="Times New Roman" w:cs="Times New Roman"/>
+          <w:noProof/>
+          <w:sz w:val="24"/>
+          <w:szCs w:val="24"/>
+          <w:lang w:eastAsia="de-DE"/>
+        </w:rPr>
+        <w:drawing>
+          <wp:inline distT="0" distB="0" distL="0" distR="0" wp14:anchorId="2F1BFAE3" wp14:editId="5F74916F">
+            <wp:extent cx="4419600" cy="676275"/>
+            <wp:effectExtent l="0" t="0" r="0" b="9525"/>
+            <wp:docPr id="6" name="Grafik 6"/>
+            <wp:cNvGraphicFramePr>
+              <a:graphicFrameLocks xmlns:a="http://schemas.openxmlformats.org/drawingml/2006/main" noChangeAspect="1"/>
+            </wp:cNvGraphicFramePr>
+            <a:graphic xmlns:a="http://schemas.openxmlformats.org/drawingml/2006/main">
+              <a:graphicData uri="http://schemas.openxmlformats.org/drawingml/2006/picture">
+                <pic:pic xmlns:pic="http://schemas.openxmlformats.org/drawingml/2006/picture">
+                  <pic:nvPicPr>
+                    <pic:cNvPr id="0" name="Kundenstamm.jpg"/>
+                    <pic:cNvPicPr/>
+                  </pic:nvPicPr>
+                  <pic:blipFill>
+                    <a:blip r:embed="rId8">
+                      <a:extLst>
+                        <a:ext uri="{28A0092B-C50C-407E-A947-70E740481C1C}">
+                          <a14:useLocalDpi xmlns:a14="http://schemas.microsoft.com/office/drawing/2010/main" val="0"/>
+                        </a:ext>
+                      </a:extLst>
+                    </a:blip>
+                    <a:stretch>
+                      <a:fillRect/>
+                    </a:stretch>
+                  </pic:blipFill>
+                  <pic:spPr>
+                    <a:xfrm>
+                      <a:off x="0" y="0"/>
+                      <a:ext cx="4419600" cy="676275"/>
+                    </a:xfrm>
+                    <a:prstGeom prst="rect">
+                      <a:avLst/>
+                    </a:prstGeom>
+                  </pic:spPr>
+                </pic:pic>
+              </a:graphicData>
+            </a:graphic>
+          </wp:inline>
+        </w:drawing>
+      </w:r>
+    </w:p>
+    <w:p>
+      <w:pPr>
+        <w:pStyle w:val="Beschriftung"/>
+        <w:rPr>
+          <w:rFonts w:ascii="Times New Roman" w:hAnsi="Times New Roman" w:cs="Times New Roman"/>
+        </w:rPr>
+      </w:pPr>
+      <w:r>
+        <w:rPr>
+          <w:rFonts w:ascii="Times New Roman" w:hAnsi="Times New Roman" w:cs="Times New Roman"/>
+        </w:rPr>
+        <w:t xml:space="preserve">Abbildung </w:t>
+      </w:r>
+      <w:r>
+        <w:rPr>
+          <w:rFonts w:ascii="Times New Roman" w:hAnsi="Times New Roman" w:cs="Times New Roman"/>
+        </w:rPr>
+        <w:fldChar w:fldCharType="begin"/>
+      </w:r>
+      <w:r>
+        <w:rPr>
+          <w:rFonts w:ascii="Times New Roman" w:hAnsi="Times New Roman" w:cs="Times New Roman"/>
+        </w:rPr>
+        <w:instrText xml:space="preserve"> SEQ Abbildung \* ARABIC </w:instrText>
+      </w:r>
+      <w:r>
+        <w:rPr>
+          <w:rFonts w:ascii="Times New Roman" w:hAnsi="Times New Roman" w:cs="Times New Roman"/>
+        </w:rPr>
+        <w:fldChar w:fldCharType="separate"/>
+      </w:r>
+      <w:r>
+        <w:rPr>
+          <w:rFonts w:ascii="Times New Roman" w:hAnsi="Times New Roman" w:cs="Times New Roman"/>
+          <w:noProof/>
+        </w:rPr>
+        <w:t>1</w:t>
+      </w:r>
+      <w:r>
+        <w:rPr>
+          <w:rFonts w:ascii="Times New Roman" w:hAnsi="Times New Roman" w:cs="Times New Roman"/>
+        </w:rPr>
+        <w:fldChar w:fldCharType="end"/>
+      </w:r>
+      <w:r>
+        <w:rPr>
+          <w:rFonts w:ascii="Times New Roman" w:hAnsi="Times New Roman" w:cs="Times New Roman"/>
+        </w:rPr>
+        <w:t>: Datenaufbereitung im Kundenstamm</w:t>
+      </w:r>
+    </w:p>
+    <w:p>
+      <w:pPr>
+        <w:rPr>
+          <w:rFonts w:ascii="Times New Roman" w:hAnsi="Times New Roman" w:cs="Times New Roman"/>
+          <w:sz w:val="24"/>
+          <w:szCs w:val="24"/>
+        </w:rPr>
+      </w:pPr>
+    </w:p>
+    <w:p>
+      <w:pPr>
+        <w:rPr>
+          <w:rFonts w:ascii="Times New Roman" w:hAnsi="Times New Roman" w:cs="Times New Roman"/>
+          <w:sz w:val="24"/>
+          <w:szCs w:val="24"/>
+        </w:rPr>
+      </w:pPr>
+      <w:r>
+        <w:rPr>
+          <w:rFonts w:ascii="Times New Roman" w:hAnsi="Times New Roman" w:cs="Times New Roman"/>
+          <w:sz w:val="24"/>
+          <w:szCs w:val="24"/>
+        </w:rPr>
+        <w:t>Andererseits müssen alle Buchungs- und Stornierungsvorgänge zu den jeweiligen Reisen verwaltet werden. Dies dient insbesondere dazu, bei jedem Programmstart alle bereits durchgeführten Buchungen und Stornierungen zur Verfügung zu haben. Dadurch bleibt die Belegung der Plätze in den Bussen immer auf dem neuesten Stand.</w:t>
+      </w:r>
+      <w:r>
+        <w:rPr>
+          <w:rFonts w:ascii="Times New Roman" w:hAnsi="Times New Roman" w:cs="Times New Roman"/>
+          <w:sz w:val="24"/>
+          <w:szCs w:val="24"/>
+        </w:rPr>
+        <w:br/>
+        <w:t>Auch für diesen Fall wird eine CSV-Datei angelegt. Darin werden die Vorgänge mit ihren jeweiligen Nummern, dem zugehörigen Kunden und den Reisedaten (Ziel, Woche, Plätze) geschrieben.</w:t>
+      </w:r>
+    </w:p>
+    <w:p>
+      <w:pPr>
+        <w:rPr>
+          <w:rFonts w:ascii="Times New Roman" w:hAnsi="Times New Roman" w:cs="Times New Roman"/>
+          <w:sz w:val="24"/>
+          <w:szCs w:val="24"/>
+        </w:rPr>
+      </w:pPr>
+      <w:r>
+        <w:rPr>
+          <w:rFonts w:ascii="Times New Roman" w:hAnsi="Times New Roman" w:cs="Times New Roman"/>
+          <w:sz w:val="24"/>
+          <w:szCs w:val="24"/>
+        </w:rPr>
+        <w:t xml:space="preserve">Der folgende </w:t>
+      </w:r>
+      <w:r>
+        <w:rPr>
+          <w:rFonts w:ascii="Times New Roman" w:hAnsi="Times New Roman" w:cs="Times New Roman"/>
+          <w:sz w:val="24"/>
+          <w:szCs w:val="24"/>
+        </w:rPr>
+        <w:t>Screenshot der Datei „Bussoftware_Log.csv“ soll dies veranschaulichen</w:t>
+      </w:r>
+      <w:r>
+        <w:rPr>
+          <w:rFonts w:ascii="Times New Roman" w:hAnsi="Times New Roman" w:cs="Times New Roman"/>
+          <w:sz w:val="24"/>
+          <w:szCs w:val="24"/>
+        </w:rPr>
+        <w:t>. Anhand einer solchen detaillierten Auflistung kann das Programm die freien Plätze eines Busses auslesen und alle Teilnehmer einer Reise ausgeben.</w:t>
+      </w:r>
+    </w:p>
+    <w:p>
+      <w:pPr>
+        <w:keepNext/>
+        <w:rPr>
+          <w:rFonts w:ascii="Times New Roman" w:hAnsi="Times New Roman" w:cs="Times New Roman"/>
+        </w:rPr>
+      </w:pPr>
+      <w:r>
+        <w:rPr>
+          <w:rFonts w:ascii="Times New Roman" w:hAnsi="Times New Roman" w:cs="Times New Roman"/>
+          <w:noProof/>
+          <w:lang w:eastAsia="de-DE"/>
+        </w:rPr>
+        <w:drawing>
+          <wp:inline distT="0" distB="0" distL="0" distR="0" wp14:anchorId="15FC274B" wp14:editId="057C252B">
+            <wp:extent cx="6209961" cy="1192696"/>
+            <wp:effectExtent l="0" t="0" r="635" b="7620"/>
+            <wp:docPr id="8" name="Grafik 8"/>
+            <wp:cNvGraphicFramePr>
+              <a:graphicFrameLocks xmlns:a="http://schemas.openxmlformats.org/drawingml/2006/main" noChangeAspect="1"/>
+            </wp:cNvGraphicFramePr>
+            <a:graphic xmlns:a="http://schemas.openxmlformats.org/drawingml/2006/main">
+              <a:graphicData uri="http://schemas.openxmlformats.org/drawingml/2006/picture">
+                <pic:pic xmlns:pic="http://schemas.openxmlformats.org/drawingml/2006/picture">
+                  <pic:nvPicPr>
+                    <pic:cNvPr id="0" name="Log.jpg"/>
+                    <pic:cNvPicPr/>
+                  </pic:nvPicPr>
+                  <pic:blipFill>
+                    <a:blip r:embed="rId9">
+                      <a:extLst>
+                        <a:ext uri="{28A0092B-C50C-407E-A947-70E740481C1C}">
+                          <a14:useLocalDpi xmlns:a14="http://schemas.microsoft.com/office/drawing/2010/main" val="0"/>
+                        </a:ext>
+                      </a:extLst>
+                    </a:blip>
+                    <a:stretch>
+                      <a:fillRect/>
+                    </a:stretch>
+                  </pic:blipFill>
+                  <pic:spPr>
+                    <a:xfrm>
+                      <a:off x="0" y="0"/>
+                      <a:ext cx="6215231" cy="1193708"/>
+                    </a:xfrm>
+                    <a:prstGeom prst="rect">
+                      <a:avLst/>
+                    </a:prstGeom>
+                  </pic:spPr>
+                </pic:pic>
+              </a:graphicData>
+            </a:graphic>
+          </wp:inline>
+        </w:drawing>
+      </w:r>
+    </w:p>
+    <w:p>
+      <w:pPr>
+        <w:pStyle w:val="Beschriftung"/>
+      </w:pPr>
+      <w:r>
+        <w:rPr>
+          <w:rFonts w:ascii="Times New Roman" w:hAnsi="Times New Roman" w:cs="Times New Roman"/>
+        </w:rPr>
+        <w:t xml:space="preserve">Abbildung </w:t>
+      </w:r>
+      <w:r>
+        <w:rPr>
+          <w:rFonts w:ascii="Times New Roman" w:hAnsi="Times New Roman" w:cs="Times New Roman"/>
+        </w:rPr>
+        <w:fldChar w:fldCharType="begin"/>
+      </w:r>
+      <w:r>
+        <w:rPr>
+          <w:rFonts w:ascii="Times New Roman" w:hAnsi="Times New Roman" w:cs="Times New Roman"/>
+        </w:rPr>
+        <w:instrText xml:space="preserve"> SEQ Abbildung \* ARABIC </w:instrText>
+      </w:r>
+      <w:r>
+        <w:rPr>
+          <w:rFonts w:ascii="Times New Roman" w:hAnsi="Times New Roman" w:cs="Times New Roman"/>
+        </w:rPr>
+        <w:fldChar w:fldCharType="separate"/>
+      </w:r>
+      <w:r>
+        <w:rPr>
+          <w:rFonts w:ascii="Times New Roman" w:hAnsi="Times New Roman" w:cs="Times New Roman"/>
+          <w:noProof/>
+        </w:rPr>
+        <w:t>2</w:t>
+      </w:r>
+      <w:r>
+        <w:rPr>
+          <w:rFonts w:ascii="Times New Roman" w:hAnsi="Times New Roman" w:cs="Times New Roman"/>
+        </w:rPr>
+        <w:fldChar w:fldCharType="end"/>
+      </w:r>
+      <w:r>
+        <w:rPr>
+          <w:rFonts w:ascii="Times New Roman" w:hAnsi="Times New Roman" w:cs="Times New Roman"/>
+        </w:rPr>
+        <w:t>: Logdatei zur Buchungssoftware</w:t>
+      </w:r>
+    </w:p>
+    <w:p/>
+    <w:p>
+      <w:pPr>
+        <w:pStyle w:val="berschrift3"/>
+        <w:rPr>
+          <w:rFonts w:ascii="Times New Roman" w:hAnsi="Times New Roman" w:cs="Times New Roman"/>
+        </w:rPr>
+      </w:pPr>
+      <w:r>
+        <w:rPr>
+          <w:rFonts w:ascii="Times New Roman" w:hAnsi="Times New Roman" w:cs="Times New Roman"/>
+        </w:rPr>
         <w:t>Suchverfahren – Lineare Suche</w:t>
       </w:r>
     </w:p>
@@ -4910,7 +5469,71 @@
           <w:sz w:val="24"/>
           <w:szCs w:val="24"/>
         </w:rPr>
-        <w:t>Die Daten müssen bei der linearen Suche nicht geordnet Vorliegen, wodurch wir bei einer Datenbank viele Rechenschritte sparen, wenn wir die Daten erst sortieren müssen. Da die Datenbank nicht allzu groß wird, lohnt sich eine Sortierung und eine anschließende Suche mit der binären Suche nicht wirklich, da der Aufwand bei einer kleiner Datenbank, wie sie bei uns der Fall ist, bei der linearen Suche einen maximalen Suchaufwand von n aufweist, wobei n die Anzahl der Elemente in der Datenbank ist.</w:t>
+        <w:t xml:space="preserve">Die Daten müssen bei der linearen Suche nicht geordnet </w:t>
+      </w:r>
+      <w:r>
+        <w:rPr>
+          <w:rFonts w:ascii="Times New Roman" w:hAnsi="Times New Roman" w:cs="Times New Roman"/>
+          <w:sz w:val="24"/>
+          <w:szCs w:val="24"/>
+        </w:rPr>
+        <w:t>v</w:t>
+      </w:r>
+      <w:r>
+        <w:rPr>
+          <w:rFonts w:ascii="Times New Roman" w:hAnsi="Times New Roman" w:cs="Times New Roman"/>
+          <w:sz w:val="24"/>
+          <w:szCs w:val="24"/>
+        </w:rPr>
+        <w:t xml:space="preserve">orliegen, wodurch wir bei einer Datenbank viele Rechenschritte sparen, wenn wir die Daten erst sortieren müssen. Da die Datenbank nicht allzu groß wird, </w:t>
+      </w:r>
+      <w:r>
+        <w:rPr>
+          <w:rFonts w:ascii="Times New Roman" w:hAnsi="Times New Roman" w:cs="Times New Roman"/>
+          <w:sz w:val="24"/>
+          <w:szCs w:val="24"/>
+        </w:rPr>
+        <w:t>ist</w:t>
+      </w:r>
+      <w:r>
+        <w:rPr>
+          <w:rFonts w:ascii="Times New Roman" w:hAnsi="Times New Roman" w:cs="Times New Roman"/>
+          <w:sz w:val="24"/>
+          <w:szCs w:val="24"/>
+        </w:rPr>
+        <w:t xml:space="preserve"> eine Sortierung und eine anschließende Suche mit der binären Suche nicht </w:t>
+      </w:r>
+      <w:r>
+        <w:rPr>
+          <w:rFonts w:ascii="Times New Roman" w:hAnsi="Times New Roman" w:cs="Times New Roman"/>
+          <w:sz w:val="24"/>
+          <w:szCs w:val="24"/>
+        </w:rPr>
+        <w:t>erstrebenswert</w:t>
+      </w:r>
+      <w:r>
+        <w:rPr>
+          <w:rFonts w:ascii="Times New Roman" w:hAnsi="Times New Roman" w:cs="Times New Roman"/>
+          <w:sz w:val="24"/>
+          <w:szCs w:val="24"/>
+        </w:rPr>
+        <w:t xml:space="preserve">, da der Aufwand </w:t>
+      </w:r>
+      <w:r>
+        <w:rPr>
+          <w:rFonts w:ascii="Times New Roman" w:hAnsi="Times New Roman" w:cs="Times New Roman"/>
+          <w:sz w:val="24"/>
+          <w:szCs w:val="24"/>
+        </w:rPr>
+        <w:t xml:space="preserve">der linearen Suche </w:t>
+      </w:r>
+      <w:r>
+        <w:rPr>
+          <w:rFonts w:ascii="Times New Roman" w:hAnsi="Times New Roman" w:cs="Times New Roman"/>
+          <w:sz w:val="24"/>
+          <w:szCs w:val="24"/>
+        </w:rPr>
+        <w:t>bei einer kleiner Datenbank einen maximalen Suchaufwand von n aufweist, wobei n die Anzahl der Elemente in der Datenbank ist.</w:t>
       </w:r>
     </w:p>
     <w:p>
@@ -4926,6 +5549,34 @@
     </w:p>
     <w:p>
       <w:pPr>
+        <w:pStyle w:val="berschrift3"/>
+        <w:rPr>
+          <w:rFonts w:ascii="Times New Roman" w:hAnsi="Times New Roman" w:cs="Times New Roman"/>
+        </w:rPr>
+      </w:pPr>
+      <w:r>
+        <w:rPr>
+          <w:rFonts w:ascii="Times New Roman" w:hAnsi="Times New Roman" w:cs="Times New Roman"/>
+        </w:rPr>
+        <w:t>S</w:t>
+      </w:r>
+      <w:r>
+        <w:rPr>
+          <w:rFonts w:ascii="Times New Roman" w:hAnsi="Times New Roman" w:cs="Times New Roman"/>
+        </w:rPr>
+        <w:t xml:space="preserve">ortierverfahren - </w:t>
+      </w:r>
+      <w:proofErr w:type="spellStart"/>
+      <w:r>
+        <w:rPr>
+          <w:rFonts w:ascii="Times New Roman" w:hAnsi="Times New Roman" w:cs="Times New Roman"/>
+        </w:rPr>
+        <w:t>BubbleSort</w:t>
+      </w:r>
+      <w:proofErr w:type="spellEnd"/>
+    </w:p>
+    <w:p>
+      <w:pPr>
         <w:pStyle w:val="KeinLeerraum"/>
         <w:spacing w:line="360" w:lineRule="auto"/>
         <w:rPr>
@@ -4934,6 +5585,14 @@
           <w:szCs w:val="24"/>
         </w:rPr>
       </w:pPr>
+      <w:r>
+        <w:rPr>
+          <w:rFonts w:ascii="Times New Roman" w:hAnsi="Times New Roman" w:cs="Times New Roman"/>
+          <w:sz w:val="24"/>
+          <w:szCs w:val="24"/>
+        </w:rPr>
+        <w:t>Bei diesem Sortierverfahren werden bei jedem Durchlauf das aktuelle Element und sein Nachfolger verglichen. Wenn der Nachfolger kleiner ist, wird er mit dem aktuellen Element vertauscht. Dies wird solange wiederholt, bis ein Durchlauf keine Vertauschungen mehr aufweist.</w:t>
+      </w:r>
     </w:p>
     <w:p>
       <w:pPr>
@@ -4945,6 +5604,146 @@
           <w:szCs w:val="24"/>
         </w:rPr>
       </w:pPr>
+      <w:r>
+        <w:rPr>
+          <w:rFonts w:ascii="Times New Roman" w:hAnsi="Times New Roman" w:cs="Times New Roman"/>
+          <w:sz w:val="24"/>
+          <w:szCs w:val="24"/>
+        </w:rPr>
+        <w:t xml:space="preserve">Bei diesem Projekt war ein Sortierverfahren erforderlich, da das Busreiseunternehmen alle Teilnehmer einer Reise in einer lexikographisch aufsteigend sortierten Liste anzeigen lassen möchte. Dabei standen neben dem </w:t>
+      </w:r>
+      <w:proofErr w:type="spellStart"/>
+      <w:r>
+        <w:rPr>
+          <w:rFonts w:ascii="Times New Roman" w:hAnsi="Times New Roman" w:cs="Times New Roman"/>
+          <w:sz w:val="24"/>
+          <w:szCs w:val="24"/>
+        </w:rPr>
+        <w:t>BubbleSort</w:t>
+      </w:r>
+      <w:proofErr w:type="spellEnd"/>
+      <w:r>
+        <w:rPr>
+          <w:rFonts w:ascii="Times New Roman" w:hAnsi="Times New Roman" w:cs="Times New Roman"/>
+          <w:sz w:val="24"/>
+          <w:szCs w:val="24"/>
+        </w:rPr>
+        <w:t xml:space="preserve"> auch die Verfahren </w:t>
+      </w:r>
+      <w:proofErr w:type="spellStart"/>
+      <w:r>
+        <w:rPr>
+          <w:rFonts w:ascii="Times New Roman" w:hAnsi="Times New Roman" w:cs="Times New Roman"/>
+          <w:sz w:val="24"/>
+          <w:szCs w:val="24"/>
+        </w:rPr>
+        <w:t>InsertionSort</w:t>
+      </w:r>
+      <w:proofErr w:type="spellEnd"/>
+      <w:r>
+        <w:rPr>
+          <w:rFonts w:ascii="Times New Roman" w:hAnsi="Times New Roman" w:cs="Times New Roman"/>
+          <w:sz w:val="24"/>
+          <w:szCs w:val="24"/>
+        </w:rPr>
+        <w:t xml:space="preserve"> und </w:t>
+      </w:r>
+      <w:proofErr w:type="spellStart"/>
+      <w:r>
+        <w:rPr>
+          <w:rFonts w:ascii="Times New Roman" w:hAnsi="Times New Roman" w:cs="Times New Roman"/>
+          <w:sz w:val="24"/>
+          <w:szCs w:val="24"/>
+        </w:rPr>
+        <w:t>SelectionSort</w:t>
+      </w:r>
+      <w:proofErr w:type="spellEnd"/>
+      <w:r>
+        <w:rPr>
+          <w:rFonts w:ascii="Times New Roman" w:hAnsi="Times New Roman" w:cs="Times New Roman"/>
+          <w:sz w:val="24"/>
+          <w:szCs w:val="24"/>
+        </w:rPr>
+        <w:t xml:space="preserve"> zur Auswahl. Da im Endeffekt alle eine Laufzeit von </w:t>
+      </w:r>
+      <m:oMath>
+        <m:r>
+          <w:rPr>
+            <w:rFonts w:ascii="Cambria Math" w:hAnsi="Cambria Math" w:cs="Times New Roman"/>
+            <w:sz w:val="24"/>
+            <w:szCs w:val="24"/>
+          </w:rPr>
+          <m:t>O(</m:t>
+        </m:r>
+        <m:sSup>
+          <m:sSupPr>
+            <m:ctrlPr>
+              <w:rPr>
+                <w:rFonts w:ascii="Cambria Math" w:hAnsi="Cambria Math" w:cs="Times New Roman"/>
+                <w:i/>
+                <w:sz w:val="24"/>
+                <w:szCs w:val="24"/>
+              </w:rPr>
+            </m:ctrlPr>
+          </m:sSupPr>
+          <m:e>
+            <m:r>
+              <w:rPr>
+                <w:rFonts w:ascii="Cambria Math" w:hAnsi="Cambria Math" w:cs="Times New Roman"/>
+                <w:sz w:val="24"/>
+                <w:szCs w:val="24"/>
+              </w:rPr>
+              <m:t>n</m:t>
+            </m:r>
+          </m:e>
+          <m:sup>
+            <m:r>
+              <w:rPr>
+                <w:rFonts w:ascii="Cambria Math" w:hAnsi="Cambria Math" w:cs="Times New Roman"/>
+                <w:sz w:val="24"/>
+                <w:szCs w:val="24"/>
+              </w:rPr>
+              <m:t>2</m:t>
+            </m:r>
+          </m:sup>
+        </m:sSup>
+        <m:r>
+          <w:rPr>
+            <w:rFonts w:ascii="Cambria Math" w:hAnsi="Cambria Math" w:cs="Times New Roman"/>
+            <w:sz w:val="24"/>
+            <w:szCs w:val="24"/>
+          </w:rPr>
+          <m:t>)</m:t>
+        </m:r>
+      </m:oMath>
+      <w:r>
+        <w:rPr>
+          <w:rFonts w:ascii="Times New Roman" w:hAnsi="Times New Roman" w:cs="Times New Roman"/>
+          <w:sz w:val="24"/>
+          <w:szCs w:val="24"/>
+        </w:rPr>
+        <w:t xml:space="preserve"> besitzen, entschieden wir uns für den </w:t>
+      </w:r>
+      <w:proofErr w:type="spellStart"/>
+      <w:r>
+        <w:rPr>
+          <w:rFonts w:ascii="Times New Roman" w:hAnsi="Times New Roman" w:cs="Times New Roman"/>
+          <w:sz w:val="24"/>
+          <w:szCs w:val="24"/>
+        </w:rPr>
+        <w:t>BubbleSort</w:t>
+      </w:r>
+      <w:proofErr w:type="spellEnd"/>
+      <w:r>
+        <w:rPr>
+          <w:rFonts w:ascii="Times New Roman" w:hAnsi="Times New Roman" w:cs="Times New Roman"/>
+          <w:sz w:val="24"/>
+          <w:szCs w:val="24"/>
+        </w:rPr>
+        <w:t>, da dieser schnell und unkompliziert zu implementieren war.</w:t>
+      </w:r>
+      <w:bookmarkStart w:id="8" w:name="_GoBack"/>
+      <w:bookmarkEnd w:id="8"/>
     </w:p>
     <w:p>
       <w:pPr>
@@ -5168,19 +5967,41 @@
     </w:p>
     <w:p>
       <w:pPr>
+        <w:pStyle w:val="KeinLeerraum"/>
+        <w:spacing w:line="360" w:lineRule="auto"/>
+        <w:rPr>
+          <w:rFonts w:ascii="Times New Roman" w:hAnsi="Times New Roman" w:cs="Times New Roman"/>
+          <w:sz w:val="24"/>
+          <w:szCs w:val="24"/>
+        </w:rPr>
+      </w:pPr>
+    </w:p>
+    <w:p>
+      <w:pPr>
+        <w:pStyle w:val="KeinLeerraum"/>
+        <w:spacing w:line="360" w:lineRule="auto"/>
+        <w:rPr>
+          <w:rFonts w:ascii="Times New Roman" w:hAnsi="Times New Roman" w:cs="Times New Roman"/>
+          <w:sz w:val="24"/>
+          <w:szCs w:val="24"/>
+        </w:rPr>
+      </w:pPr>
+    </w:p>
+    <w:p>
+      <w:pPr>
         <w:pStyle w:val="berschrift2"/>
         <w:rPr>
           <w:rFonts w:ascii="Times New Roman" w:hAnsi="Times New Roman" w:cs="Times New Roman"/>
         </w:rPr>
       </w:pPr>
-      <w:bookmarkStart w:id="8" w:name="_Toc319482952"/>
+      <w:bookmarkStart w:id="9" w:name="_Toc319482952"/>
       <w:r>
         <w:rPr>
           <w:rFonts w:ascii="Times New Roman" w:hAnsi="Times New Roman" w:cs="Times New Roman"/>
         </w:rPr>
         <w:t>Literaturverzeichnis</w:t>
       </w:r>
-      <w:bookmarkEnd w:id="8"/>
+      <w:bookmarkEnd w:id="9"/>
     </w:p>
     <w:p>
       <w:pPr>
@@ -5549,11 +6370,11 @@
       <w:pPr>
         <w:pStyle w:val="berschrift2"/>
       </w:pPr>
-      <w:bookmarkStart w:id="9" w:name="_Toc319482953"/>
+      <w:bookmarkStart w:id="10" w:name="_Toc319482953"/>
       <w:r>
         <w:t>Erklärung</w:t>
       </w:r>
-      <w:bookmarkEnd w:id="9"/>
+      <w:bookmarkEnd w:id="10"/>
     </w:p>
     <w:p>
       <w:pPr>
@@ -5588,63 +6409,7 @@
           <w:sz w:val="24"/>
           <w:szCs w:val="24"/>
         </w:rPr>
-        <w:t>Wir</w:t>
-      </w:r>
-      <w:r>
-        <w:rPr>
-          <w:rFonts w:ascii="Times New Roman" w:hAnsi="Times New Roman" w:cs="Times New Roman"/>
-          <w:sz w:val="24"/>
-          <w:szCs w:val="24"/>
-        </w:rPr>
-        <w:t xml:space="preserve"> erkläre</w:t>
-      </w:r>
-      <w:r>
-        <w:rPr>
-          <w:rFonts w:ascii="Times New Roman" w:hAnsi="Times New Roman" w:cs="Times New Roman"/>
-          <w:sz w:val="24"/>
-          <w:szCs w:val="24"/>
-        </w:rPr>
-        <w:t>n</w:t>
-      </w:r>
-      <w:r>
-        <w:rPr>
-          <w:rFonts w:ascii="Times New Roman" w:hAnsi="Times New Roman" w:cs="Times New Roman"/>
-          <w:sz w:val="24"/>
-          <w:szCs w:val="24"/>
-        </w:rPr>
-        <w:t xml:space="preserve">, dass </w:t>
-      </w:r>
-      <w:r>
-        <w:rPr>
-          <w:rFonts w:ascii="Times New Roman" w:hAnsi="Times New Roman" w:cs="Times New Roman"/>
-          <w:sz w:val="24"/>
-          <w:szCs w:val="24"/>
-        </w:rPr>
-        <w:t>wir das Projekt</w:t>
-      </w:r>
-      <w:r>
-        <w:rPr>
-          <w:rFonts w:ascii="Times New Roman" w:hAnsi="Times New Roman" w:cs="Times New Roman"/>
-          <w:sz w:val="24"/>
-          <w:szCs w:val="24"/>
-        </w:rPr>
-        <w:t xml:space="preserve"> ohne fremde Hilfe angefertigt und nur die im Literaturverzeichnis angeführten Quellen und Hilfsmittel benützt habe</w:t>
-      </w:r>
-      <w:r>
-        <w:rPr>
-          <w:rFonts w:ascii="Times New Roman" w:hAnsi="Times New Roman" w:cs="Times New Roman"/>
-          <w:sz w:val="24"/>
-          <w:szCs w:val="24"/>
-        </w:rPr>
-        <w:t>n</w:t>
-      </w:r>
-      <w:r>
-        <w:rPr>
-          <w:rFonts w:ascii="Times New Roman" w:hAnsi="Times New Roman" w:cs="Times New Roman"/>
-          <w:sz w:val="24"/>
-          <w:szCs w:val="24"/>
-        </w:rPr>
-        <w:t>.</w:t>
+        <w:t>Wir erklären, dass wir das Projekt ohne fremde Hilfe angefertigt und nur die im Literaturverzeichnis angeführten Quellen und Hilfsmittel benützt haben.</w:t>
       </w:r>
     </w:p>
     <w:p>
@@ -5680,23 +6445,23 @@
           <w:sz w:val="24"/>
           <w:szCs w:val="24"/>
         </w:rPr>
-        <w:t xml:space="preserve">Bei Benutzung der elektronischen </w:t>
-      </w:r>
-      <w:r>
-        <w:rPr>
-          <w:rFonts w:ascii="Times New Roman" w:hAnsi="Times New Roman" w:cs="Times New Roman"/>
-          <w:sz w:val="24"/>
-          <w:szCs w:val="24"/>
-        </w:rPr>
-        <w:t xml:space="preserve">Quellen haben wir </w:t>
-      </w:r>
-      <w:r>
-        <w:rPr>
-          <w:rFonts w:ascii="Times New Roman" w:hAnsi="Times New Roman" w:cs="Times New Roman"/>
-          <w:sz w:val="24"/>
-          <w:szCs w:val="24"/>
-        </w:rPr>
-        <w:t>eine vollständige Zugangsadresse mit dem Datum im Literaturverzeichnis aufgelistet, an dem die Seite zuletzt von mir Aufgerufen wurde.</w:t>
+        <w:t xml:space="preserve">Bei Benutzung der elektronischen Quellen haben wir eine vollständige Zugangsadresse mit dem Datum im Literaturverzeichnis aufgelistet, an dem die Seite zuletzt von </w:t>
+      </w:r>
+      <w:r>
+        <w:rPr>
+          <w:rFonts w:ascii="Times New Roman" w:hAnsi="Times New Roman" w:cs="Times New Roman"/>
+          <w:sz w:val="24"/>
+          <w:szCs w:val="24"/>
+        </w:rPr>
+        <w:t>uns a</w:t>
+      </w:r>
+      <w:r>
+        <w:rPr>
+          <w:rFonts w:ascii="Times New Roman" w:hAnsi="Times New Roman" w:cs="Times New Roman"/>
+          <w:sz w:val="24"/>
+          <w:szCs w:val="24"/>
+        </w:rPr>
+        <w:t>ufgerufen wurde.</w:t>
       </w:r>
     </w:p>
     <w:p>
@@ -7214,6 +7979,35 @@
       <w:color w:val="4F81BD" w:themeColor="accent1"/>
     </w:rPr>
   </w:style>
+  <w:style w:type="paragraph" w:styleId="Beschriftung">
+    <w:name w:val="caption"/>
+    <w:basedOn w:val="Standard"/>
+    <w:next w:val="Standard"/>
+    <w:uiPriority w:val="35"/>
+    <w:unhideWhenUsed/>
+    <w:qFormat/>
+    <w:rsid w:val="00F970CF"/>
+    <w:pPr>
+      <w:spacing w:line="240" w:lineRule="auto"/>
+    </w:pPr>
+    <w:rPr>
+      <w:b/>
+      <w:bCs/>
+      <w:color w:val="4F81BD" w:themeColor="accent1"/>
+      <w:sz w:val="18"/>
+      <w:szCs w:val="18"/>
+    </w:rPr>
+  </w:style>
+  <w:style w:type="character" w:styleId="Platzhaltertext">
+    <w:name w:val="Placeholder Text"/>
+    <w:basedOn w:val="Absatz-Standardschriftart"/>
+    <w:uiPriority w:val="99"/>
+    <w:semiHidden/>
+    <w:rsid w:val="00E71F3F"/>
+    <w:rPr>
+      <w:color w:val="808080"/>
+    </w:rPr>
+  </w:style>
 </w:styles>
 </file>
 
@@ -8029,7 +8823,547 @@
       <w:color w:val="4F81BD" w:themeColor="accent1"/>
     </w:rPr>
   </w:style>
+  <w:style w:type="paragraph" w:styleId="Beschriftung">
+    <w:name w:val="caption"/>
+    <w:basedOn w:val="Standard"/>
+    <w:next w:val="Standard"/>
+    <w:uiPriority w:val="35"/>
+    <w:unhideWhenUsed/>
+    <w:qFormat/>
+    <w:rsid w:val="00F970CF"/>
+    <w:pPr>
+      <w:spacing w:line="240" w:lineRule="auto"/>
+    </w:pPr>
+    <w:rPr>
+      <w:b/>
+      <w:bCs/>
+      <w:color w:val="4F81BD" w:themeColor="accent1"/>
+      <w:sz w:val="18"/>
+      <w:szCs w:val="18"/>
+    </w:rPr>
+  </w:style>
+  <w:style w:type="character" w:styleId="Platzhaltertext">
+    <w:name w:val="Placeholder Text"/>
+    <w:basedOn w:val="Absatz-Standardschriftart"/>
+    <w:uiPriority w:val="99"/>
+    <w:semiHidden/>
+    <w:rsid w:val="00E71F3F"/>
+    <w:rPr>
+      <w:color w:val="808080"/>
+    </w:rPr>
+  </w:style>
 </w:styles>
+</file>
+
+<file path=word/glossary/document.xml><?xml version="1.0" encoding="utf-8"?>
+<w:glossaryDocument xmlns:wpc="http://schemas.microsoft.com/office/word/2010/wordprocessingCanvas" xmlns:mc="http://schemas.openxmlformats.org/markup-compatibility/2006" xmlns:o="urn:schemas-microsoft-com:office:office" xmlns:r="http://schemas.openxmlformats.org/officeDocument/2006/relationships" xmlns:m="http://schemas.openxmlformats.org/officeDocument/2006/math" xmlns:v="urn:schemas-microsoft-com:vml" xmlns:wp14="http://schemas.microsoft.com/office/word/2010/wordprocessingDrawing" xmlns:wp="http://schemas.openxmlformats.org/drawingml/2006/wordprocessingDrawing" xmlns:w10="urn:schemas-microsoft-com:office:word" xmlns:w="http://schemas.openxmlformats.org/wordprocessingml/2006/main" xmlns:w14="http://schemas.microsoft.com/office/word/2010/wordml" xmlns:wpg="http://schemas.microsoft.com/office/word/2010/wordprocessingGroup" xmlns:wpi="http://schemas.microsoft.com/office/word/2010/wordprocessingInk" xmlns:wne="http://schemas.microsoft.com/office/word/2006/wordml" xmlns:wps="http://schemas.microsoft.com/office/word/2010/wordprocessingShape" mc:Ignorable="w14 wp14"/>
+</file>
+
+<file path=word/glossary/fontTable.xml><?xml version="1.0" encoding="utf-8"?>
+<w:fonts xmlns:mc="http://schemas.openxmlformats.org/markup-compatibility/2006" xmlns:r="http://schemas.openxmlformats.org/officeDocument/2006/relationships" xmlns:w="http://schemas.openxmlformats.org/wordprocessingml/2006/main" xmlns:w14="http://schemas.microsoft.com/office/word/2010/wordml" mc:Ignorable="w14">
+  <w:font w:name="Symbol">
+    <w:panose1 w:val="05050102010706020507"/>
+    <w:charset w:val="02"/>
+    <w:family w:val="roman"/>
+    <w:pitch w:val="variable"/>
+    <w:sig w:usb0="00000000" w:usb1="10000000" w:usb2="00000000" w:usb3="00000000" w:csb0="80000000" w:csb1="00000000"/>
+  </w:font>
+  <w:font w:name="Times New Roman">
+    <w:panose1 w:val="02020603050405020304"/>
+    <w:charset w:val="00"/>
+    <w:family w:val="roman"/>
+    <w:pitch w:val="variable"/>
+    <w:sig w:usb0="E0002AFF" w:usb1="C0007841" w:usb2="00000009" w:usb3="00000000" w:csb0="000001FF" w:csb1="00000000"/>
+  </w:font>
+  <w:font w:name="Courier New">
+    <w:panose1 w:val="02070309020205020404"/>
+    <w:charset w:val="00"/>
+    <w:family w:val="modern"/>
+    <w:pitch w:val="fixed"/>
+    <w:sig w:usb0="E0002AFF" w:usb1="C0007843" w:usb2="00000009" w:usb3="00000000" w:csb0="000001FF" w:csb1="00000000"/>
+  </w:font>
+  <w:font w:name="Wingdings">
+    <w:panose1 w:val="05000000000000000000"/>
+    <w:charset w:val="02"/>
+    <w:family w:val="auto"/>
+    <w:pitch w:val="variable"/>
+    <w:sig w:usb0="00000000" w:usb1="10000000" w:usb2="00000000" w:usb3="00000000" w:csb0="80000000" w:csb1="00000000"/>
+  </w:font>
+  <w:font w:name="Calibri">
+    <w:panose1 w:val="020F0502020204030204"/>
+    <w:charset w:val="00"/>
+    <w:family w:val="swiss"/>
+    <w:pitch w:val="variable"/>
+    <w:sig w:usb0="E10002FF" w:usb1="4000ACFF" w:usb2="00000009" w:usb3="00000000" w:csb0="0000019F" w:csb1="00000000"/>
+  </w:font>
+  <w:font w:name="Cambria">
+    <w:panose1 w:val="02040503050406030204"/>
+    <w:charset w:val="00"/>
+    <w:family w:val="roman"/>
+    <w:pitch w:val="variable"/>
+    <w:sig w:usb0="E00002FF" w:usb1="400004FF" w:usb2="00000000" w:usb3="00000000" w:csb0="0000019F" w:csb1="00000000"/>
+  </w:font>
+  <w:font w:name="Tahoma">
+    <w:panose1 w:val="020B0604030504040204"/>
+    <w:charset w:val="00"/>
+    <w:family w:val="swiss"/>
+    <w:notTrueType/>
+    <w:pitch w:val="variable"/>
+    <w:sig w:usb0="00000003" w:usb1="00000000" w:usb2="00000000" w:usb3="00000000" w:csb0="00000001" w:csb1="00000000"/>
+  </w:font>
+  <w:font w:name="Cambria Math">
+    <w:panose1 w:val="02040503050406030204"/>
+    <w:charset w:val="00"/>
+    <w:family w:val="roman"/>
+    <w:pitch w:val="variable"/>
+    <w:sig w:usb0="E00002FF" w:usb1="420024FF" w:usb2="00000000" w:usb3="00000000" w:csb0="0000019F" w:csb1="00000000"/>
+  </w:font>
+</w:fonts>
+</file>
+
+<file path=word/glossary/settings.xml><?xml version="1.0" encoding="utf-8"?>
+<w:settings xmlns:mc="http://schemas.openxmlformats.org/markup-compatibility/2006" xmlns:o="urn:schemas-microsoft-com:office:office" xmlns:r="http://schemas.openxmlformats.org/officeDocument/2006/relationships" xmlns:m="http://schemas.openxmlformats.org/officeDocument/2006/math" xmlns:v="urn:schemas-microsoft-com:vml" xmlns:w10="urn:schemas-microsoft-com:office:word" xmlns:w="http://schemas.openxmlformats.org/wordprocessingml/2006/main" xmlns:w14="http://schemas.microsoft.com/office/word/2010/wordml" xmlns:sl="http://schemas.openxmlformats.org/schemaLibrary/2006/main" mc:Ignorable="w14">
+  <w:view w:val="normal"/>
+  <w:defaultTabStop w:val="708"/>
+  <w:hyphenationZone w:val="425"/>
+  <w:characterSpacingControl w:val="doNotCompress"/>
+  <w:compat>
+    <w:useFELayout/>
+    <w:compatSetting w:name="compatibilityMode" w:uri="http://schemas.microsoft.com/office/word" w:val="14"/>
+    <w:compatSetting w:name="overrideTableStyleFontSizeAndJustification" w:uri="http://schemas.microsoft.com/office/word" w:val="1"/>
+    <w:compatSetting w:name="enableOpenTypeFeatures" w:uri="http://schemas.microsoft.com/office/word" w:val="1"/>
+    <w:compatSetting w:name="doNotFlipMirrorIndents" w:uri="http://schemas.microsoft.com/office/word" w:val="1"/>
+  </w:compat>
+  <w:rsids>
+    <w:rsidRoot w:val="002121D6"/>
+    <w:rsid w:val="002121D6"/>
+    <w:rsid w:val="007123F5"/>
+  </w:rsids>
+  <m:mathPr>
+    <m:mathFont m:val="Cambria Math"/>
+    <m:brkBin m:val="before"/>
+    <m:brkBinSub m:val="--"/>
+    <m:smallFrac m:val="0"/>
+    <m:dispDef/>
+    <m:lMargin m:val="0"/>
+    <m:rMargin m:val="0"/>
+    <m:defJc m:val="centerGroup"/>
+    <m:wrapIndent m:val="1440"/>
+    <m:intLim m:val="subSup"/>
+    <m:naryLim m:val="undOvr"/>
+  </m:mathPr>
+  <w:themeFontLang w:val="de-DE"/>
+  <w:clrSchemeMapping w:bg1="light1" w:t1="dark1" w:bg2="light2" w:t2="dark2" w:accent1="accent1" w:accent2="accent2" w:accent3="accent3" w:accent4="accent4" w:accent5="accent5" w:accent6="accent6" w:hyperlink="hyperlink" w:followedHyperlink="followedHyperlink"/>
+  <w:decimalSymbol w:val=","/>
+  <w:listSeparator w:val=";"/>
+</w:settings>
+</file>
+
+<file path=word/glossary/styles.xml><?xml version="1.0" encoding="utf-8"?>
+<w:styles xmlns:mc="http://schemas.openxmlformats.org/markup-compatibility/2006" xmlns:r="http://schemas.openxmlformats.org/officeDocument/2006/relationships" xmlns:w="http://schemas.openxmlformats.org/wordprocessingml/2006/main" xmlns:w14="http://schemas.microsoft.com/office/word/2010/wordml" mc:Ignorable="w14">
+  <w:docDefaults>
+    <w:rPrDefault>
+      <w:rPr>
+        <w:rFonts w:asciiTheme="minorHAnsi" w:eastAsiaTheme="minorEastAsia" w:hAnsiTheme="minorHAnsi" w:cstheme="minorBidi"/>
+        <w:sz w:val="22"/>
+        <w:szCs w:val="22"/>
+        <w:lang w:val="de-DE" w:eastAsia="de-DE" w:bidi="ar-SA"/>
+      </w:rPr>
+    </w:rPrDefault>
+    <w:pPrDefault>
+      <w:pPr>
+        <w:spacing w:after="200" w:line="276" w:lineRule="auto"/>
+      </w:pPr>
+    </w:pPrDefault>
+  </w:docDefaults>
+  <w:latentStyles w:defLockedState="0" w:defUIPriority="99" w:defSemiHidden="1" w:defUnhideWhenUsed="1" w:defQFormat="0" w:count="267">
+    <w:lsdException w:name="Normal" w:semiHidden="0" w:uiPriority="0" w:unhideWhenUsed="0" w:qFormat="1"/>
+    <w:lsdException w:name="heading 1" w:semiHidden="0" w:uiPriority="9" w:unhideWhenUsed="0" w:qFormat="1"/>
+    <w:lsdException w:name="heading 2" w:uiPriority="9" w:qFormat="1"/>
+    <w:lsdException w:name="heading 3" w:uiPriority="9" w:qFormat="1"/>
+    <w:lsdException w:name="heading 4" w:uiPriority="9" w:qFormat="1"/>
+    <w:lsdException w:name="heading 5" w:uiPriority="9" w:qFormat="1"/>
+    <w:lsdException w:name="heading 6" w:uiPriority="9" w:qFormat="1"/>
+    <w:lsdException w:name="heading 7" w:uiPriority="9" w:qFormat="1"/>
+    <w:lsdException w:name="heading 8" w:uiPriority="9" w:qFormat="1"/>
+    <w:lsdException w:name="heading 9" w:uiPriority="9" w:qFormat="1"/>
+    <w:lsdException w:name="toc 1" w:uiPriority="39"/>
+    <w:lsdException w:name="toc 2" w:uiPriority="39"/>
+    <w:lsdException w:name="toc 3" w:uiPriority="39"/>
+    <w:lsdException w:name="toc 4" w:uiPriority="39"/>
+    <w:lsdException w:name="toc 5" w:uiPriority="39"/>
+    <w:lsdException w:name="toc 6" w:uiPriority="39"/>
+    <w:lsdException w:name="toc 7" w:uiPriority="39"/>
+    <w:lsdException w:name="toc 8" w:uiPriority="39"/>
+    <w:lsdException w:name="toc 9" w:uiPriority="39"/>
+    <w:lsdException w:name="caption" w:uiPriority="35" w:qFormat="1"/>
+    <w:lsdException w:name="Title" w:semiHidden="0" w:uiPriority="10" w:unhideWhenUsed="0" w:qFormat="1"/>
+    <w:lsdException w:name="Default Paragraph Font" w:uiPriority="1"/>
+    <w:lsdException w:name="Subtitle" w:semiHidden="0" w:uiPriority="11" w:unhideWhenUsed="0" w:qFormat="1"/>
+    <w:lsdException w:name="Strong" w:semiHidden="0" w:uiPriority="22" w:unhideWhenUsed="0" w:qFormat="1"/>
+    <w:lsdException w:name="Emphasis" w:semiHidden="0" w:uiPriority="20" w:unhideWhenUsed="0" w:qFormat="1"/>
+    <w:lsdException w:name="Table Grid" w:semiHidden="0" w:uiPriority="59" w:unhideWhenUsed="0"/>
+    <w:lsdException w:name="Placeholder Text" w:unhideWhenUsed="0"/>
+    <w:lsdException w:name="No Spacing" w:semiHidden="0" w:uiPriority="1" w:unhideWhenUsed="0" w:qFormat="1"/>
+    <w:lsdException w:name="Light Shading" w:semiHidden="0" w:uiPriority="60" w:unhideWhenUsed="0"/>
+    <w:lsdException w:name="Light List" w:semiHidden="0" w:uiPriority="61" w:unhideWhenUsed="0"/>
+    <w:lsdException w:name="Light Grid" w:semiHidden="0" w:uiPriority="62" w:unhideWhenUsed="0"/>
+    <w:lsdException w:name="Medium Shading 1" w:semiHidden="0" w:uiPriority="63" w:unhideWhenUsed="0"/>
+    <w:lsdException w:name="Medium Shading 2" w:semiHidden="0" w:uiPriority="64" w:unhideWhenUsed="0"/>
+    <w:lsdException w:name="Medium List 1" w:semiHidden="0" w:uiPriority="65" w:unhideWhenUsed="0"/>
+    <w:lsdException w:name="Medium List 2" w:semiHidden="0" w:uiPriority="66" w:unhideWhenUsed="0"/>
+    <w:lsdException w:name="Medium Grid 1" w:semiHidden="0" w:uiPriority="67" w:unhideWhenUsed="0"/>
+    <w:lsdException w:name="Medium Grid 2" w:semiHidden="0" w:uiPriority="68" w:unhideWhenUsed="0"/>
+    <w:lsdException w:name="Medium Grid 3" w:semiHidden="0" w:uiPriority="69" w:unhideWhenUsed="0"/>
+    <w:lsdException w:name="Dark List" w:semiHidden="0" w:uiPriority="70" w:unhideWhenUsed="0"/>
+    <w:lsdException w:name="Colorful Shading" w:semiHidden="0" w:uiPriority="71" w:unhideWhenUsed="0"/>
+    <w:lsdException w:name="Colorful List" w:semiHidden="0" w:uiPriority="72" w:unhideWhenUsed="0"/>
+    <w:lsdException w:name="Colorful Grid" w:semiHidden="0" w:uiPriority="73" w:unhideWhenUsed="0"/>
+    <w:lsdException w:name="Light Shading Accent 1" w:semiHidden="0" w:uiPriority="60" w:unhideWhenUsed="0"/>
+    <w:lsdException w:name="Light List Accent 1" w:semiHidden="0" w:uiPriority="61" w:unhideWhenUsed="0"/>
+    <w:lsdException w:name="Light Grid Accent 1" w:semiHidden="0" w:uiPriority="62" w:unhideWhenUsed="0"/>
+    <w:lsdException w:name="Medium Shading 1 Accent 1" w:semiHidden="0" w:uiPriority="63" w:unhideWhenUsed="0"/>
+    <w:lsdException w:name="Medium Shading 2 Accent 1" w:semiHidden="0" w:uiPriority="64" w:unhideWhenUsed="0"/>
+    <w:lsdException w:name="Medium List 1 Accent 1" w:semiHidden="0" w:uiPriority="65" w:unhideWhenUsed="0"/>
+    <w:lsdException w:name="Revision" w:unhideWhenUsed="0"/>
+    <w:lsdException w:name="List Paragraph" w:semiHidden="0" w:uiPriority="34" w:unhideWhenUsed="0" w:qFormat="1"/>
+    <w:lsdException w:name="Quote" w:semiHidden="0" w:uiPriority="29" w:unhideWhenUsed="0" w:qFormat="1"/>
+    <w:lsdException w:name="Intense Quote" w:semiHidden="0" w:uiPriority="30" w:unhideWhenUsed="0" w:qFormat="1"/>
+    <w:lsdException w:name="Medium List 2 Accent 1" w:semiHidden="0" w:uiPriority="66" w:unhideWhenUsed="0"/>
+    <w:lsdException w:name="Medium Grid 1 Accent 1" w:semiHidden="0" w:uiPriority="67" w:unhideWhenUsed="0"/>
+    <w:lsdException w:name="Medium Grid 2 Accent 1" w:semiHidden="0" w:uiPriority="68" w:unhideWhenUsed="0"/>
+    <w:lsdException w:name="Medium Grid 3 Accent 1" w:semiHidden="0" w:uiPriority="69" w:unhideWhenUsed="0"/>
+    <w:lsdException w:name="Dark List Accent 1" w:semiHidden="0" w:uiPriority="70" w:unhideWhenUsed="0"/>
+    <w:lsdException w:name="Colorful Shading Accent 1" w:semiHidden="0" w:uiPriority="71" w:unhideWhenUsed="0"/>
+    <w:lsdException w:name="Colorful List Accent 1" w:semiHidden="0" w:uiPriority="72" w:unhideWhenUsed="0"/>
+    <w:lsdException w:name="Colorful Grid Accent 1" w:semiHidden="0" w:uiPriority="73" w:unhideWhenUsed="0"/>
+    <w:lsdException w:name="Light Shading Accent 2" w:semiHidden="0" w:uiPriority="60" w:unhideWhenUsed="0"/>
+    <w:lsdException w:name="Light List Accent 2" w:semiHidden="0" w:uiPriority="61" w:unhideWhenUsed="0"/>
+    <w:lsdException w:name="Light Grid Accent 2" w:semiHidden="0" w:uiPriority="62" w:unhideWhenUsed="0"/>
+    <w:lsdException w:name="Medium Shading 1 Accent 2" w:semiHidden="0" w:uiPriority="63" w:unhideWhenUsed="0"/>
+    <w:lsdException w:name="Medium Shading 2 Accent 2" w:semiHidden="0" w:uiPriority="64" w:unhideWhenUsed="0"/>
+    <w:lsdException w:name="Medium List 1 Accent 2" w:semiHidden="0" w:uiPriority="65" w:unhideWhenUsed="0"/>
+    <w:lsdException w:name="Medium List 2 Accent 2" w:semiHidden="0" w:uiPriority="66" w:unhideWhenUsed="0"/>
+    <w:lsdException w:name="Medium Grid 1 Accent 2" w:semiHidden="0" w:uiPriority="67" w:unhideWhenUsed="0"/>
+    <w:lsdException w:name="Medium Grid 2 Accent 2" w:semiHidden="0" w:uiPriority="68" w:unhideWhenUsed="0"/>
+    <w:lsdException w:name="Medium Grid 3 Accent 2" w:semiHidden="0" w:uiPriority="69" w:unhideWhenUsed="0"/>
+    <w:lsdException w:name="Dark List Accent 2" w:semiHidden="0" w:uiPriority="70" w:unhideWhenUsed="0"/>
+    <w:lsdException w:name="Colorful Shading Accent 2" w:semiHidden="0" w:uiPriority="71" w:unhideWhenUsed="0"/>
+    <w:lsdException w:name="Colorful List Accent 2" w:semiHidden="0" w:uiPriority="72" w:unhideWhenUsed="0"/>
+    <w:lsdException w:name="Colorful Grid Accent 2" w:semiHidden="0" w:uiPriority="73" w:unhideWhenUsed="0"/>
+    <w:lsdException w:name="Light Shading Accent 3" w:semiHidden="0" w:uiPriority="60" w:unhideWhenUsed="0"/>
+    <w:lsdException w:name="Light List Accent 3" w:semiHidden="0" w:uiPriority="61" w:unhideWhenUsed="0"/>
+    <w:lsdException w:name="Light Grid Accent 3" w:semiHidden="0" w:uiPriority="62" w:unhideWhenUsed="0"/>
+    <w:lsdException w:name="Medium Shading 1 Accent 3" w:semiHidden="0" w:uiPriority="63" w:unhideWhenUsed="0"/>
+    <w:lsdException w:name="Medium Shading 2 Accent 3" w:semiHidden="0" w:uiPriority="64" w:unhideWhenUsed="0"/>
+    <w:lsdException w:name="Medium List 1 Accent 3" w:semiHidden="0" w:uiPriority="65" w:unhideWhenUsed="0"/>
+    <w:lsdException w:name="Medium List 2 Accent 3" w:semiHidden="0" w:uiPriority="66" w:unhideWhenUsed="0"/>
+    <w:lsdException w:name="Medium Grid 1 Accent 3" w:semiHidden="0" w:uiPriority="67" w:unhideWhenUsed="0"/>
+    <w:lsdException w:name="Medium Grid 2 Accent 3" w:semiHidden="0" w:uiPriority="68" w:unhideWhenUsed="0"/>
+    <w:lsdException w:name="Medium Grid 3 Accent 3" w:semiHidden="0" w:uiPriority="69" w:unhideWhenUsed="0"/>
+    <w:lsdException w:name="Dark List Accent 3" w:semiHidden="0" w:uiPriority="70" w:unhideWhenUsed="0"/>
+    <w:lsdException w:name="Colorful Shading Accent 3" w:semiHidden="0" w:uiPriority="71" w:unhideWhenUsed="0"/>
+    <w:lsdException w:name="Colorful List Accent 3" w:semiHidden="0" w:uiPriority="72" w:unhideWhenUsed="0"/>
+    <w:lsdException w:name="Colorful Grid Accent 3" w:semiHidden="0" w:uiPriority="73" w:unhideWhenUsed="0"/>
+    <w:lsdException w:name="Light Shading Accent 4" w:semiHidden="0" w:uiPriority="60" w:unhideWhenUsed="0"/>
+    <w:lsdException w:name="Light List Accent 4" w:semiHidden="0" w:uiPriority="61" w:unhideWhenUsed="0"/>
+    <w:lsdException w:name="Light Grid Accent 4" w:semiHidden="0" w:uiPriority="62" w:unhideWhenUsed="0"/>
+    <w:lsdException w:name="Medium Shading 1 Accent 4" w:semiHidden="0" w:uiPriority="63" w:unhideWhenUsed="0"/>
+    <w:lsdException w:name="Medium Shading 2 Accent 4" w:semiHidden="0" w:uiPriority="64" w:unhideWhenUsed="0"/>
+    <w:lsdException w:name="Medium List 1 Accent 4" w:semiHidden="0" w:uiPriority="65" w:unhideWhenUsed="0"/>
+    <w:lsdException w:name="Medium List 2 Accent 4" w:semiHidden="0" w:uiPriority="66" w:unhideWhenUsed="0"/>
+    <w:lsdException w:name="Medium Grid 1 Accent 4" w:semiHidden="0" w:uiPriority="67" w:unhideWhenUsed="0"/>
+    <w:lsdException w:name="Medium Grid 2 Accent 4" w:semiHidden="0" w:uiPriority="68" w:unhideWhenUsed="0"/>
+    <w:lsdException w:name="Medium Grid 3 Accent 4" w:semiHidden="0" w:uiPriority="69" w:unhideWhenUsed="0"/>
+    <w:lsdException w:name="Dark List Accent 4" w:semiHidden="0" w:uiPriority="70" w:unhideWhenUsed="0"/>
+    <w:lsdException w:name="Colorful Shading Accent 4" w:semiHidden="0" w:uiPriority="71" w:unhideWhenUsed="0"/>
+    <w:lsdException w:name="Colorful List Accent 4" w:semiHidden="0" w:uiPriority="72" w:unhideWhenUsed="0"/>
+    <w:lsdException w:name="Colorful Grid Accent 4" w:semiHidden="0" w:uiPriority="73" w:unhideWhenUsed="0"/>
+    <w:lsdException w:name="Light Shading Accent 5" w:semiHidden="0" w:uiPriority="60" w:unhideWhenUsed="0"/>
+    <w:lsdException w:name="Light List Accent 5" w:semiHidden="0" w:uiPriority="61" w:unhideWhenUsed="0"/>
+    <w:lsdException w:name="Light Grid Accent 5" w:semiHidden="0" w:uiPriority="62" w:unhideWhenUsed="0"/>
+    <w:lsdException w:name="Medium Shading 1 Accent 5" w:semiHidden="0" w:uiPriority="63" w:unhideWhenUsed="0"/>
+    <w:lsdException w:name="Medium Shading 2 Accent 5" w:semiHidden="0" w:uiPriority="64" w:unhideWhenUsed="0"/>
+    <w:lsdException w:name="Medium List 1 Accent 5" w:semiHidden="0" w:uiPriority="65" w:unhideWhenUsed="0"/>
+    <w:lsdException w:name="Medium List 2 Accent 5" w:semiHidden="0" w:uiPriority="66" w:unhideWhenUsed="0"/>
+    <w:lsdException w:name="Medium Grid 1 Accent 5" w:semiHidden="0" w:uiPriority="67" w:unhideWhenUsed="0"/>
+    <w:lsdException w:name="Medium Grid 2 Accent 5" w:semiHidden="0" w:uiPriority="68" w:unhideWhenUsed="0"/>
+    <w:lsdException w:name="Medium Grid 3 Accent 5" w:semiHidden="0" w:uiPriority="69" w:unhideWhenUsed="0"/>
+    <w:lsdException w:name="Dark List Accent 5" w:semiHidden="0" w:uiPriority="70" w:unhideWhenUsed="0"/>
+    <w:lsdException w:name="Colorful Shading Accent 5" w:semiHidden="0" w:uiPriority="71" w:unhideWhenUsed="0"/>
+    <w:lsdException w:name="Colorful List Accent 5" w:semiHidden="0" w:uiPriority="72" w:unhideWhenUsed="0"/>
+    <w:lsdException w:name="Colorful Grid Accent 5" w:semiHidden="0" w:uiPriority="73" w:unhideWhenUsed="0"/>
+    <w:lsdException w:name="Light Shading Accent 6" w:semiHidden="0" w:uiPriority="60" w:unhideWhenUsed="0"/>
+    <w:lsdException w:name="Light List Accent 6" w:semiHidden="0" w:uiPriority="61" w:unhideWhenUsed="0"/>
+    <w:lsdException w:name="Light Grid Accent 6" w:semiHidden="0" w:uiPriority="62" w:unhideWhenUsed="0"/>
+    <w:lsdException w:name="Medium Shading 1 Accent 6" w:semiHidden="0" w:uiPriority="63" w:unhideWhenUsed="0"/>
+    <w:lsdException w:name="Medium Shading 2 Accent 6" w:semiHidden="0" w:uiPriority="64" w:unhideWhenUsed="0"/>
+    <w:lsdException w:name="Medium List 1 Accent 6" w:semiHidden="0" w:uiPriority="65" w:unhideWhenUsed="0"/>
+    <w:lsdException w:name="Medium List 2 Accent 6" w:semiHidden="0" w:uiPriority="66" w:unhideWhenUsed="0"/>
+    <w:lsdException w:name="Medium Grid 1 Accent 6" w:semiHidden="0" w:uiPriority="67" w:unhideWhenUsed="0"/>
+    <w:lsdException w:name="Medium Grid 2 Accent 6" w:semiHidden="0" w:uiPriority="68" w:unhideWhenUsed="0"/>
+    <w:lsdException w:name="Medium Grid 3 Accent 6" w:semiHidden="0" w:uiPriority="69" w:unhideWhenUsed="0"/>
+    <w:lsdException w:name="Dark List Accent 6" w:semiHidden="0" w:uiPriority="70" w:unhideWhenUsed="0"/>
+    <w:lsdException w:name="Colorful Shading Accent 6" w:semiHidden="0" w:uiPriority="71" w:unhideWhenUsed="0"/>
+    <w:lsdException w:name="Colorful List Accent 6" w:semiHidden="0" w:uiPriority="72" w:unhideWhenUsed="0"/>
+    <w:lsdException w:name="Colorful Grid Accent 6" w:semiHidden="0" w:uiPriority="73" w:unhideWhenUsed="0"/>
+    <w:lsdException w:name="Subtle Emphasis" w:semiHidden="0" w:uiPriority="19" w:unhideWhenUsed="0" w:qFormat="1"/>
+    <w:lsdException w:name="Intense Emphasis" w:semiHidden="0" w:uiPriority="21" w:unhideWhenUsed="0" w:qFormat="1"/>
+    <w:lsdException w:name="Subtle Reference" w:semiHidden="0" w:uiPriority="31" w:unhideWhenUsed="0" w:qFormat="1"/>
+    <w:lsdException w:name="Intense Reference" w:semiHidden="0" w:uiPriority="32" w:unhideWhenUsed="0" w:qFormat="1"/>
+    <w:lsdException w:name="Book Title" w:semiHidden="0" w:uiPriority="33" w:unhideWhenUsed="0" w:qFormat="1"/>
+    <w:lsdException w:name="Bibliography" w:uiPriority="37"/>
+    <w:lsdException w:name="TOC Heading" w:uiPriority="39" w:qFormat="1"/>
+  </w:latentStyles>
+  <w:style w:type="paragraph" w:default="1" w:styleId="Standard">
+    <w:name w:val="Normal"/>
+    <w:qFormat/>
+  </w:style>
+  <w:style w:type="character" w:default="1" w:styleId="Absatz-Standardschriftart">
+    <w:name w:val="Default Paragraph Font"/>
+    <w:uiPriority w:val="1"/>
+    <w:semiHidden/>
+    <w:unhideWhenUsed/>
+  </w:style>
+  <w:style w:type="table" w:default="1" w:styleId="NormaleTabelle">
+    <w:name w:val="Normal Table"/>
+    <w:uiPriority w:val="99"/>
+    <w:semiHidden/>
+    <w:unhideWhenUsed/>
+    <w:tblPr>
+      <w:tblInd w:w="0" w:type="dxa"/>
+      <w:tblCellMar>
+        <w:top w:w="0" w:type="dxa"/>
+        <w:left w:w="108" w:type="dxa"/>
+        <w:bottom w:w="0" w:type="dxa"/>
+        <w:right w:w="108" w:type="dxa"/>
+      </w:tblCellMar>
+    </w:tblPr>
+  </w:style>
+  <w:style w:type="numbering" w:default="1" w:styleId="KeineListe">
+    <w:name w:val="No List"/>
+    <w:uiPriority w:val="99"/>
+    <w:semiHidden/>
+    <w:unhideWhenUsed/>
+  </w:style>
+  <w:style w:type="character" w:styleId="Platzhaltertext">
+    <w:name w:val="Placeholder Text"/>
+    <w:basedOn w:val="Absatz-Standardschriftart"/>
+    <w:uiPriority w:val="99"/>
+    <w:semiHidden/>
+    <w:rsid w:val="002121D6"/>
+    <w:rPr>
+      <w:color w:val="808080"/>
+    </w:rPr>
+  </w:style>
+</w:styles>
+</file>
+
+<file path=word/glossary/stylesWithEffects.xml><?xml version="1.0" encoding="utf-8"?>
+<w:styles xmlns:wpc="http://schemas.microsoft.com/office/word/2010/wordprocessingCanvas" xmlns:mc="http://schemas.openxmlformats.org/markup-compatibility/2006" xmlns:o="urn:schemas-microsoft-com:office:office" xmlns:r="http://schemas.openxmlformats.org/officeDocument/2006/relationships" xmlns:m="http://schemas.openxmlformats.org/officeDocument/2006/math" xmlns:v="urn:schemas-microsoft-com:vml" xmlns:wp14="http://schemas.microsoft.com/office/word/2010/wordprocessingDrawing" xmlns:wp="http://schemas.openxmlformats.org/drawingml/2006/wordprocessingDrawing" xmlns:w10="urn:schemas-microsoft-com:office:word" xmlns:w="http://schemas.openxmlformats.org/wordprocessingml/2006/main" xmlns:w14="http://schemas.microsoft.com/office/word/2010/wordml" xmlns:wpg="http://schemas.microsoft.com/office/word/2010/wordprocessingGroup" xmlns:wpi="http://schemas.microsoft.com/office/word/2010/wordprocessingInk" xmlns:wne="http://schemas.microsoft.com/office/word/2006/wordml" xmlns:wps="http://schemas.microsoft.com/office/word/2010/wordprocessingShape" mc:Ignorable="w14 wp14">
+  <w:docDefaults>
+    <w:rPrDefault>
+      <w:rPr>
+        <w:rFonts w:asciiTheme="minorHAnsi" w:eastAsiaTheme="minorEastAsia" w:hAnsiTheme="minorHAnsi" w:cstheme="minorBidi"/>
+        <w:sz w:val="22"/>
+        <w:szCs w:val="22"/>
+        <w:lang w:val="de-DE" w:eastAsia="de-DE" w:bidi="ar-SA"/>
+      </w:rPr>
+    </w:rPrDefault>
+    <w:pPrDefault>
+      <w:pPr>
+        <w:spacing w:after="200" w:line="276" w:lineRule="auto"/>
+      </w:pPr>
+    </w:pPrDefault>
+  </w:docDefaults>
+  <w:latentStyles w:defLockedState="0" w:defUIPriority="99" w:defSemiHidden="1" w:defUnhideWhenUsed="1" w:defQFormat="0" w:count="267">
+    <w:lsdException w:name="Normal" w:semiHidden="0" w:uiPriority="0" w:unhideWhenUsed="0" w:qFormat="1"/>
+    <w:lsdException w:name="heading 1" w:semiHidden="0" w:uiPriority="9" w:unhideWhenUsed="0" w:qFormat="1"/>
+    <w:lsdException w:name="heading 2" w:uiPriority="9" w:qFormat="1"/>
+    <w:lsdException w:name="heading 3" w:uiPriority="9" w:qFormat="1"/>
+    <w:lsdException w:name="heading 4" w:uiPriority="9" w:qFormat="1"/>
+    <w:lsdException w:name="heading 5" w:uiPriority="9" w:qFormat="1"/>
+    <w:lsdException w:name="heading 6" w:uiPriority="9" w:qFormat="1"/>
+    <w:lsdException w:name="heading 7" w:uiPriority="9" w:qFormat="1"/>
+    <w:lsdException w:name="heading 8" w:uiPriority="9" w:qFormat="1"/>
+    <w:lsdException w:name="heading 9" w:uiPriority="9" w:qFormat="1"/>
+    <w:lsdException w:name="toc 1" w:uiPriority="39"/>
+    <w:lsdException w:name="toc 2" w:uiPriority="39"/>
+    <w:lsdException w:name="toc 3" w:uiPriority="39"/>
+    <w:lsdException w:name="toc 4" w:uiPriority="39"/>
+    <w:lsdException w:name="toc 5" w:uiPriority="39"/>
+    <w:lsdException w:name="toc 6" w:uiPriority="39"/>
+    <w:lsdException w:name="toc 7" w:uiPriority="39"/>
+    <w:lsdException w:name="toc 8" w:uiPriority="39"/>
+    <w:lsdException w:name="toc 9" w:uiPriority="39"/>
+    <w:lsdException w:name="caption" w:uiPriority="35" w:qFormat="1"/>
+    <w:lsdException w:name="Title" w:semiHidden="0" w:uiPriority="10" w:unhideWhenUsed="0" w:qFormat="1"/>
+    <w:lsdException w:name="Default Paragraph Font" w:uiPriority="1"/>
+    <w:lsdException w:name="Subtitle" w:semiHidden="0" w:uiPriority="11" w:unhideWhenUsed="0" w:qFormat="1"/>
+    <w:lsdException w:name="Strong" w:semiHidden="0" w:uiPriority="22" w:unhideWhenUsed="0" w:qFormat="1"/>
+    <w:lsdException w:name="Emphasis" w:semiHidden="0" w:uiPriority="20" w:unhideWhenUsed="0" w:qFormat="1"/>
+    <w:lsdException w:name="Table Grid" w:semiHidden="0" w:uiPriority="59" w:unhideWhenUsed="0"/>
+    <w:lsdException w:name="Placeholder Text" w:unhideWhenUsed="0"/>
+    <w:lsdException w:name="No Spacing" w:semiHidden="0" w:uiPriority="1" w:unhideWhenUsed="0" w:qFormat="1"/>
+    <w:lsdException w:name="Light Shading" w:semiHidden="0" w:uiPriority="60" w:unhideWhenUsed="0"/>
+    <w:lsdException w:name="Light List" w:semiHidden="0" w:uiPriority="61" w:unhideWhenUsed="0"/>
+    <w:lsdException w:name="Light Grid" w:semiHidden="0" w:uiPriority="62" w:unhideWhenUsed="0"/>
+    <w:lsdException w:name="Medium Shading 1" w:semiHidden="0" w:uiPriority="63" w:unhideWhenUsed="0"/>
+    <w:lsdException w:name="Medium Shading 2" w:semiHidden="0" w:uiPriority="64" w:unhideWhenUsed="0"/>
+    <w:lsdException w:name="Medium List 1" w:semiHidden="0" w:uiPriority="65" w:unhideWhenUsed="0"/>
+    <w:lsdException w:name="Medium List 2" w:semiHidden="0" w:uiPriority="66" w:unhideWhenUsed="0"/>
+    <w:lsdException w:name="Medium Grid 1" w:semiHidden="0" w:uiPriority="67" w:unhideWhenUsed="0"/>
+    <w:lsdException w:name="Medium Grid 2" w:semiHidden="0" w:uiPriority="68" w:unhideWhenUsed="0"/>
+    <w:lsdException w:name="Medium Grid 3" w:semiHidden="0" w:uiPriority="69" w:unhideWhenUsed="0"/>
+    <w:lsdException w:name="Dark List" w:semiHidden="0" w:uiPriority="70" w:unhideWhenUsed="0"/>
+    <w:lsdException w:name="Colorful Shading" w:semiHidden="0" w:uiPriority="71" w:unhideWhenUsed="0"/>
+    <w:lsdException w:name="Colorful List" w:semiHidden="0" w:uiPriority="72" w:unhideWhenUsed="0"/>
+    <w:lsdException w:name="Colorful Grid" w:semiHidden="0" w:uiPriority="73" w:unhideWhenUsed="0"/>
+    <w:lsdException w:name="Light Shading Accent 1" w:semiHidden="0" w:uiPriority="60" w:unhideWhenUsed="0"/>
+    <w:lsdException w:name="Light List Accent 1" w:semiHidden="0" w:uiPriority="61" w:unhideWhenUsed="0"/>
+    <w:lsdException w:name="Light Grid Accent 1" w:semiHidden="0" w:uiPriority="62" w:unhideWhenUsed="0"/>
+    <w:lsdException w:name="Medium Shading 1 Accent 1" w:semiHidden="0" w:uiPriority="63" w:unhideWhenUsed="0"/>
+    <w:lsdException w:name="Medium Shading 2 Accent 1" w:semiHidden="0" w:uiPriority="64" w:unhideWhenUsed="0"/>
+    <w:lsdException w:name="Medium List 1 Accent 1" w:semiHidden="0" w:uiPriority="65" w:unhideWhenUsed="0"/>
+    <w:lsdException w:name="Revision" w:unhideWhenUsed="0"/>
+    <w:lsdException w:name="List Paragraph" w:semiHidden="0" w:uiPriority="34" w:unhideWhenUsed="0" w:qFormat="1"/>
+    <w:lsdException w:name="Quote" w:semiHidden="0" w:uiPriority="29" w:unhideWhenUsed="0" w:qFormat="1"/>
+    <w:lsdException w:name="Intense Quote" w:semiHidden="0" w:uiPriority="30" w:unhideWhenUsed="0" w:qFormat="1"/>
+    <w:lsdException w:name="Medium List 2 Accent 1" w:semiHidden="0" w:uiPriority="66" w:unhideWhenUsed="0"/>
+    <w:lsdException w:name="Medium Grid 1 Accent 1" w:semiHidden="0" w:uiPriority="67" w:unhideWhenUsed="0"/>
+    <w:lsdException w:name="Medium Grid 2 Accent 1" w:semiHidden="0" w:uiPriority="68" w:unhideWhenUsed="0"/>
+    <w:lsdException w:name="Medium Grid 3 Accent 1" w:semiHidden="0" w:uiPriority="69" w:unhideWhenUsed="0"/>
+    <w:lsdException w:name="Dark List Accent 1" w:semiHidden="0" w:uiPriority="70" w:unhideWhenUsed="0"/>
+    <w:lsdException w:name="Colorful Shading Accent 1" w:semiHidden="0" w:uiPriority="71" w:unhideWhenUsed="0"/>
+    <w:lsdException w:name="Colorful List Accent 1" w:semiHidden="0" w:uiPriority="72" w:unhideWhenUsed="0"/>
+    <w:lsdException w:name="Colorful Grid Accent 1" w:semiHidden="0" w:uiPriority="73" w:unhideWhenUsed="0"/>
+    <w:lsdException w:name="Light Shading Accent 2" w:semiHidden="0" w:uiPriority="60" w:unhideWhenUsed="0"/>
+    <w:lsdException w:name="Light List Accent 2" w:semiHidden="0" w:uiPriority="61" w:unhideWhenUsed="0"/>
+    <w:lsdException w:name="Light Grid Accent 2" w:semiHidden="0" w:uiPriority="62" w:unhideWhenUsed="0"/>
+    <w:lsdException w:name="Medium Shading 1 Accent 2" w:semiHidden="0" w:uiPriority="63" w:unhideWhenUsed="0"/>
+    <w:lsdException w:name="Medium Shading 2 Accent 2" w:semiHidden="0" w:uiPriority="64" w:unhideWhenUsed="0"/>
+    <w:lsdException w:name="Medium List 1 Accent 2" w:semiHidden="0" w:uiPriority="65" w:unhideWhenUsed="0"/>
+    <w:lsdException w:name="Medium List 2 Accent 2" w:semiHidden="0" w:uiPriority="66" w:unhideWhenUsed="0"/>
+    <w:lsdException w:name="Medium Grid 1 Accent 2" w:semiHidden="0" w:uiPriority="67" w:unhideWhenUsed="0"/>
+    <w:lsdException w:name="Medium Grid 2 Accent 2" w:semiHidden="0" w:uiPriority="68" w:unhideWhenUsed="0"/>
+    <w:lsdException w:name="Medium Grid 3 Accent 2" w:semiHidden="0" w:uiPriority="69" w:unhideWhenUsed="0"/>
+    <w:lsdException w:name="Dark List Accent 2" w:semiHidden="0" w:uiPriority="70" w:unhideWhenUsed="0"/>
+    <w:lsdException w:name="Colorful Shading Accent 2" w:semiHidden="0" w:uiPriority="71" w:unhideWhenUsed="0"/>
+    <w:lsdException w:name="Colorful List Accent 2" w:semiHidden="0" w:uiPriority="72" w:unhideWhenUsed="0"/>
+    <w:lsdException w:name="Colorful Grid Accent 2" w:semiHidden="0" w:uiPriority="73" w:unhideWhenUsed="0"/>
+    <w:lsdException w:name="Light Shading Accent 3" w:semiHidden="0" w:uiPriority="60" w:unhideWhenUsed="0"/>
+    <w:lsdException w:name="Light List Accent 3" w:semiHidden="0" w:uiPriority="61" w:unhideWhenUsed="0"/>
+    <w:lsdException w:name="Light Grid Accent 3" w:semiHidden="0" w:uiPriority="62" w:unhideWhenUsed="0"/>
+    <w:lsdException w:name="Medium Shading 1 Accent 3" w:semiHidden="0" w:uiPriority="63" w:unhideWhenUsed="0"/>
+    <w:lsdException w:name="Medium Shading 2 Accent 3" w:semiHidden="0" w:uiPriority="64" w:unhideWhenUsed="0"/>
+    <w:lsdException w:name="Medium List 1 Accent 3" w:semiHidden="0" w:uiPriority="65" w:unhideWhenUsed="0"/>
+    <w:lsdException w:name="Medium List 2 Accent 3" w:semiHidden="0" w:uiPriority="66" w:unhideWhenUsed="0"/>
+    <w:lsdException w:name="Medium Grid 1 Accent 3" w:semiHidden="0" w:uiPriority="67" w:unhideWhenUsed="0"/>
+    <w:lsdException w:name="Medium Grid 2 Accent 3" w:semiHidden="0" w:uiPriority="68" w:unhideWhenUsed="0"/>
+    <w:lsdException w:name="Medium Grid 3 Accent 3" w:semiHidden="0" w:uiPriority="69" w:unhideWhenUsed="0"/>
+    <w:lsdException w:name="Dark List Accent 3" w:semiHidden="0" w:uiPriority="70" w:unhideWhenUsed="0"/>
+    <w:lsdException w:name="Colorful Shading Accent 3" w:semiHidden="0" w:uiPriority="71" w:unhideWhenUsed="0"/>
+    <w:lsdException w:name="Colorful List Accent 3" w:semiHidden="0" w:uiPriority="72" w:unhideWhenUsed="0"/>
+    <w:lsdException w:name="Colorful Grid Accent 3" w:semiHidden="0" w:uiPriority="73" w:unhideWhenUsed="0"/>
+    <w:lsdException w:name="Light Shading Accent 4" w:semiHidden="0" w:uiPriority="60" w:unhideWhenUsed="0"/>
+    <w:lsdException w:name="Light List Accent 4" w:semiHidden="0" w:uiPriority="61" w:unhideWhenUsed="0"/>
+    <w:lsdException w:name="Light Grid Accent 4" w:semiHidden="0" w:uiPriority="62" w:unhideWhenUsed="0"/>
+    <w:lsdException w:name="Medium Shading 1 Accent 4" w:semiHidden="0" w:uiPriority="63" w:unhideWhenUsed="0"/>
+    <w:lsdException w:name="Medium Shading 2 Accent 4" w:semiHidden="0" w:uiPriority="64" w:unhideWhenUsed="0"/>
+    <w:lsdException w:name="Medium List 1 Accent 4" w:semiHidden="0" w:uiPriority="65" w:unhideWhenUsed="0"/>
+    <w:lsdException w:name="Medium List 2 Accent 4" w:semiHidden="0" w:uiPriority="66" w:unhideWhenUsed="0"/>
+    <w:lsdException w:name="Medium Grid 1 Accent 4" w:semiHidden="0" w:uiPriority="67" w:unhideWhenUsed="0"/>
+    <w:lsdException w:name="Medium Grid 2 Accent 4" w:semiHidden="0" w:uiPriority="68" w:unhideWhenUsed="0"/>
+    <w:lsdException w:name="Medium Grid 3 Accent 4" w:semiHidden="0" w:uiPriority="69" w:unhideWhenUsed="0"/>
+    <w:lsdException w:name="Dark List Accent 4" w:semiHidden="0" w:uiPriority="70" w:unhideWhenUsed="0"/>
+    <w:lsdException w:name="Colorful Shading Accent 4" w:semiHidden="0" w:uiPriority="71" w:unhideWhenUsed="0"/>
+    <w:lsdException w:name="Colorful List Accent 4" w:semiHidden="0" w:uiPriority="72" w:unhideWhenUsed="0"/>
+    <w:lsdException w:name="Colorful Grid Accent 4" w:semiHidden="0" w:uiPriority="73" w:unhideWhenUsed="0"/>
+    <w:lsdException w:name="Light Shading Accent 5" w:semiHidden="0" w:uiPriority="60" w:unhideWhenUsed="0"/>
+    <w:lsdException w:name="Light List Accent 5" w:semiHidden="0" w:uiPriority="61" w:unhideWhenUsed="0"/>
+    <w:lsdException w:name="Light Grid Accent 5" w:semiHidden="0" w:uiPriority="62" w:unhideWhenUsed="0"/>
+    <w:lsdException w:name="Medium Shading 1 Accent 5" w:semiHidden="0" w:uiPriority="63" w:unhideWhenUsed="0"/>
+    <w:lsdException w:name="Medium Shading 2 Accent 5" w:semiHidden="0" w:uiPriority="64" w:unhideWhenUsed="0"/>
+    <w:lsdException w:name="Medium List 1 Accent 5" w:semiHidden="0" w:uiPriority="65" w:unhideWhenUsed="0"/>
+    <w:lsdException w:name="Medium List 2 Accent 5" w:semiHidden="0" w:uiPriority="66" w:unhideWhenUsed="0"/>
+    <w:lsdException w:name="Medium Grid 1 Accent 5" w:semiHidden="0" w:uiPriority="67" w:unhideWhenUsed="0"/>
+    <w:lsdException w:name="Medium Grid 2 Accent 5" w:semiHidden="0" w:uiPriority="68" w:unhideWhenUsed="0"/>
+    <w:lsdException w:name="Medium Grid 3 Accent 5" w:semiHidden="0" w:uiPriority="69" w:unhideWhenUsed="0"/>
+    <w:lsdException w:name="Dark List Accent 5" w:semiHidden="0" w:uiPriority="70" w:unhideWhenUsed="0"/>
+    <w:lsdException w:name="Colorful Shading Accent 5" w:semiHidden="0" w:uiPriority="71" w:unhideWhenUsed="0"/>
+    <w:lsdException w:name="Colorful List Accent 5" w:semiHidden="0" w:uiPriority="72" w:unhideWhenUsed="0"/>
+    <w:lsdException w:name="Colorful Grid Accent 5" w:semiHidden="0" w:uiPriority="73" w:unhideWhenUsed="0"/>
+    <w:lsdException w:name="Light Shading Accent 6" w:semiHidden="0" w:uiPriority="60" w:unhideWhenUsed="0"/>
+    <w:lsdException w:name="Light List Accent 6" w:semiHidden="0" w:uiPriority="61" w:unhideWhenUsed="0"/>
+    <w:lsdException w:name="Light Grid Accent 6" w:semiHidden="0" w:uiPriority="62" w:unhideWhenUsed="0"/>
+    <w:lsdException w:name="Medium Shading 1 Accent 6" w:semiHidden="0" w:uiPriority="63" w:unhideWhenUsed="0"/>
+    <w:lsdException w:name="Medium Shading 2 Accent 6" w:semiHidden="0" w:uiPriority="64" w:unhideWhenUsed="0"/>
+    <w:lsdException w:name="Medium List 1 Accent 6" w:semiHidden="0" w:uiPriority="65" w:unhideWhenUsed="0"/>
+    <w:lsdException w:name="Medium List 2 Accent 6" w:semiHidden="0" w:uiPriority="66" w:unhideWhenUsed="0"/>
+    <w:lsdException w:name="Medium Grid 1 Accent 6" w:semiHidden="0" w:uiPriority="67" w:unhideWhenUsed="0"/>
+    <w:lsdException w:name="Medium Grid 2 Accent 6" w:semiHidden="0" w:uiPriority="68" w:unhideWhenUsed="0"/>
+    <w:lsdException w:name="Medium Grid 3 Accent 6" w:semiHidden="0" w:uiPriority="69" w:unhideWhenUsed="0"/>
+    <w:lsdException w:name="Dark List Accent 6" w:semiHidden="0" w:uiPriority="70" w:unhideWhenUsed="0"/>
+    <w:lsdException w:name="Colorful Shading Accent 6" w:semiHidden="0" w:uiPriority="71" w:unhideWhenUsed="0"/>
+    <w:lsdException w:name="Colorful List Accent 6" w:semiHidden="0" w:uiPriority="72" w:unhideWhenUsed="0"/>
+    <w:lsdException w:name="Colorful Grid Accent 6" w:semiHidden="0" w:uiPriority="73" w:unhideWhenUsed="0"/>
+    <w:lsdException w:name="Subtle Emphasis" w:semiHidden="0" w:uiPriority="19" w:unhideWhenUsed="0" w:qFormat="1"/>
+    <w:lsdException w:name="Intense Emphasis" w:semiHidden="0" w:uiPriority="21" w:unhideWhenUsed="0" w:qFormat="1"/>
+    <w:lsdException w:name="Subtle Reference" w:semiHidden="0" w:uiPriority="31" w:unhideWhenUsed="0" w:qFormat="1"/>
+    <w:lsdException w:name="Intense Reference" w:semiHidden="0" w:uiPriority="32" w:unhideWhenUsed="0" w:qFormat="1"/>
+    <w:lsdException w:name="Book Title" w:semiHidden="0" w:uiPriority="33" w:unhideWhenUsed="0" w:qFormat="1"/>
+    <w:lsdException w:name="Bibliography" w:uiPriority="37"/>
+    <w:lsdException w:name="TOC Heading" w:uiPriority="39" w:qFormat="1"/>
+  </w:latentStyles>
+  <w:style w:type="paragraph" w:default="1" w:styleId="Standard">
+    <w:name w:val="Normal"/>
+    <w:qFormat/>
+  </w:style>
+  <w:style w:type="character" w:default="1" w:styleId="Absatz-Standardschriftart">
+    <w:name w:val="Default Paragraph Font"/>
+    <w:uiPriority w:val="1"/>
+    <w:semiHidden/>
+    <w:unhideWhenUsed/>
+  </w:style>
+  <w:style w:type="table" w:default="1" w:styleId="NormaleTabelle">
+    <w:name w:val="Normal Table"/>
+    <w:uiPriority w:val="99"/>
+    <w:semiHidden/>
+    <w:unhideWhenUsed/>
+    <w:tblPr>
+      <w:tblInd w:w="0" w:type="dxa"/>
+      <w:tblCellMar>
+        <w:top w:w="0" w:type="dxa"/>
+        <w:left w:w="108" w:type="dxa"/>
+        <w:bottom w:w="0" w:type="dxa"/>
+        <w:right w:w="108" w:type="dxa"/>
+      </w:tblCellMar>
+    </w:tblPr>
+  </w:style>
+  <w:style w:type="numbering" w:default="1" w:styleId="KeineListe">
+    <w:name w:val="No List"/>
+    <w:uiPriority w:val="99"/>
+    <w:semiHidden/>
+    <w:unhideWhenUsed/>
+  </w:style>
+  <w:style w:type="character" w:styleId="Platzhaltertext">
+    <w:name w:val="Placeholder Text"/>
+    <w:basedOn w:val="Absatz-Standardschriftart"/>
+    <w:uiPriority w:val="99"/>
+    <w:semiHidden/>
+    <w:rsid w:val="002121D6"/>
+    <w:rPr>
+      <w:color w:val="808080"/>
+    </w:rPr>
+  </w:style>
+</w:styles>
+</file>
+
+<file path=word/glossary/webSettings.xml><?xml version="1.0" encoding="utf-8"?>
+<w:webSettings xmlns:mc="http://schemas.openxmlformats.org/markup-compatibility/2006" xmlns:r="http://schemas.openxmlformats.org/officeDocument/2006/relationships" xmlns:w="http://schemas.openxmlformats.org/wordprocessingml/2006/main" xmlns:w14="http://schemas.microsoft.com/office/word/2010/wordml" mc:Ignorable="w14">
+  <w:optimizeForBrowser/>
+  <w:allowPNG/>
+</w:webSettings>
 </file>
 
 <file path=word/theme/theme1.xml><?xml version="1.0" encoding="utf-8"?>
@@ -8322,7 +9656,7 @@
 </file>
 
 <file path=customXml/itemProps1.xml><?xml version="1.0" encoding="utf-8"?>
-<ds:datastoreItem xmlns:ds="http://schemas.openxmlformats.org/officeDocument/2006/customXml" ds:itemID="{5612BB44-C444-4311-90EF-3B4B0ACAF388}">
+<ds:datastoreItem xmlns:ds="http://schemas.openxmlformats.org/officeDocument/2006/customXml" ds:itemID="{34F470EE-5B44-43C9-80B4-186E9AB8840E}">
   <ds:schemaRefs>
     <ds:schemaRef ds:uri="http://schemas.openxmlformats.org/officeDocument/2006/bibliography"/>
   </ds:schemaRefs>

</xml_diff>

<commit_message>
Zwei Bugs gefixt, Testprotokoll durchgeführt.
</commit_message>
<xml_diff>
--- a/busreisen/busreisen/doc/Projektdokumentation.docx
+++ b/busreisen/busreisen/doc/Projektdokumentation.docx
@@ -525,6 +525,7 @@
         <w:p>
           <w:pPr>
             <w:pStyle w:val="Inhaltsverzeichnisberschrift"/>
+            <w:spacing w:line="360" w:lineRule="auto"/>
             <w:rPr>
               <w:rFonts w:ascii="Times New Roman" w:hAnsi="Times New Roman" w:cs="Times New Roman"/>
               <w:sz w:val="24"/>
@@ -546,9 +547,12 @@
             <w:tabs>
               <w:tab w:val="right" w:leader="dot" w:pos="9060"/>
             </w:tabs>
+            <w:spacing w:line="360" w:lineRule="auto"/>
             <w:rPr>
-              <w:rFonts w:eastAsiaTheme="minorEastAsia"/>
+              <w:rFonts w:ascii="Times New Roman" w:eastAsiaTheme="minorEastAsia" w:hAnsi="Times New Roman" w:cs="Times New Roman"/>
               <w:noProof/>
+              <w:sz w:val="24"/>
+              <w:szCs w:val="24"/>
               <w:lang w:eastAsia="de-DE"/>
             </w:rPr>
           </w:pPr>
@@ -582,54 +586,77 @@
                 <w:rStyle w:val="Hyperlink"/>
                 <w:rFonts w:ascii="Times New Roman" w:hAnsi="Times New Roman" w:cs="Times New Roman"/>
                 <w:noProof/>
+                <w:sz w:val="24"/>
+                <w:szCs w:val="24"/>
               </w:rPr>
               <w:t>Kick-Off-Meeting</w:t>
             </w:r>
             <w:r>
               <w:rPr>
+                <w:rFonts w:ascii="Times New Roman" w:hAnsi="Times New Roman" w:cs="Times New Roman"/>
                 <w:noProof/>
                 <w:webHidden/>
+                <w:sz w:val="24"/>
+                <w:szCs w:val="24"/>
               </w:rPr>
               <w:tab/>
             </w:r>
             <w:r>
               <w:rPr>
+                <w:rFonts w:ascii="Times New Roman" w:hAnsi="Times New Roman" w:cs="Times New Roman"/>
                 <w:noProof/>
                 <w:webHidden/>
+                <w:sz w:val="24"/>
+                <w:szCs w:val="24"/>
               </w:rPr>
               <w:fldChar w:fldCharType="begin"/>
             </w:r>
             <w:r>
               <w:rPr>
+                <w:rFonts w:ascii="Times New Roman" w:hAnsi="Times New Roman" w:cs="Times New Roman"/>
                 <w:noProof/>
                 <w:webHidden/>
+                <w:sz w:val="24"/>
+                <w:szCs w:val="24"/>
               </w:rPr>
               <w:instrText xml:space="preserve"> PAGEREF _Toc319482946 \h </w:instrText>
             </w:r>
             <w:r>
               <w:rPr>
+                <w:rFonts w:ascii="Times New Roman" w:hAnsi="Times New Roman" w:cs="Times New Roman"/>
                 <w:noProof/>
                 <w:webHidden/>
-              </w:rPr>
-            </w:r>
-            <w:r>
-              <w:rPr>
+                <w:sz w:val="24"/>
+                <w:szCs w:val="24"/>
+              </w:rPr>
+            </w:r>
+            <w:r>
+              <w:rPr>
+                <w:rFonts w:ascii="Times New Roman" w:hAnsi="Times New Roman" w:cs="Times New Roman"/>
                 <w:noProof/>
                 <w:webHidden/>
+                <w:sz w:val="24"/>
+                <w:szCs w:val="24"/>
               </w:rPr>
               <w:fldChar w:fldCharType="separate"/>
             </w:r>
             <w:r>
               <w:rPr>
+                <w:rFonts w:ascii="Times New Roman" w:hAnsi="Times New Roman" w:cs="Times New Roman"/>
                 <w:noProof/>
                 <w:webHidden/>
+                <w:sz w:val="24"/>
+                <w:szCs w:val="24"/>
               </w:rPr>
               <w:t>1</w:t>
             </w:r>
             <w:r>
               <w:rPr>
+                <w:rFonts w:ascii="Times New Roman" w:hAnsi="Times New Roman" w:cs="Times New Roman"/>
                 <w:noProof/>
                 <w:webHidden/>
+                <w:sz w:val="24"/>
+                <w:szCs w:val="24"/>
               </w:rPr>
               <w:fldChar w:fldCharType="end"/>
             </w:r>
@@ -641,9 +668,12 @@
             <w:tabs>
               <w:tab w:val="right" w:leader="dot" w:pos="9060"/>
             </w:tabs>
+            <w:spacing w:line="360" w:lineRule="auto"/>
             <w:rPr>
-              <w:rFonts w:eastAsiaTheme="minorEastAsia"/>
+              <w:rFonts w:ascii="Times New Roman" w:eastAsiaTheme="minorEastAsia" w:hAnsi="Times New Roman" w:cs="Times New Roman"/>
               <w:noProof/>
+              <w:sz w:val="24"/>
+              <w:szCs w:val="24"/>
               <w:lang w:eastAsia="de-DE"/>
             </w:rPr>
           </w:pPr>
@@ -653,54 +683,77 @@
                 <w:rStyle w:val="Hyperlink"/>
                 <w:rFonts w:ascii="Times New Roman" w:hAnsi="Times New Roman" w:cs="Times New Roman"/>
                 <w:noProof/>
+                <w:sz w:val="24"/>
+                <w:szCs w:val="24"/>
               </w:rPr>
               <w:t>Projektauftrag</w:t>
             </w:r>
             <w:r>
               <w:rPr>
+                <w:rFonts w:ascii="Times New Roman" w:hAnsi="Times New Roman" w:cs="Times New Roman"/>
                 <w:noProof/>
                 <w:webHidden/>
+                <w:sz w:val="24"/>
+                <w:szCs w:val="24"/>
               </w:rPr>
               <w:tab/>
             </w:r>
             <w:r>
               <w:rPr>
+                <w:rFonts w:ascii="Times New Roman" w:hAnsi="Times New Roman" w:cs="Times New Roman"/>
                 <w:noProof/>
                 <w:webHidden/>
+                <w:sz w:val="24"/>
+                <w:szCs w:val="24"/>
               </w:rPr>
               <w:fldChar w:fldCharType="begin"/>
             </w:r>
             <w:r>
               <w:rPr>
+                <w:rFonts w:ascii="Times New Roman" w:hAnsi="Times New Roman" w:cs="Times New Roman"/>
                 <w:noProof/>
                 <w:webHidden/>
+                <w:sz w:val="24"/>
+                <w:szCs w:val="24"/>
               </w:rPr>
               <w:instrText xml:space="preserve"> PAGEREF _Toc319482947 \h </w:instrText>
             </w:r>
             <w:r>
               <w:rPr>
+                <w:rFonts w:ascii="Times New Roman" w:hAnsi="Times New Roman" w:cs="Times New Roman"/>
                 <w:noProof/>
                 <w:webHidden/>
-              </w:rPr>
-            </w:r>
-            <w:r>
-              <w:rPr>
+                <w:sz w:val="24"/>
+                <w:szCs w:val="24"/>
+              </w:rPr>
+            </w:r>
+            <w:r>
+              <w:rPr>
+                <w:rFonts w:ascii="Times New Roman" w:hAnsi="Times New Roman" w:cs="Times New Roman"/>
                 <w:noProof/>
                 <w:webHidden/>
+                <w:sz w:val="24"/>
+                <w:szCs w:val="24"/>
               </w:rPr>
               <w:fldChar w:fldCharType="separate"/>
             </w:r>
             <w:r>
               <w:rPr>
+                <w:rFonts w:ascii="Times New Roman" w:hAnsi="Times New Roman" w:cs="Times New Roman"/>
                 <w:noProof/>
                 <w:webHidden/>
+                <w:sz w:val="24"/>
+                <w:szCs w:val="24"/>
               </w:rPr>
               <w:t>1</w:t>
             </w:r>
             <w:r>
               <w:rPr>
+                <w:rFonts w:ascii="Times New Roman" w:hAnsi="Times New Roman" w:cs="Times New Roman"/>
                 <w:noProof/>
                 <w:webHidden/>
+                <w:sz w:val="24"/>
+                <w:szCs w:val="24"/>
               </w:rPr>
               <w:fldChar w:fldCharType="end"/>
             </w:r>
@@ -712,9 +765,12 @@
             <w:tabs>
               <w:tab w:val="right" w:leader="dot" w:pos="9060"/>
             </w:tabs>
+            <w:spacing w:line="360" w:lineRule="auto"/>
             <w:rPr>
-              <w:rFonts w:eastAsiaTheme="minorEastAsia"/>
+              <w:rFonts w:ascii="Times New Roman" w:eastAsiaTheme="minorEastAsia" w:hAnsi="Times New Roman" w:cs="Times New Roman"/>
               <w:noProof/>
+              <w:sz w:val="24"/>
+              <w:szCs w:val="24"/>
               <w:lang w:eastAsia="de-DE"/>
             </w:rPr>
           </w:pPr>
@@ -724,54 +780,77 @@
                 <w:rStyle w:val="Hyperlink"/>
                 <w:rFonts w:ascii="Times New Roman" w:hAnsi="Times New Roman" w:cs="Times New Roman"/>
                 <w:noProof/>
+                <w:sz w:val="24"/>
+                <w:szCs w:val="24"/>
               </w:rPr>
               <w:t>Lastenheft</w:t>
             </w:r>
             <w:r>
               <w:rPr>
+                <w:rFonts w:ascii="Times New Roman" w:hAnsi="Times New Roman" w:cs="Times New Roman"/>
                 <w:noProof/>
                 <w:webHidden/>
+                <w:sz w:val="24"/>
+                <w:szCs w:val="24"/>
               </w:rPr>
               <w:tab/>
             </w:r>
             <w:r>
               <w:rPr>
+                <w:rFonts w:ascii="Times New Roman" w:hAnsi="Times New Roman" w:cs="Times New Roman"/>
                 <w:noProof/>
                 <w:webHidden/>
+                <w:sz w:val="24"/>
+                <w:szCs w:val="24"/>
               </w:rPr>
               <w:fldChar w:fldCharType="begin"/>
             </w:r>
             <w:r>
               <w:rPr>
+                <w:rFonts w:ascii="Times New Roman" w:hAnsi="Times New Roman" w:cs="Times New Roman"/>
                 <w:noProof/>
                 <w:webHidden/>
+                <w:sz w:val="24"/>
+                <w:szCs w:val="24"/>
               </w:rPr>
               <w:instrText xml:space="preserve"> PAGEREF _Toc319482948 \h </w:instrText>
             </w:r>
             <w:r>
               <w:rPr>
+                <w:rFonts w:ascii="Times New Roman" w:hAnsi="Times New Roman" w:cs="Times New Roman"/>
                 <w:noProof/>
                 <w:webHidden/>
-              </w:rPr>
-            </w:r>
-            <w:r>
-              <w:rPr>
+                <w:sz w:val="24"/>
+                <w:szCs w:val="24"/>
+              </w:rPr>
+            </w:r>
+            <w:r>
+              <w:rPr>
+                <w:rFonts w:ascii="Times New Roman" w:hAnsi="Times New Roman" w:cs="Times New Roman"/>
                 <w:noProof/>
                 <w:webHidden/>
+                <w:sz w:val="24"/>
+                <w:szCs w:val="24"/>
               </w:rPr>
               <w:fldChar w:fldCharType="separate"/>
             </w:r>
             <w:r>
               <w:rPr>
+                <w:rFonts w:ascii="Times New Roman" w:hAnsi="Times New Roman" w:cs="Times New Roman"/>
                 <w:noProof/>
                 <w:webHidden/>
+                <w:sz w:val="24"/>
+                <w:szCs w:val="24"/>
               </w:rPr>
               <w:t>1</w:t>
             </w:r>
             <w:r>
               <w:rPr>
+                <w:rFonts w:ascii="Times New Roman" w:hAnsi="Times New Roman" w:cs="Times New Roman"/>
                 <w:noProof/>
                 <w:webHidden/>
+                <w:sz w:val="24"/>
+                <w:szCs w:val="24"/>
               </w:rPr>
               <w:fldChar w:fldCharType="end"/>
             </w:r>
@@ -783,9 +862,12 @@
             <w:tabs>
               <w:tab w:val="right" w:leader="dot" w:pos="9060"/>
             </w:tabs>
+            <w:spacing w:line="360" w:lineRule="auto"/>
             <w:rPr>
-              <w:rFonts w:eastAsiaTheme="minorEastAsia"/>
+              <w:rFonts w:ascii="Times New Roman" w:eastAsiaTheme="minorEastAsia" w:hAnsi="Times New Roman" w:cs="Times New Roman"/>
               <w:noProof/>
+              <w:sz w:val="24"/>
+              <w:szCs w:val="24"/>
               <w:lang w:eastAsia="de-DE"/>
             </w:rPr>
           </w:pPr>
@@ -795,54 +877,77 @@
                 <w:rStyle w:val="Hyperlink"/>
                 <w:rFonts w:ascii="Times New Roman" w:hAnsi="Times New Roman" w:cs="Times New Roman"/>
                 <w:noProof/>
+                <w:sz w:val="24"/>
+                <w:szCs w:val="24"/>
               </w:rPr>
               <w:t>Arbeitspakete</w:t>
             </w:r>
             <w:r>
               <w:rPr>
+                <w:rFonts w:ascii="Times New Roman" w:hAnsi="Times New Roman" w:cs="Times New Roman"/>
                 <w:noProof/>
                 <w:webHidden/>
+                <w:sz w:val="24"/>
+                <w:szCs w:val="24"/>
               </w:rPr>
               <w:tab/>
             </w:r>
             <w:r>
               <w:rPr>
+                <w:rFonts w:ascii="Times New Roman" w:hAnsi="Times New Roman" w:cs="Times New Roman"/>
                 <w:noProof/>
                 <w:webHidden/>
+                <w:sz w:val="24"/>
+                <w:szCs w:val="24"/>
               </w:rPr>
               <w:fldChar w:fldCharType="begin"/>
             </w:r>
             <w:r>
               <w:rPr>
+                <w:rFonts w:ascii="Times New Roman" w:hAnsi="Times New Roman" w:cs="Times New Roman"/>
                 <w:noProof/>
                 <w:webHidden/>
+                <w:sz w:val="24"/>
+                <w:szCs w:val="24"/>
               </w:rPr>
               <w:instrText xml:space="preserve"> PAGEREF _Toc319482949 \h </w:instrText>
             </w:r>
             <w:r>
               <w:rPr>
+                <w:rFonts w:ascii="Times New Roman" w:hAnsi="Times New Roman" w:cs="Times New Roman"/>
                 <w:noProof/>
                 <w:webHidden/>
-              </w:rPr>
-            </w:r>
-            <w:r>
-              <w:rPr>
+                <w:sz w:val="24"/>
+                <w:szCs w:val="24"/>
+              </w:rPr>
+            </w:r>
+            <w:r>
+              <w:rPr>
+                <w:rFonts w:ascii="Times New Roman" w:hAnsi="Times New Roman" w:cs="Times New Roman"/>
                 <w:noProof/>
                 <w:webHidden/>
+                <w:sz w:val="24"/>
+                <w:szCs w:val="24"/>
               </w:rPr>
               <w:fldChar w:fldCharType="separate"/>
             </w:r>
             <w:r>
               <w:rPr>
+                <w:rFonts w:ascii="Times New Roman" w:hAnsi="Times New Roman" w:cs="Times New Roman"/>
                 <w:noProof/>
                 <w:webHidden/>
+                <w:sz w:val="24"/>
+                <w:szCs w:val="24"/>
               </w:rPr>
               <w:t>1</w:t>
             </w:r>
             <w:r>
               <w:rPr>
+                <w:rFonts w:ascii="Times New Roman" w:hAnsi="Times New Roman" w:cs="Times New Roman"/>
                 <w:noProof/>
                 <w:webHidden/>
+                <w:sz w:val="24"/>
+                <w:szCs w:val="24"/>
               </w:rPr>
               <w:fldChar w:fldCharType="end"/>
             </w:r>
@@ -854,9 +959,12 @@
             <w:tabs>
               <w:tab w:val="right" w:leader="dot" w:pos="9060"/>
             </w:tabs>
+            <w:spacing w:line="360" w:lineRule="auto"/>
             <w:rPr>
-              <w:rFonts w:eastAsiaTheme="minorEastAsia"/>
+              <w:rFonts w:ascii="Times New Roman" w:eastAsiaTheme="minorEastAsia" w:hAnsi="Times New Roman" w:cs="Times New Roman"/>
               <w:noProof/>
+              <w:sz w:val="24"/>
+              <w:szCs w:val="24"/>
               <w:lang w:eastAsia="de-DE"/>
             </w:rPr>
           </w:pPr>
@@ -866,54 +974,77 @@
                 <w:rStyle w:val="Hyperlink"/>
                 <w:rFonts w:ascii="Times New Roman" w:hAnsi="Times New Roman" w:cs="Times New Roman"/>
                 <w:noProof/>
+                <w:sz w:val="24"/>
+                <w:szCs w:val="24"/>
               </w:rPr>
               <w:t>Projektablaufplan</w:t>
             </w:r>
             <w:r>
               <w:rPr>
+                <w:rFonts w:ascii="Times New Roman" w:hAnsi="Times New Roman" w:cs="Times New Roman"/>
                 <w:noProof/>
                 <w:webHidden/>
+                <w:sz w:val="24"/>
+                <w:szCs w:val="24"/>
               </w:rPr>
               <w:tab/>
             </w:r>
             <w:r>
               <w:rPr>
+                <w:rFonts w:ascii="Times New Roman" w:hAnsi="Times New Roman" w:cs="Times New Roman"/>
                 <w:noProof/>
                 <w:webHidden/>
+                <w:sz w:val="24"/>
+                <w:szCs w:val="24"/>
               </w:rPr>
               <w:fldChar w:fldCharType="begin"/>
             </w:r>
             <w:r>
               <w:rPr>
+                <w:rFonts w:ascii="Times New Roman" w:hAnsi="Times New Roman" w:cs="Times New Roman"/>
                 <w:noProof/>
                 <w:webHidden/>
+                <w:sz w:val="24"/>
+                <w:szCs w:val="24"/>
               </w:rPr>
               <w:instrText xml:space="preserve"> PAGEREF _Toc319482950 \h </w:instrText>
             </w:r>
             <w:r>
               <w:rPr>
+                <w:rFonts w:ascii="Times New Roman" w:hAnsi="Times New Roman" w:cs="Times New Roman"/>
                 <w:noProof/>
                 <w:webHidden/>
-              </w:rPr>
-            </w:r>
-            <w:r>
-              <w:rPr>
+                <w:sz w:val="24"/>
+                <w:szCs w:val="24"/>
+              </w:rPr>
+            </w:r>
+            <w:r>
+              <w:rPr>
+                <w:rFonts w:ascii="Times New Roman" w:hAnsi="Times New Roman" w:cs="Times New Roman"/>
                 <w:noProof/>
                 <w:webHidden/>
+                <w:sz w:val="24"/>
+                <w:szCs w:val="24"/>
               </w:rPr>
               <w:fldChar w:fldCharType="separate"/>
             </w:r>
             <w:r>
               <w:rPr>
+                <w:rFonts w:ascii="Times New Roman" w:hAnsi="Times New Roman" w:cs="Times New Roman"/>
                 <w:noProof/>
                 <w:webHidden/>
+                <w:sz w:val="24"/>
+                <w:szCs w:val="24"/>
               </w:rPr>
               <w:t>1</w:t>
             </w:r>
             <w:r>
               <w:rPr>
+                <w:rFonts w:ascii="Times New Roman" w:hAnsi="Times New Roman" w:cs="Times New Roman"/>
                 <w:noProof/>
                 <w:webHidden/>
+                <w:sz w:val="24"/>
+                <w:szCs w:val="24"/>
               </w:rPr>
               <w:fldChar w:fldCharType="end"/>
             </w:r>
@@ -925,9 +1056,12 @@
             <w:tabs>
               <w:tab w:val="right" w:leader="dot" w:pos="9060"/>
             </w:tabs>
+            <w:spacing w:line="360" w:lineRule="auto"/>
             <w:rPr>
-              <w:rFonts w:eastAsiaTheme="minorEastAsia"/>
+              <w:rFonts w:ascii="Times New Roman" w:eastAsiaTheme="minorEastAsia" w:hAnsi="Times New Roman" w:cs="Times New Roman"/>
               <w:noProof/>
+              <w:sz w:val="24"/>
+              <w:szCs w:val="24"/>
               <w:lang w:eastAsia="de-DE"/>
             </w:rPr>
           </w:pPr>
@@ -937,54 +1071,77 @@
                 <w:rStyle w:val="Hyperlink"/>
                 <w:rFonts w:ascii="Times New Roman" w:hAnsi="Times New Roman" w:cs="Times New Roman"/>
                 <w:noProof/>
+                <w:sz w:val="24"/>
+                <w:szCs w:val="24"/>
               </w:rPr>
               <w:t>Klassendiagramm vor der Implementierung</w:t>
             </w:r>
             <w:r>
               <w:rPr>
+                <w:rFonts w:ascii="Times New Roman" w:hAnsi="Times New Roman" w:cs="Times New Roman"/>
                 <w:noProof/>
                 <w:webHidden/>
+                <w:sz w:val="24"/>
+                <w:szCs w:val="24"/>
               </w:rPr>
               <w:tab/>
             </w:r>
             <w:r>
               <w:rPr>
+                <w:rFonts w:ascii="Times New Roman" w:hAnsi="Times New Roman" w:cs="Times New Roman"/>
                 <w:noProof/>
                 <w:webHidden/>
+                <w:sz w:val="24"/>
+                <w:szCs w:val="24"/>
               </w:rPr>
               <w:fldChar w:fldCharType="begin"/>
             </w:r>
             <w:r>
               <w:rPr>
+                <w:rFonts w:ascii="Times New Roman" w:hAnsi="Times New Roman" w:cs="Times New Roman"/>
                 <w:noProof/>
                 <w:webHidden/>
+                <w:sz w:val="24"/>
+                <w:szCs w:val="24"/>
               </w:rPr>
               <w:instrText xml:space="preserve"> PAGEREF _Toc319482951 \h </w:instrText>
             </w:r>
             <w:r>
               <w:rPr>
+                <w:rFonts w:ascii="Times New Roman" w:hAnsi="Times New Roman" w:cs="Times New Roman"/>
                 <w:noProof/>
                 <w:webHidden/>
-              </w:rPr>
-            </w:r>
-            <w:r>
-              <w:rPr>
+                <w:sz w:val="24"/>
+                <w:szCs w:val="24"/>
+              </w:rPr>
+            </w:r>
+            <w:r>
+              <w:rPr>
+                <w:rFonts w:ascii="Times New Roman" w:hAnsi="Times New Roman" w:cs="Times New Roman"/>
                 <w:noProof/>
                 <w:webHidden/>
+                <w:sz w:val="24"/>
+                <w:szCs w:val="24"/>
               </w:rPr>
               <w:fldChar w:fldCharType="separate"/>
             </w:r>
             <w:r>
               <w:rPr>
+                <w:rFonts w:ascii="Times New Roman" w:hAnsi="Times New Roman" w:cs="Times New Roman"/>
                 <w:noProof/>
                 <w:webHidden/>
+                <w:sz w:val="24"/>
+                <w:szCs w:val="24"/>
               </w:rPr>
               <w:t>1</w:t>
             </w:r>
             <w:r>
               <w:rPr>
+                <w:rFonts w:ascii="Times New Roman" w:hAnsi="Times New Roman" w:cs="Times New Roman"/>
                 <w:noProof/>
                 <w:webHidden/>
+                <w:sz w:val="24"/>
+                <w:szCs w:val="24"/>
               </w:rPr>
               <w:fldChar w:fldCharType="end"/>
             </w:r>
@@ -996,9 +1153,12 @@
             <w:tabs>
               <w:tab w:val="right" w:leader="dot" w:pos="9060"/>
             </w:tabs>
+            <w:spacing w:line="360" w:lineRule="auto"/>
             <w:rPr>
-              <w:rFonts w:eastAsiaTheme="minorEastAsia"/>
+              <w:rFonts w:ascii="Times New Roman" w:eastAsiaTheme="minorEastAsia" w:hAnsi="Times New Roman" w:cs="Times New Roman"/>
               <w:noProof/>
+              <w:sz w:val="24"/>
+              <w:szCs w:val="24"/>
               <w:lang w:eastAsia="de-DE"/>
             </w:rPr>
           </w:pPr>
@@ -1008,54 +1168,77 @@
                 <w:rStyle w:val="Hyperlink"/>
                 <w:rFonts w:ascii="Times New Roman" w:hAnsi="Times New Roman" w:cs="Times New Roman"/>
                 <w:noProof/>
+                <w:sz w:val="24"/>
+                <w:szCs w:val="24"/>
               </w:rPr>
               <w:t>Literaturverzeichnis</w:t>
             </w:r>
             <w:r>
               <w:rPr>
+                <w:rFonts w:ascii="Times New Roman" w:hAnsi="Times New Roman" w:cs="Times New Roman"/>
                 <w:noProof/>
                 <w:webHidden/>
+                <w:sz w:val="24"/>
+                <w:szCs w:val="24"/>
               </w:rPr>
               <w:tab/>
             </w:r>
             <w:r>
               <w:rPr>
+                <w:rFonts w:ascii="Times New Roman" w:hAnsi="Times New Roman" w:cs="Times New Roman"/>
                 <w:noProof/>
                 <w:webHidden/>
+                <w:sz w:val="24"/>
+                <w:szCs w:val="24"/>
               </w:rPr>
               <w:fldChar w:fldCharType="begin"/>
             </w:r>
             <w:r>
               <w:rPr>
+                <w:rFonts w:ascii="Times New Roman" w:hAnsi="Times New Roman" w:cs="Times New Roman"/>
                 <w:noProof/>
                 <w:webHidden/>
+                <w:sz w:val="24"/>
+                <w:szCs w:val="24"/>
               </w:rPr>
               <w:instrText xml:space="preserve"> PAGEREF _Toc319482952 \h </w:instrText>
             </w:r>
             <w:r>
               <w:rPr>
+                <w:rFonts w:ascii="Times New Roman" w:hAnsi="Times New Roman" w:cs="Times New Roman"/>
                 <w:noProof/>
                 <w:webHidden/>
-              </w:rPr>
-            </w:r>
-            <w:r>
-              <w:rPr>
+                <w:sz w:val="24"/>
+                <w:szCs w:val="24"/>
+              </w:rPr>
+            </w:r>
+            <w:r>
+              <w:rPr>
+                <w:rFonts w:ascii="Times New Roman" w:hAnsi="Times New Roman" w:cs="Times New Roman"/>
                 <w:noProof/>
                 <w:webHidden/>
+                <w:sz w:val="24"/>
+                <w:szCs w:val="24"/>
               </w:rPr>
               <w:fldChar w:fldCharType="separate"/>
             </w:r>
             <w:r>
               <w:rPr>
+                <w:rFonts w:ascii="Times New Roman" w:hAnsi="Times New Roman" w:cs="Times New Roman"/>
                 <w:noProof/>
                 <w:webHidden/>
+                <w:sz w:val="24"/>
+                <w:szCs w:val="24"/>
               </w:rPr>
               <w:t>1</w:t>
             </w:r>
             <w:r>
               <w:rPr>
+                <w:rFonts w:ascii="Times New Roman" w:hAnsi="Times New Roman" w:cs="Times New Roman"/>
                 <w:noProof/>
                 <w:webHidden/>
+                <w:sz w:val="24"/>
+                <w:szCs w:val="24"/>
               </w:rPr>
               <w:fldChar w:fldCharType="end"/>
             </w:r>
@@ -1067,9 +1250,12 @@
             <w:tabs>
               <w:tab w:val="right" w:leader="dot" w:pos="9060"/>
             </w:tabs>
+            <w:spacing w:line="360" w:lineRule="auto"/>
             <w:rPr>
-              <w:rFonts w:eastAsiaTheme="minorEastAsia"/>
+              <w:rFonts w:ascii="Times New Roman" w:eastAsiaTheme="minorEastAsia" w:hAnsi="Times New Roman" w:cs="Times New Roman"/>
               <w:noProof/>
+              <w:sz w:val="24"/>
+              <w:szCs w:val="24"/>
               <w:lang w:eastAsia="de-DE"/>
             </w:rPr>
           </w:pPr>
@@ -1077,55 +1263,79 @@
             <w:r>
               <w:rPr>
                 <w:rStyle w:val="Hyperlink"/>
+                <w:rFonts w:ascii="Times New Roman" w:hAnsi="Times New Roman" w:cs="Times New Roman"/>
                 <w:noProof/>
+                <w:sz w:val="24"/>
+                <w:szCs w:val="24"/>
               </w:rPr>
               <w:t>Erklärung</w:t>
             </w:r>
             <w:r>
               <w:rPr>
+                <w:rFonts w:ascii="Times New Roman" w:hAnsi="Times New Roman" w:cs="Times New Roman"/>
                 <w:noProof/>
                 <w:webHidden/>
+                <w:sz w:val="24"/>
+                <w:szCs w:val="24"/>
               </w:rPr>
               <w:tab/>
             </w:r>
             <w:r>
               <w:rPr>
+                <w:rFonts w:ascii="Times New Roman" w:hAnsi="Times New Roman" w:cs="Times New Roman"/>
                 <w:noProof/>
                 <w:webHidden/>
+                <w:sz w:val="24"/>
+                <w:szCs w:val="24"/>
               </w:rPr>
               <w:fldChar w:fldCharType="begin"/>
             </w:r>
             <w:r>
               <w:rPr>
+                <w:rFonts w:ascii="Times New Roman" w:hAnsi="Times New Roman" w:cs="Times New Roman"/>
                 <w:noProof/>
                 <w:webHidden/>
+                <w:sz w:val="24"/>
+                <w:szCs w:val="24"/>
               </w:rPr>
               <w:instrText xml:space="preserve"> PAGEREF _Toc319482953 \h </w:instrText>
             </w:r>
             <w:r>
               <w:rPr>
+                <w:rFonts w:ascii="Times New Roman" w:hAnsi="Times New Roman" w:cs="Times New Roman"/>
                 <w:noProof/>
                 <w:webHidden/>
-              </w:rPr>
-            </w:r>
-            <w:r>
-              <w:rPr>
+                <w:sz w:val="24"/>
+                <w:szCs w:val="24"/>
+              </w:rPr>
+            </w:r>
+            <w:r>
+              <w:rPr>
+                <w:rFonts w:ascii="Times New Roman" w:hAnsi="Times New Roman" w:cs="Times New Roman"/>
                 <w:noProof/>
                 <w:webHidden/>
+                <w:sz w:val="24"/>
+                <w:szCs w:val="24"/>
               </w:rPr>
               <w:fldChar w:fldCharType="separate"/>
             </w:r>
             <w:r>
               <w:rPr>
+                <w:rFonts w:ascii="Times New Roman" w:hAnsi="Times New Roman" w:cs="Times New Roman"/>
                 <w:noProof/>
                 <w:webHidden/>
+                <w:sz w:val="24"/>
+                <w:szCs w:val="24"/>
               </w:rPr>
               <w:t>1</w:t>
             </w:r>
             <w:r>
               <w:rPr>
+                <w:rFonts w:ascii="Times New Roman" w:hAnsi="Times New Roman" w:cs="Times New Roman"/>
                 <w:noProof/>
                 <w:webHidden/>
+                <w:sz w:val="24"/>
+                <w:szCs w:val="24"/>
               </w:rPr>
               <w:fldChar w:fldCharType="end"/>
             </w:r>
@@ -1133,6 +1343,7 @@
         </w:p>
         <w:p>
           <w:pPr>
+            <w:spacing w:line="360" w:lineRule="auto"/>
             <w:rPr>
               <w:rFonts w:ascii="Times New Roman" w:hAnsi="Times New Roman" w:cs="Times New Roman"/>
               <w:sz w:val="24"/>
@@ -2793,13 +3004,169 @@
         <mc:AlternateContent>
           <mc:Choice Requires="wps">
             <w:drawing>
-              <wp:anchor distT="0" distB="0" distL="114300" distR="114300" simplePos="0" relativeHeight="251667456" behindDoc="1" locked="0" layoutInCell="1" allowOverlap="1" wp14:anchorId="3D0AD150" wp14:editId="630CC7DF">
+              <wp:anchor distT="0" distB="0" distL="114300" distR="114300" simplePos="0" relativeHeight="251665408" behindDoc="1" locked="0" layoutInCell="1" allowOverlap="1" wp14:anchorId="33034BE7" wp14:editId="2083B63C">
                 <wp:simplePos x="0" y="0"/>
                 <wp:positionH relativeFrom="column">
-                  <wp:posOffset>-2322830</wp:posOffset>
+                  <wp:posOffset>675005</wp:posOffset>
                 </wp:positionH>
                 <wp:positionV relativeFrom="paragraph">
-                  <wp:posOffset>429260</wp:posOffset>
+                  <wp:posOffset>610870</wp:posOffset>
+                </wp:positionV>
+                <wp:extent cx="2360930" cy="1403985"/>
+                <wp:effectExtent l="57150" t="38100" r="77470" b="95250"/>
+                <wp:wrapTight wrapText="bothSides">
+                  <wp:wrapPolygon edited="0">
+                    <wp:start x="-523" y="-1137"/>
+                    <wp:lineTo x="-349" y="23874"/>
+                    <wp:lineTo x="21960" y="23874"/>
+                    <wp:lineTo x="22134" y="-1137"/>
+                    <wp:lineTo x="-523" y="-1137"/>
+                  </wp:wrapPolygon>
+                </wp:wrapTight>
+                <wp:docPr id="5" name="Textfeld 2"/>
+                <wp:cNvGraphicFramePr>
+                  <a:graphicFrameLocks xmlns:a="http://schemas.openxmlformats.org/drawingml/2006/main"/>
+                </wp:cNvGraphicFramePr>
+                <a:graphic xmlns:a="http://schemas.openxmlformats.org/drawingml/2006/main">
+                  <a:graphicData uri="http://schemas.microsoft.com/office/word/2010/wordprocessingShape">
+                    <wps:wsp>
+                      <wps:cNvSpPr txBox="1">
+                        <a:spLocks noChangeArrowheads="1"/>
+                      </wps:cNvSpPr>
+                      <wps:spPr bwMode="auto">
+                        <a:xfrm>
+                          <a:off x="0" y="0"/>
+                          <a:ext cx="2360930" cy="1403985"/>
+                        </a:xfrm>
+                        <a:prstGeom prst="rect">
+                          <a:avLst/>
+                        </a:prstGeom>
+                        <a:ln>
+                          <a:headEnd/>
+                          <a:tailEnd/>
+                        </a:ln>
+                      </wps:spPr>
+                      <wps:style>
+                        <a:lnRef idx="1">
+                          <a:schemeClr val="accent2"/>
+                        </a:lnRef>
+                        <a:fillRef idx="2">
+                          <a:schemeClr val="accent2"/>
+                        </a:fillRef>
+                        <a:effectRef idx="1">
+                          <a:schemeClr val="accent2"/>
+                        </a:effectRef>
+                        <a:fontRef idx="minor">
+                          <a:schemeClr val="dk1"/>
+                        </a:fontRef>
+                      </wps:style>
+                      <wps:txbx>
+                        <w:txbxContent>
+                          <w:p>
+                            <w:pPr>
+                              <w:rPr>
+                                <w:rFonts w:ascii="Times New Roman" w:hAnsi="Times New Roman" w:cs="Times New Roman"/>
+                              </w:rPr>
+                            </w:pPr>
+                            <w:r>
+                              <w:rPr>
+                                <w:rFonts w:ascii="Times New Roman" w:hAnsi="Times New Roman" w:cs="Times New Roman"/>
+                              </w:rPr>
+                              <w:t>Testen:</w:t>
+                            </w:r>
+                          </w:p>
+                          <w:p>
+                            <w:pPr>
+                              <w:rPr>
+                                <w:rFonts w:ascii="Times New Roman" w:hAnsi="Times New Roman" w:cs="Times New Roman"/>
+                              </w:rPr>
+                            </w:pPr>
+                            <w:r>
+                              <w:rPr>
+                                <w:rFonts w:ascii="Times New Roman" w:hAnsi="Times New Roman" w:cs="Times New Roman"/>
+                              </w:rPr>
+                              <w:t>Philipp Willms</w:t>
+                            </w:r>
+                          </w:p>
+                        </w:txbxContent>
+                      </wps:txbx>
+                      <wps:bodyPr rot="0" vert="horz" wrap="square" lIns="91440" tIns="45720" rIns="91440" bIns="45720" anchor="t" anchorCtr="0">
+                        <a:spAutoFit/>
+                      </wps:bodyPr>
+                    </wps:wsp>
+                  </a:graphicData>
+                </a:graphic>
+                <wp14:sizeRelH relativeFrom="margin">
+                  <wp14:pctWidth>0</wp14:pctWidth>
+                </wp14:sizeRelH>
+                <wp14:sizeRelV relativeFrom="margin">
+                  <wp14:pctHeight>20000</wp14:pctHeight>
+                </wp14:sizeRelV>
+              </wp:anchor>
+            </w:drawing>
+          </mc:Choice>
+          <mc:Fallback>
+            <w:pict>
+              <v:shape id="_x0000_s1028" type="#_x0000_t202" style="position:absolute;margin-left:53.15pt;margin-top:48.1pt;width:185.9pt;height:110.55pt;z-index:-251651072;visibility:visible;mso-wrap-style:square;mso-width-percent:0;mso-height-percent:200;mso-wrap-distance-left:9pt;mso-wrap-distance-top:0;mso-wrap-distance-right:9pt;mso-wrap-distance-bottom:0;mso-position-horizontal:absolute;mso-position-horizontal-relative:text;mso-position-vertical:absolute;mso-position-vertical-relative:text;mso-width-percent:0;mso-height-percent:200;mso-width-relative:margin;mso-height-relative:margin;v-text-anchor:top" o:gfxdata="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" fillcolor="#dfa7a6 [1621]" strokecolor="#bc4542 [3045]">
+                <v:fill color2="#f5e4e4 [501]" rotate="t" angle="180" colors="0 #ffa2a1;22938f #ffbebd;1 #ffe5e5" focus="100%" type="gradient"/>
+                <v:shadow on="t" color="black" opacity="24903f" origin=",.5" offset="0,.55556mm"/>
+                <v:textbox style="mso-fit-shape-to-text:t">
+                  <w:txbxContent>
+                    <w:p>
+                      <w:pPr>
+                        <w:rPr>
+                          <w:rFonts w:ascii="Times New Roman" w:hAnsi="Times New Roman" w:cs="Times New Roman"/>
+                        </w:rPr>
+                      </w:pPr>
+                      <w:r>
+                        <w:rPr>
+                          <w:rFonts w:ascii="Times New Roman" w:hAnsi="Times New Roman" w:cs="Times New Roman"/>
+                        </w:rPr>
+                        <w:t>Testen:</w:t>
+                      </w:r>
+                    </w:p>
+                    <w:p>
+                      <w:pPr>
+                        <w:rPr>
+                          <w:rFonts w:ascii="Times New Roman" w:hAnsi="Times New Roman" w:cs="Times New Roman"/>
+                        </w:rPr>
+                      </w:pPr>
+                      <w:r>
+                        <w:rPr>
+                          <w:rFonts w:ascii="Times New Roman" w:hAnsi="Times New Roman" w:cs="Times New Roman"/>
+                        </w:rPr>
+                        <w:t>Philipp Willms</w:t>
+                      </w:r>
+                    </w:p>
+                  </w:txbxContent>
+                </v:textbox>
+                <w10:wrap type="tight"/>
+              </v:shape>
+            </w:pict>
+          </mc:Fallback>
+        </mc:AlternateContent>
+      </w:r>
+    </w:p>
+    <w:p>
+      <w:pPr>
+        <w:pStyle w:val="KeinLeerraum"/>
+        <w:spacing w:line="360" w:lineRule="auto"/>
+      </w:pPr>
+      <w:r>
+        <w:rPr>
+          <w:noProof/>
+          <w:lang w:eastAsia="de-DE"/>
+        </w:rPr>
+        <mc:AlternateContent>
+          <mc:Choice Requires="wps">
+            <w:drawing>
+              <wp:anchor distT="0" distB="0" distL="114300" distR="114300" simplePos="0" relativeHeight="251667456" behindDoc="1" locked="0" layoutInCell="1" allowOverlap="1" wp14:anchorId="4F59268A" wp14:editId="2A28699B">
+                <wp:simplePos x="0" y="0"/>
+                <wp:positionH relativeFrom="column">
+                  <wp:posOffset>-2183765</wp:posOffset>
+                </wp:positionH>
+                <wp:positionV relativeFrom="paragraph">
+                  <wp:posOffset>267970</wp:posOffset>
                 </wp:positionV>
                 <wp:extent cx="2374265" cy="1403985"/>
                 <wp:effectExtent l="57150" t="38100" r="77470" b="88265"/>
@@ -2921,7 +3288,7 @@
           </mc:Choice>
           <mc:Fallback>
             <w:pict>
-              <v:shape id="_x0000_s1028" type="#_x0000_t202" style="position:absolute;margin-left:-182.9pt;margin-top:33.8pt;width:186.95pt;height:110.55pt;z-index:-251649024;visibility:visible;mso-wrap-style:square;mso-width-percent:400;mso-height-percent:200;mso-wrap-distance-left:9pt;mso-wrap-distance-top:0;mso-wrap-distance-right:9pt;mso-wrap-distance-bottom:0;mso-position-horizontal:absolute;mso-position-horizontal-relative:text;mso-position-vertical:absolute;mso-position-vertical-relative:text;mso-width-percent:400;mso-height-percent:200;mso-width-relative:margin;mso-height-relative:margin;v-text-anchor:top" o:gfxdata="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" fillcolor="#dfa7a6 [1621]" strokecolor="#bc4542 [3045]">
+              <v:shape id="_x0000_s1029" type="#_x0000_t202" style="position:absolute;margin-left:-171.95pt;margin-top:21.1pt;width:186.95pt;height:110.55pt;z-index:-251649024;visibility:visible;mso-wrap-style:square;mso-width-percent:400;mso-height-percent:200;mso-wrap-distance-left:9pt;mso-wrap-distance-top:0;mso-wrap-distance-right:9pt;mso-wrap-distance-bottom:0;mso-position-horizontal:absolute;mso-position-horizontal-relative:text;mso-position-vertical:absolute;mso-position-vertical-relative:text;mso-width-percent:400;mso-height-percent:200;mso-width-relative:margin;mso-height-relative:margin;v-text-anchor:top" o:gfxdata="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" fillcolor="#dfa7a6 [1621]" strokecolor="#bc4542 [3045]">
                 <v:fill color2="#f5e4e4 [501]" rotate="t" angle="180" colors="0 #ffa2a1;22938f #ffbebd;1 #ffe5e5" focus="100%" type="gradient"/>
                 <v:shadow on="t" color="black" opacity="24903f" origin=",.5" offset="0,.55556mm"/>
                 <v:textbox style="mso-fit-shape-to-text:t">
@@ -2985,6 +3352,32 @@
           </mc:Fallback>
         </mc:AlternateContent>
       </w:r>
+    </w:p>
+    <w:p>
+      <w:pPr>
+        <w:pStyle w:val="KeinLeerraum"/>
+        <w:spacing w:line="360" w:lineRule="auto"/>
+      </w:pPr>
+    </w:p>
+    <w:p>
+      <w:pPr>
+        <w:pStyle w:val="KeinLeerraum"/>
+        <w:spacing w:line="360" w:lineRule="auto"/>
+      </w:pPr>
+    </w:p>
+    <w:p>
+      <w:pPr>
+        <w:pStyle w:val="KeinLeerraum"/>
+        <w:spacing w:line="360" w:lineRule="auto"/>
+      </w:pPr>
+    </w:p>
+    <w:p>
+      <w:pPr>
+        <w:pStyle w:val="KeinLeerraum"/>
+        <w:spacing w:line="360" w:lineRule="auto"/>
+      </w:pPr>
+      <w:bookmarkStart w:id="4" w:name="_Toc319480322"/>
+      <w:bookmarkStart w:id="5" w:name="_Toc319482912"/>
       <w:r>
         <w:rPr>
           <w:noProof/>
@@ -2993,195 +3386,13 @@
         <mc:AlternateContent>
           <mc:Choice Requires="wps">
             <w:drawing>
-              <wp:anchor distT="0" distB="0" distL="114300" distR="114300" simplePos="0" relativeHeight="251665408" behindDoc="1" locked="0" layoutInCell="1" allowOverlap="1" wp14:anchorId="7C5C9FBB" wp14:editId="0868D474">
+              <wp:anchor distT="0" distB="0" distL="114300" distR="114300" simplePos="0" relativeHeight="251663360" behindDoc="1" locked="0" layoutInCell="1" allowOverlap="1" wp14:anchorId="108DB2AA" wp14:editId="270BDA15">
                 <wp:simplePos x="0" y="0"/>
                 <wp:positionH relativeFrom="column">
-                  <wp:posOffset>675005</wp:posOffset>
+                  <wp:posOffset>1795145</wp:posOffset>
                 </wp:positionH>
                 <wp:positionV relativeFrom="paragraph">
-                  <wp:posOffset>610870</wp:posOffset>
-                </wp:positionV>
-                <wp:extent cx="2360930" cy="1403985"/>
-                <wp:effectExtent l="57150" t="38100" r="77470" b="95250"/>
-                <wp:wrapTight wrapText="bothSides">
-                  <wp:wrapPolygon edited="0">
-                    <wp:start x="-523" y="-1137"/>
-                    <wp:lineTo x="-349" y="23874"/>
-                    <wp:lineTo x="21960" y="23874"/>
-                    <wp:lineTo x="22134" y="-1137"/>
-                    <wp:lineTo x="-523" y="-1137"/>
-                  </wp:wrapPolygon>
-                </wp:wrapTight>
-                <wp:docPr id="5" name="Textfeld 2"/>
-                <wp:cNvGraphicFramePr>
-                  <a:graphicFrameLocks xmlns:a="http://schemas.openxmlformats.org/drawingml/2006/main"/>
-                </wp:cNvGraphicFramePr>
-                <a:graphic xmlns:a="http://schemas.openxmlformats.org/drawingml/2006/main">
-                  <a:graphicData uri="http://schemas.microsoft.com/office/word/2010/wordprocessingShape">
-                    <wps:wsp>
-                      <wps:cNvSpPr txBox="1">
-                        <a:spLocks noChangeArrowheads="1"/>
-                      </wps:cNvSpPr>
-                      <wps:spPr bwMode="auto">
-                        <a:xfrm>
-                          <a:off x="0" y="0"/>
-                          <a:ext cx="2360930" cy="1403985"/>
-                        </a:xfrm>
-                        <a:prstGeom prst="rect">
-                          <a:avLst/>
-                        </a:prstGeom>
-                        <a:ln>
-                          <a:headEnd/>
-                          <a:tailEnd/>
-                        </a:ln>
-                      </wps:spPr>
-                      <wps:style>
-                        <a:lnRef idx="1">
-                          <a:schemeClr val="accent2"/>
-                        </a:lnRef>
-                        <a:fillRef idx="2">
-                          <a:schemeClr val="accent2"/>
-                        </a:fillRef>
-                        <a:effectRef idx="1">
-                          <a:schemeClr val="accent2"/>
-                        </a:effectRef>
-                        <a:fontRef idx="minor">
-                          <a:schemeClr val="dk1"/>
-                        </a:fontRef>
-                      </wps:style>
-                      <wps:txbx>
-                        <w:txbxContent>
-                          <w:p>
-                            <w:pPr>
-                              <w:rPr>
-                                <w:rFonts w:ascii="Times New Roman" w:hAnsi="Times New Roman" w:cs="Times New Roman"/>
-                              </w:rPr>
-                            </w:pPr>
-                            <w:r>
-                              <w:rPr>
-                                <w:rFonts w:ascii="Times New Roman" w:hAnsi="Times New Roman" w:cs="Times New Roman"/>
-                              </w:rPr>
-                              <w:t>Testen:</w:t>
-                            </w:r>
-                          </w:p>
-                          <w:p>
-                            <w:pPr>
-                              <w:rPr>
-                                <w:rFonts w:ascii="Times New Roman" w:hAnsi="Times New Roman" w:cs="Times New Roman"/>
-                              </w:rPr>
-                            </w:pPr>
-                            <w:r>
-                              <w:rPr>
-                                <w:rFonts w:ascii="Times New Roman" w:hAnsi="Times New Roman" w:cs="Times New Roman"/>
-                              </w:rPr>
-                              <w:t>Philipp Willms</w:t>
-                            </w:r>
-                          </w:p>
-                        </w:txbxContent>
-                      </wps:txbx>
-                      <wps:bodyPr rot="0" vert="horz" wrap="square" lIns="91440" tIns="45720" rIns="91440" bIns="45720" anchor="t" anchorCtr="0">
-                        <a:spAutoFit/>
-                      </wps:bodyPr>
-                    </wps:wsp>
-                  </a:graphicData>
-                </a:graphic>
-                <wp14:sizeRelH relativeFrom="margin">
-                  <wp14:pctWidth>0</wp14:pctWidth>
-                </wp14:sizeRelH>
-                <wp14:sizeRelV relativeFrom="margin">
-                  <wp14:pctHeight>20000</wp14:pctHeight>
-                </wp14:sizeRelV>
-              </wp:anchor>
-            </w:drawing>
-          </mc:Choice>
-          <mc:Fallback>
-            <w:pict>
-              <v:shape id="_x0000_s1029" type="#_x0000_t202" style="position:absolute;margin-left:53.15pt;margin-top:48.1pt;width:185.9pt;height:110.55pt;z-index:-251651072;visibility:visible;mso-wrap-style:square;mso-width-percent:0;mso-height-percent:200;mso-wrap-distance-left:9pt;mso-wrap-distance-top:0;mso-wrap-distance-right:9pt;mso-wrap-distance-bottom:0;mso-position-horizontal:absolute;mso-position-horizontal-relative:text;mso-position-vertical:absolute;mso-position-vertical-relative:text;mso-width-percent:0;mso-height-percent:200;mso-width-relative:margin;mso-height-relative:margin;v-text-anchor:top" o:gfxdata="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" fillcolor="#dfa7a6 [1621]" strokecolor="#bc4542 [3045]">
-                <v:fill color2="#f5e4e4 [501]" rotate="t" angle="180" colors="0 #ffa2a1;22938f #ffbebd;1 #ffe5e5" focus="100%" type="gradient"/>
-                <v:shadow on="t" color="black" opacity="24903f" origin=",.5" offset="0,.55556mm"/>
-                <v:textbox style="mso-fit-shape-to-text:t">
-                  <w:txbxContent>
-                    <w:p>
-                      <w:pPr>
-                        <w:rPr>
-                          <w:rFonts w:ascii="Times New Roman" w:hAnsi="Times New Roman" w:cs="Times New Roman"/>
-                        </w:rPr>
-                      </w:pPr>
-                      <w:r>
-                        <w:rPr>
-                          <w:rFonts w:ascii="Times New Roman" w:hAnsi="Times New Roman" w:cs="Times New Roman"/>
-                        </w:rPr>
-                        <w:t>Testen:</w:t>
-                      </w:r>
-                    </w:p>
-                    <w:p>
-                      <w:pPr>
-                        <w:rPr>
-                          <w:rFonts w:ascii="Times New Roman" w:hAnsi="Times New Roman" w:cs="Times New Roman"/>
-                        </w:rPr>
-                      </w:pPr>
-                      <w:r>
-                        <w:rPr>
-                          <w:rFonts w:ascii="Times New Roman" w:hAnsi="Times New Roman" w:cs="Times New Roman"/>
-                        </w:rPr>
-                        <w:t>Philipp Willms</w:t>
-                      </w:r>
-                    </w:p>
-                  </w:txbxContent>
-                </v:textbox>
-                <w10:wrap type="tight"/>
-              </v:shape>
-            </w:pict>
-          </mc:Fallback>
-        </mc:AlternateContent>
-      </w:r>
-    </w:p>
-    <w:p>
-      <w:pPr>
-        <w:pStyle w:val="KeinLeerraum"/>
-        <w:spacing w:line="360" w:lineRule="auto"/>
-      </w:pPr>
-    </w:p>
-    <w:p>
-      <w:pPr>
-        <w:pStyle w:val="KeinLeerraum"/>
-        <w:spacing w:line="360" w:lineRule="auto"/>
-      </w:pPr>
-    </w:p>
-    <w:p>
-      <w:pPr>
-        <w:pStyle w:val="KeinLeerraum"/>
-        <w:spacing w:line="360" w:lineRule="auto"/>
-      </w:pPr>
-    </w:p>
-    <w:p>
-      <w:pPr>
-        <w:pStyle w:val="KeinLeerraum"/>
-        <w:spacing w:line="360" w:lineRule="auto"/>
-      </w:pPr>
-    </w:p>
-    <w:p>
-      <w:pPr>
-        <w:pStyle w:val="KeinLeerraum"/>
-        <w:spacing w:line="360" w:lineRule="auto"/>
-      </w:pPr>
-      <w:bookmarkStart w:id="4" w:name="_Toc319480322"/>
-      <w:bookmarkStart w:id="5" w:name="_Toc319482912"/>
-      <w:r>
-        <w:rPr>
-          <w:noProof/>
-          <w:lang w:eastAsia="de-DE"/>
-        </w:rPr>
-        <mc:AlternateContent>
-          <mc:Choice Requires="wps">
-            <w:drawing>
-              <wp:anchor distT="0" distB="0" distL="114300" distR="114300" simplePos="0" relativeHeight="251663360" behindDoc="1" locked="0" layoutInCell="1" allowOverlap="1" wp14:anchorId="38AB21DC" wp14:editId="183EC5D9">
-                <wp:simplePos x="0" y="0"/>
-                <wp:positionH relativeFrom="column">
-                  <wp:posOffset>1812290</wp:posOffset>
-                </wp:positionH>
-                <wp:positionV relativeFrom="paragraph">
-                  <wp:posOffset>135255</wp:posOffset>
+                  <wp:posOffset>490855</wp:posOffset>
                 </wp:positionV>
                 <wp:extent cx="2374265" cy="1403985"/>
                 <wp:effectExtent l="57150" t="38100" r="77470" b="95250"/>
@@ -3278,7 +3489,7 @@
           </mc:Choice>
           <mc:Fallback>
             <w:pict>
-              <v:shape id="_x0000_s1030" type="#_x0000_t202" style="position:absolute;margin-left:142.7pt;margin-top:10.65pt;width:186.95pt;height:110.55pt;z-index:-251653120;visibility:visible;mso-wrap-style:square;mso-width-percent:400;mso-height-percent:200;mso-wrap-distance-left:9pt;mso-wrap-distance-top:0;mso-wrap-distance-right:9pt;mso-wrap-distance-bottom:0;mso-position-horizontal:absolute;mso-position-horizontal-relative:text;mso-position-vertical:absolute;mso-position-vertical-relative:text;mso-width-percent:400;mso-height-percent:200;mso-width-relative:margin;mso-height-relative:margin;v-text-anchor:top" o:gfxdata="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" fillcolor="#dfa7a6 [1621]" strokecolor="#bc4542 [3045]">
+              <v:shape id="_x0000_s1030" type="#_x0000_t202" style="position:absolute;margin-left:141.35pt;margin-top:38.65pt;width:186.95pt;height:110.55pt;z-index:-251653120;visibility:visible;mso-wrap-style:square;mso-width-percent:400;mso-height-percent:200;mso-wrap-distance-left:9pt;mso-wrap-distance-top:0;mso-wrap-distance-right:9pt;mso-wrap-distance-bottom:0;mso-position-horizontal:absolute;mso-position-horizontal-relative:text;mso-position-vertical:absolute;mso-position-vertical-relative:text;mso-width-percent:400;mso-height-percent:200;mso-width-relative:margin;mso-height-relative:margin;v-text-anchor:top" o:gfxdata="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" fillcolor="#dfa7a6 [1621]" strokecolor="#bc4542 [3045]">
                 <v:fill color2="#f5e4e4 [501]" rotate="t" angle="180" colors="0 #ffa2a1;22938f #ffbebd;1 #ffe5e5" focus="100%" type="gradient"/>
                 <v:shadow on="t" color="black" opacity="24903f" origin=",.5" offset="0,.55556mm"/>
                 <v:textbox style="mso-fit-shape-to-text:t">
@@ -3352,6 +3563,26 @@
           <w:szCs w:val="24"/>
         </w:rPr>
       </w:pPr>
+    </w:p>
+    <w:p>
+      <w:pPr>
+        <w:pStyle w:val="berschrift2"/>
+        <w:rPr>
+          <w:rFonts w:ascii="Times New Roman" w:hAnsi="Times New Roman" w:cs="Times New Roman"/>
+          <w:sz w:val="24"/>
+          <w:szCs w:val="24"/>
+        </w:rPr>
+      </w:pPr>
+    </w:p>
+    <w:p>
+      <w:pPr>
+        <w:pStyle w:val="berschrift2"/>
+        <w:rPr>
+          <w:rFonts w:ascii="Times New Roman" w:hAnsi="Times New Roman" w:cs="Times New Roman"/>
+          <w:sz w:val="24"/>
+          <w:szCs w:val="24"/>
+        </w:rPr>
+      </w:pPr>
       <w:r>
         <w:rPr>
           <w:rFonts w:ascii="Times New Roman" w:hAnsi="Times New Roman" w:cs="Times New Roman"/>
@@ -4099,6 +4330,26 @@
     </w:p>
     <w:p>
       <w:pPr>
+        <w:rPr>
+          <w:rFonts w:ascii="Times New Roman" w:eastAsiaTheme="majorEastAsia" w:hAnsi="Times New Roman" w:cs="Times New Roman"/>
+          <w:b/>
+          <w:bCs/>
+          <w:color w:val="4F81BD" w:themeColor="accent1"/>
+          <w:sz w:val="24"/>
+          <w:szCs w:val="24"/>
+        </w:rPr>
+      </w:pPr>
+      <w:r>
+        <w:rPr>
+          <w:rFonts w:ascii="Times New Roman" w:hAnsi="Times New Roman" w:cs="Times New Roman"/>
+          <w:sz w:val="24"/>
+          <w:szCs w:val="24"/>
+        </w:rPr>
+        <w:br w:type="page"/>
+      </w:r>
+    </w:p>
+    <w:p>
+      <w:pPr>
         <w:pStyle w:val="berschrift2"/>
         <w:rPr>
           <w:rFonts w:ascii="Times New Roman" w:hAnsi="Times New Roman" w:cs="Times New Roman"/>
@@ -4135,11 +4386,7 @@
     </w:p>
     <w:p>
       <w:pPr>
-        <w:rPr>
-          <w:rFonts w:ascii="Times New Roman" w:hAnsi="Times New Roman" w:cs="Times New Roman"/>
-          <w:sz w:val="24"/>
-          <w:szCs w:val="24"/>
-        </w:rPr>
+        <w:keepNext/>
       </w:pPr>
       <w:r>
         <w:rPr>
@@ -4150,7 +4397,7 @@
           <w:lang w:eastAsia="de-DE"/>
         </w:rPr>
         <w:drawing>
-          <wp:inline distT="0" distB="0" distL="0" distR="0" wp14:anchorId="1639D646" wp14:editId="43DE09E1">
+          <wp:inline distT="0" distB="0" distL="0" distR="0" wp14:anchorId="05454F46" wp14:editId="4EFED8D1">
             <wp:extent cx="5195738" cy="6361044"/>
             <wp:effectExtent l="0" t="0" r="5080" b="1905"/>
             <wp:docPr id="1" name="Grafik 1" descr="C:\Users\Thomas\Documents\Ausbildung\Berufschule\Klassendiagramm_vorher.jpg"/>
@@ -4201,6 +4448,43 @@
     </w:p>
     <w:p>
       <w:pPr>
+        <w:pStyle w:val="Beschriftung"/>
+        <w:rPr>
+          <w:rFonts w:ascii="Times New Roman" w:hAnsi="Times New Roman" w:cs="Times New Roman"/>
+          <w:sz w:val="24"/>
+          <w:szCs w:val="24"/>
+        </w:rPr>
+      </w:pPr>
+      <w:r>
+        <w:t xml:space="preserve">Abbildung </w:t>
+      </w:r>
+      <w:r>
+        <w:fldChar w:fldCharType="begin"/>
+      </w:r>
+      <w:r>
+        <w:instrText xml:space="preserve"> SEQ Abbildung \* ARABIC </w:instrText>
+      </w:r>
+      <w:r>
+        <w:fldChar w:fldCharType="separate"/>
+      </w:r>
+      <w:r>
+        <w:rPr>
+          <w:noProof/>
+        </w:rPr>
+        <w:t>1</w:t>
+      </w:r>
+      <w:r>
+        <w:rPr>
+          <w:noProof/>
+        </w:rPr>
+        <w:fldChar w:fldCharType="end"/>
+      </w:r>
+      <w:r>
+        <w:t>: Modellierung von Klassen</w:t>
+      </w:r>
+    </w:p>
+    <w:p>
+      <w:pPr>
         <w:pStyle w:val="KeinLeerraum"/>
         <w:spacing w:line="360" w:lineRule="auto"/>
         <w:rPr>
@@ -4999,6 +5283,7 @@
     <w:p>
       <w:pPr>
         <w:pStyle w:val="KeinLeerraum"/>
+        <w:spacing w:line="360" w:lineRule="auto"/>
         <w:rPr>
           <w:rFonts w:ascii="Times New Roman" w:hAnsi="Times New Roman" w:cs="Times New Roman"/>
           <w:sz w:val="24"/>
@@ -5017,6 +5302,7 @@
     <w:p>
       <w:pPr>
         <w:pStyle w:val="KeinLeerraum"/>
+        <w:spacing w:line="360" w:lineRule="auto"/>
         <w:rPr>
           <w:rFonts w:ascii="Times New Roman" w:hAnsi="Times New Roman" w:cs="Times New Roman"/>
           <w:sz w:val="24"/>
@@ -5027,6 +5313,7 @@
     <w:p>
       <w:pPr>
         <w:pStyle w:val="KeinLeerraum"/>
+        <w:spacing w:line="360" w:lineRule="auto"/>
         <w:rPr>
           <w:rFonts w:ascii="Times New Roman" w:hAnsi="Times New Roman" w:cs="Times New Roman"/>
           <w:sz w:val="24"/>
@@ -5047,30 +5334,13 @@
           <w:sz w:val="24"/>
           <w:szCs w:val="24"/>
         </w:rPr>
-        <w:t xml:space="preserve">müssen die Kundendaten (Kundennummer, Name, Vorname, Adresse, Telefonnummer) in einer Art „Kundenstamm“ abgelegt werden. Somit ist gewährleistet, dass, wenn mehrere </w:t>
-      </w:r>
-      <w:proofErr w:type="gramStart"/>
-      <w:r>
-        <w:rPr>
-          <w:rFonts w:ascii="Times New Roman" w:hAnsi="Times New Roman" w:cs="Times New Roman"/>
-          <w:sz w:val="24"/>
-          <w:szCs w:val="24"/>
-        </w:rPr>
-        <w:t>Buchung</w:t>
-      </w:r>
-      <w:proofErr w:type="gramEnd"/>
-      <w:r>
-        <w:rPr>
-          <w:rFonts w:ascii="Times New Roman" w:hAnsi="Times New Roman" w:cs="Times New Roman"/>
-          <w:sz w:val="24"/>
-          <w:szCs w:val="24"/>
-        </w:rPr>
-        <w:t xml:space="preserve"> zu demselben Kunden durchgeführt werden, dieser nicht immer neu angelegt wird. </w:t>
+        <w:t xml:space="preserve">müssen die Kundendaten (Kundennummer, Name, Vorname, Adresse, Telefonnummer) in einer Art „Kundenstamm“ abgelegt werden. Somit ist gewährleistet, dass, wenn mehrere Buchung zu demselben Kunden durchgeführt werden, dieser nicht immer neu angelegt wird. </w:t>
       </w:r>
     </w:p>
     <w:p>
       <w:pPr>
         <w:pStyle w:val="KeinLeerraum"/>
+        <w:spacing w:line="360" w:lineRule="auto"/>
         <w:rPr>
           <w:rFonts w:ascii="Times New Roman" w:hAnsi="Times New Roman" w:cs="Times New Roman"/>
           <w:sz w:val="24"/>
@@ -5106,6 +5376,7 @@
     <w:p>
       <w:pPr>
         <w:pStyle w:val="KeinLeerraum"/>
+        <w:spacing w:line="360" w:lineRule="auto"/>
         <w:rPr>
           <w:rFonts w:ascii="Times New Roman" w:hAnsi="Times New Roman" w:cs="Times New Roman"/>
           <w:sz w:val="24"/>
@@ -5116,6 +5387,7 @@
     <w:p>
       <w:pPr>
         <w:pStyle w:val="KeinLeerraum"/>
+        <w:spacing w:line="360" w:lineRule="auto"/>
         <w:rPr>
           <w:rFonts w:ascii="Times New Roman" w:hAnsi="Times New Roman" w:cs="Times New Roman"/>
           <w:sz w:val="24"/>
@@ -5154,7 +5426,7 @@
           <w:lang w:eastAsia="de-DE"/>
         </w:rPr>
         <w:drawing>
-          <wp:inline distT="0" distB="0" distL="0" distR="0" wp14:anchorId="2F1BFAE3" wp14:editId="5F74916F">
+          <wp:inline distT="0" distB="0" distL="0" distR="0" wp14:anchorId="3C4E60B2" wp14:editId="25E053D9">
             <wp:extent cx="4419600" cy="676275"/>
             <wp:effectExtent l="0" t="0" r="0" b="9525"/>
             <wp:docPr id="6" name="Grafik 6"/>
@@ -5232,7 +5504,7 @@
           <w:rFonts w:ascii="Times New Roman" w:hAnsi="Times New Roman" w:cs="Times New Roman"/>
           <w:noProof/>
         </w:rPr>
-        <w:t>1</w:t>
+        <w:t>2</w:t>
       </w:r>
       <w:r>
         <w:rPr>
@@ -5258,6 +5530,7 @@
     </w:p>
     <w:p>
       <w:pPr>
+        <w:spacing w:line="360" w:lineRule="auto"/>
         <w:rPr>
           <w:rFonts w:ascii="Times New Roman" w:hAnsi="Times New Roman" w:cs="Times New Roman"/>
           <w:sz w:val="24"/>
@@ -5284,6 +5557,7 @@
     </w:p>
     <w:p>
       <w:pPr>
+        <w:spacing w:line="360" w:lineRule="auto"/>
         <w:rPr>
           <w:rFonts w:ascii="Times New Roman" w:hAnsi="Times New Roman" w:cs="Times New Roman"/>
           <w:sz w:val="24"/>
@@ -5329,7 +5603,7 @@
           <w:lang w:eastAsia="de-DE"/>
         </w:rPr>
         <w:drawing>
-          <wp:inline distT="0" distB="0" distL="0" distR="0" wp14:anchorId="15FC274B" wp14:editId="057C252B">
+          <wp:inline distT="0" distB="0" distL="0" distR="0" wp14:anchorId="29FD74BD" wp14:editId="7B744661">
             <wp:extent cx="6209961" cy="1192696"/>
             <wp:effectExtent l="0" t="0" r="635" b="7620"/>
             <wp:docPr id="8" name="Grafik 8"/>
@@ -5404,7 +5678,7 @@
           <w:rFonts w:ascii="Times New Roman" w:hAnsi="Times New Roman" w:cs="Times New Roman"/>
           <w:noProof/>
         </w:rPr>
-        <w:t>2</w:t>
+        <w:t>3</w:t>
       </w:r>
       <w:r>
         <w:rPr>
@@ -5742,7 +6016,1934 @@
         </w:rPr>
         <w:t>, da dieser schnell und unkompliziert zu implementieren war.</w:t>
       </w:r>
-      <w:bookmarkStart w:id="8" w:name="_GoBack"/>
+    </w:p>
+    <w:p>
+      <w:pPr>
+        <w:pStyle w:val="KeinLeerraum"/>
+        <w:spacing w:line="360" w:lineRule="auto"/>
+        <w:rPr>
+          <w:rFonts w:ascii="Times New Roman" w:hAnsi="Times New Roman" w:cs="Times New Roman"/>
+          <w:sz w:val="24"/>
+          <w:szCs w:val="24"/>
+        </w:rPr>
+      </w:pPr>
+    </w:p>
+    <w:p>
+      <w:pPr>
+        <w:pStyle w:val="berschrift2"/>
+        <w:rPr>
+          <w:rFonts w:ascii="Times New Roman" w:hAnsi="Times New Roman" w:cs="Times New Roman"/>
+          <w:sz w:val="22"/>
+          <w:szCs w:val="22"/>
+        </w:rPr>
+      </w:pPr>
+      <w:proofErr w:type="spellStart"/>
+      <w:r>
+        <w:rPr>
+          <w:rFonts w:ascii="Times New Roman" w:hAnsi="Times New Roman" w:cs="Times New Roman"/>
+          <w:sz w:val="22"/>
+          <w:szCs w:val="22"/>
+        </w:rPr>
+        <w:t>Testprotkoll</w:t>
+      </w:r>
+      <w:proofErr w:type="spellEnd"/>
+    </w:p>
+    <w:p>
+      <w:pPr>
+        <w:rPr>
+          <w:rFonts w:ascii="Times New Roman" w:hAnsi="Times New Roman" w:cs="Times New Roman"/>
+          <w:sz w:val="24"/>
+          <w:szCs w:val="24"/>
+        </w:rPr>
+      </w:pPr>
+    </w:p>
+    <w:p>
+      <w:pPr>
+        <w:pStyle w:val="KeinLeerraum"/>
+        <w:spacing w:line="360" w:lineRule="auto"/>
+        <w:rPr>
+          <w:rFonts w:ascii="Times New Roman" w:hAnsi="Times New Roman" w:cs="Times New Roman"/>
+          <w:b/>
+          <w:sz w:val="24"/>
+          <w:szCs w:val="24"/>
+        </w:rPr>
+      </w:pPr>
+    </w:p>
+    <w:p>
+      <w:pPr>
+        <w:pStyle w:val="KeinLeerraum"/>
+        <w:spacing w:line="360" w:lineRule="auto"/>
+        <w:rPr>
+          <w:rFonts w:ascii="Times New Roman" w:hAnsi="Times New Roman" w:cs="Times New Roman"/>
+          <w:b/>
+          <w:sz w:val="24"/>
+          <w:szCs w:val="24"/>
+        </w:rPr>
+      </w:pPr>
+    </w:p>
+    <w:p>
+      <w:pPr>
+        <w:autoSpaceDE w:val="0"/>
+        <w:autoSpaceDN w:val="0"/>
+        <w:adjustRightInd w:val="0"/>
+        <w:spacing w:after="0" w:line="240" w:lineRule="auto"/>
+        <w:rPr>
+          <w:rFonts w:ascii="Consolas" w:hAnsi="Consolas" w:cs="Consolas"/>
+          <w:sz w:val="20"/>
+          <w:szCs w:val="20"/>
+        </w:rPr>
+      </w:pPr>
+    </w:p>
+    <w:p>
+      <w:pPr>
+        <w:autoSpaceDE w:val="0"/>
+        <w:autoSpaceDN w:val="0"/>
+        <w:adjustRightInd w:val="0"/>
+        <w:spacing w:after="0" w:line="240" w:lineRule="auto"/>
+        <w:rPr>
+          <w:rFonts w:ascii="Consolas" w:hAnsi="Consolas" w:cs="Consolas"/>
+          <w:sz w:val="20"/>
+          <w:szCs w:val="20"/>
+        </w:rPr>
+      </w:pPr>
+      <w:r>
+        <w:rPr>
+          <w:rFonts w:ascii="Consolas" w:hAnsi="Consolas" w:cs="Consolas"/>
+          <w:color w:val="000000"/>
+          <w:sz w:val="20"/>
+          <w:szCs w:val="20"/>
+        </w:rPr>
+        <w:t xml:space="preserve"> [Test] Durchführung einer Buchung</w:t>
+      </w:r>
+    </w:p>
+    <w:p>
+      <w:pPr>
+        <w:autoSpaceDE w:val="0"/>
+        <w:autoSpaceDN w:val="0"/>
+        <w:adjustRightInd w:val="0"/>
+        <w:spacing w:after="0" w:line="240" w:lineRule="auto"/>
+        <w:rPr>
+          <w:rFonts w:ascii="Consolas" w:hAnsi="Consolas" w:cs="Consolas"/>
+          <w:sz w:val="20"/>
+          <w:szCs w:val="20"/>
+        </w:rPr>
+      </w:pPr>
+      <w:r>
+        <w:rPr>
+          <w:rFonts w:ascii="Consolas" w:hAnsi="Consolas" w:cs="Consolas"/>
+          <w:color w:val="000000"/>
+          <w:sz w:val="20"/>
+          <w:szCs w:val="20"/>
+        </w:rPr>
+        <w:t>Wollen Sie zu einem bestehenden Kunden eine Reise buchen? (1 = Ja ; 2 = Nein)1</w:t>
+      </w:r>
+    </w:p>
+    <w:p>
+      <w:pPr>
+        <w:autoSpaceDE w:val="0"/>
+        <w:autoSpaceDN w:val="0"/>
+        <w:adjustRightInd w:val="0"/>
+        <w:spacing w:after="0" w:line="240" w:lineRule="auto"/>
+        <w:rPr>
+          <w:rFonts w:ascii="Consolas" w:hAnsi="Consolas" w:cs="Consolas"/>
+          <w:sz w:val="20"/>
+          <w:szCs w:val="20"/>
+        </w:rPr>
+      </w:pPr>
+      <w:r>
+        <w:rPr>
+          <w:rFonts w:ascii="Consolas" w:hAnsi="Consolas" w:cs="Consolas"/>
+          <w:color w:val="000000"/>
+          <w:sz w:val="20"/>
+          <w:szCs w:val="20"/>
+        </w:rPr>
+        <w:t xml:space="preserve">Geben Sie den Namen des Kunden </w:t>
+      </w:r>
+      <w:proofErr w:type="spellStart"/>
+      <w:r>
+        <w:rPr>
+          <w:rFonts w:ascii="Consolas" w:hAnsi="Consolas" w:cs="Consolas"/>
+          <w:color w:val="000000"/>
+          <w:sz w:val="20"/>
+          <w:szCs w:val="20"/>
+        </w:rPr>
+        <w:t>ein</w:t>
+      </w:r>
+      <w:proofErr w:type="gramStart"/>
+      <w:r>
+        <w:rPr>
+          <w:rFonts w:ascii="Consolas" w:hAnsi="Consolas" w:cs="Consolas"/>
+          <w:color w:val="000000"/>
+          <w:sz w:val="20"/>
+          <w:szCs w:val="20"/>
+        </w:rPr>
+        <w:t>!</w:t>
+      </w:r>
+      <w:r>
+        <w:rPr>
+          <w:rFonts w:ascii="Consolas" w:hAnsi="Consolas" w:cs="Consolas"/>
+          <w:color w:val="00C87D"/>
+          <w:sz w:val="20"/>
+          <w:szCs w:val="20"/>
+        </w:rPr>
+        <w:t>Willms</w:t>
+      </w:r>
+      <w:proofErr w:type="spellEnd"/>
+      <w:proofErr w:type="gramEnd"/>
+    </w:p>
+    <w:p>
+      <w:pPr>
+        <w:autoSpaceDE w:val="0"/>
+        <w:autoSpaceDN w:val="0"/>
+        <w:adjustRightInd w:val="0"/>
+        <w:spacing w:after="0" w:line="240" w:lineRule="auto"/>
+        <w:rPr>
+          <w:rFonts w:ascii="Consolas" w:hAnsi="Consolas" w:cs="Consolas"/>
+          <w:sz w:val="20"/>
+          <w:szCs w:val="20"/>
+        </w:rPr>
+      </w:pPr>
+      <w:r>
+        <w:rPr>
+          <w:rFonts w:ascii="Consolas" w:hAnsi="Consolas" w:cs="Consolas"/>
+          <w:color w:val="000000"/>
+          <w:sz w:val="20"/>
+          <w:szCs w:val="20"/>
+        </w:rPr>
+        <w:t xml:space="preserve">Geben Sie den Vornamen des Kunden </w:t>
+      </w:r>
+      <w:proofErr w:type="spellStart"/>
+      <w:r>
+        <w:rPr>
+          <w:rFonts w:ascii="Consolas" w:hAnsi="Consolas" w:cs="Consolas"/>
+          <w:color w:val="000000"/>
+          <w:sz w:val="20"/>
+          <w:szCs w:val="20"/>
+        </w:rPr>
+        <w:t>ein</w:t>
+      </w:r>
+      <w:proofErr w:type="gramStart"/>
+      <w:r>
+        <w:rPr>
+          <w:rFonts w:ascii="Consolas" w:hAnsi="Consolas" w:cs="Consolas"/>
+          <w:color w:val="000000"/>
+          <w:sz w:val="20"/>
+          <w:szCs w:val="20"/>
+        </w:rPr>
+        <w:t>!</w:t>
+      </w:r>
+      <w:r>
+        <w:rPr>
+          <w:rFonts w:ascii="Consolas" w:hAnsi="Consolas" w:cs="Consolas"/>
+          <w:color w:val="00C87D"/>
+          <w:sz w:val="20"/>
+          <w:szCs w:val="20"/>
+        </w:rPr>
+        <w:t>Philipp</w:t>
+      </w:r>
+      <w:proofErr w:type="spellEnd"/>
+      <w:proofErr w:type="gramEnd"/>
+    </w:p>
+    <w:p>
+      <w:pPr>
+        <w:autoSpaceDE w:val="0"/>
+        <w:autoSpaceDN w:val="0"/>
+        <w:adjustRightInd w:val="0"/>
+        <w:spacing w:after="0" w:line="240" w:lineRule="auto"/>
+        <w:rPr>
+          <w:rFonts w:ascii="Consolas" w:hAnsi="Consolas" w:cs="Consolas"/>
+          <w:sz w:val="20"/>
+          <w:szCs w:val="20"/>
+        </w:rPr>
+      </w:pPr>
+      <w:r>
+        <w:rPr>
+          <w:rFonts w:ascii="Consolas" w:hAnsi="Consolas" w:cs="Consolas"/>
+          <w:color w:val="000000"/>
+          <w:sz w:val="20"/>
+          <w:szCs w:val="20"/>
+        </w:rPr>
+        <w:t>Wohin möchte der Kunde reisen?</w:t>
+      </w:r>
+    </w:p>
+    <w:p>
+      <w:pPr>
+        <w:autoSpaceDE w:val="0"/>
+        <w:autoSpaceDN w:val="0"/>
+        <w:adjustRightInd w:val="0"/>
+        <w:spacing w:after="0" w:line="240" w:lineRule="auto"/>
+        <w:rPr>
+          <w:rFonts w:ascii="Consolas" w:hAnsi="Consolas" w:cs="Consolas"/>
+          <w:sz w:val="20"/>
+          <w:szCs w:val="20"/>
+        </w:rPr>
+      </w:pPr>
+      <w:r>
+        <w:rPr>
+          <w:rFonts w:ascii="Consolas" w:hAnsi="Consolas" w:cs="Consolas"/>
+          <w:color w:val="000000"/>
+          <w:sz w:val="20"/>
+          <w:szCs w:val="20"/>
+        </w:rPr>
+        <w:t>Madrid: [1]</w:t>
+      </w:r>
+    </w:p>
+    <w:p>
+      <w:pPr>
+        <w:autoSpaceDE w:val="0"/>
+        <w:autoSpaceDN w:val="0"/>
+        <w:adjustRightInd w:val="0"/>
+        <w:spacing w:after="0" w:line="240" w:lineRule="auto"/>
+        <w:rPr>
+          <w:rFonts w:ascii="Consolas" w:hAnsi="Consolas" w:cs="Consolas"/>
+          <w:sz w:val="20"/>
+          <w:szCs w:val="20"/>
+        </w:rPr>
+      </w:pPr>
+      <w:r>
+        <w:rPr>
+          <w:rFonts w:ascii="Consolas" w:hAnsi="Consolas" w:cs="Consolas"/>
+          <w:color w:val="000000"/>
+          <w:sz w:val="20"/>
+          <w:szCs w:val="20"/>
+        </w:rPr>
+        <w:t>Berlin: [2]</w:t>
+      </w:r>
+    </w:p>
+    <w:p>
+      <w:pPr>
+        <w:autoSpaceDE w:val="0"/>
+        <w:autoSpaceDN w:val="0"/>
+        <w:adjustRightInd w:val="0"/>
+        <w:spacing w:after="0" w:line="240" w:lineRule="auto"/>
+        <w:rPr>
+          <w:rFonts w:ascii="Consolas" w:hAnsi="Consolas" w:cs="Consolas"/>
+          <w:sz w:val="20"/>
+          <w:szCs w:val="20"/>
+        </w:rPr>
+      </w:pPr>
+      <w:r>
+        <w:rPr>
+          <w:rFonts w:ascii="Consolas" w:hAnsi="Consolas" w:cs="Consolas"/>
+          <w:color w:val="000000"/>
+          <w:sz w:val="20"/>
+          <w:szCs w:val="20"/>
+        </w:rPr>
+        <w:t>Wien:   [3]</w:t>
+      </w:r>
+    </w:p>
+    <w:p>
+      <w:pPr>
+        <w:autoSpaceDE w:val="0"/>
+        <w:autoSpaceDN w:val="0"/>
+        <w:adjustRightInd w:val="0"/>
+        <w:spacing w:after="0" w:line="240" w:lineRule="auto"/>
+        <w:rPr>
+          <w:rFonts w:ascii="Consolas" w:hAnsi="Consolas" w:cs="Consolas"/>
+          <w:sz w:val="20"/>
+          <w:szCs w:val="20"/>
+        </w:rPr>
+      </w:pPr>
+      <w:r>
+        <w:rPr>
+          <w:rFonts w:ascii="Consolas" w:hAnsi="Consolas" w:cs="Consolas"/>
+          <w:color w:val="000000"/>
+          <w:sz w:val="20"/>
+          <w:szCs w:val="20"/>
+        </w:rPr>
+        <w:t>Rom:    [4]</w:t>
+      </w:r>
+    </w:p>
+    <w:p>
+      <w:pPr>
+        <w:autoSpaceDE w:val="0"/>
+        <w:autoSpaceDN w:val="0"/>
+        <w:adjustRightInd w:val="0"/>
+        <w:spacing w:after="0" w:line="240" w:lineRule="auto"/>
+        <w:rPr>
+          <w:rFonts w:ascii="Consolas" w:hAnsi="Consolas" w:cs="Consolas"/>
+          <w:sz w:val="20"/>
+          <w:szCs w:val="20"/>
+        </w:rPr>
+      </w:pPr>
+      <w:r>
+        <w:rPr>
+          <w:rFonts w:ascii="Consolas" w:hAnsi="Consolas" w:cs="Consolas"/>
+          <w:color w:val="000000"/>
+          <w:sz w:val="20"/>
+          <w:szCs w:val="20"/>
+        </w:rPr>
+        <w:t>Geben Sie die entsprechende Nummer an:1</w:t>
+      </w:r>
+    </w:p>
+    <w:p>
+      <w:pPr>
+        <w:autoSpaceDE w:val="0"/>
+        <w:autoSpaceDN w:val="0"/>
+        <w:adjustRightInd w:val="0"/>
+        <w:spacing w:after="0" w:line="240" w:lineRule="auto"/>
+        <w:rPr>
+          <w:rFonts w:ascii="Consolas" w:hAnsi="Consolas" w:cs="Consolas"/>
+          <w:sz w:val="20"/>
+          <w:szCs w:val="20"/>
+        </w:rPr>
+      </w:pPr>
+      <w:r>
+        <w:rPr>
+          <w:rFonts w:ascii="Consolas" w:hAnsi="Consolas" w:cs="Consolas"/>
+          <w:color w:val="000000"/>
+          <w:sz w:val="20"/>
+          <w:szCs w:val="20"/>
+        </w:rPr>
+        <w:t>In welcher Woche möchte der Kunde fahren? [1-3]</w:t>
+      </w:r>
+      <w:r>
+        <w:rPr>
+          <w:rFonts w:ascii="Consolas" w:hAnsi="Consolas" w:cs="Consolas"/>
+          <w:color w:val="00C87D"/>
+          <w:sz w:val="20"/>
+          <w:szCs w:val="20"/>
+        </w:rPr>
+        <w:t>1</w:t>
+      </w:r>
+    </w:p>
+    <w:p>
+      <w:pPr>
+        <w:autoSpaceDE w:val="0"/>
+        <w:autoSpaceDN w:val="0"/>
+        <w:adjustRightInd w:val="0"/>
+        <w:spacing w:after="0" w:line="240" w:lineRule="auto"/>
+        <w:rPr>
+          <w:rFonts w:ascii="Consolas" w:hAnsi="Consolas" w:cs="Consolas"/>
+          <w:sz w:val="20"/>
+          <w:szCs w:val="20"/>
+        </w:rPr>
+      </w:pPr>
+      <w:r>
+        <w:rPr>
+          <w:rFonts w:ascii="Consolas" w:hAnsi="Consolas" w:cs="Consolas"/>
+          <w:color w:val="000000"/>
+          <w:sz w:val="20"/>
+          <w:szCs w:val="20"/>
+        </w:rPr>
+        <w:t>Wie viele Plätze möchte der Kunde buchen</w:t>
+      </w:r>
+      <w:proofErr w:type="gramStart"/>
+      <w:r>
+        <w:rPr>
+          <w:rFonts w:ascii="Consolas" w:hAnsi="Consolas" w:cs="Consolas"/>
+          <w:color w:val="000000"/>
+          <w:sz w:val="20"/>
+          <w:szCs w:val="20"/>
+        </w:rPr>
+        <w:t>?</w:t>
+      </w:r>
+      <w:r>
+        <w:rPr>
+          <w:rFonts w:ascii="Consolas" w:hAnsi="Consolas" w:cs="Consolas"/>
+          <w:color w:val="00C87D"/>
+          <w:sz w:val="20"/>
+          <w:szCs w:val="20"/>
+        </w:rPr>
+        <w:t>1</w:t>
+      </w:r>
+      <w:proofErr w:type="gramEnd"/>
+    </w:p>
+    <w:p>
+      <w:pPr>
+        <w:autoSpaceDE w:val="0"/>
+        <w:autoSpaceDN w:val="0"/>
+        <w:adjustRightInd w:val="0"/>
+        <w:spacing w:after="0" w:line="240" w:lineRule="auto"/>
+        <w:rPr>
+          <w:rFonts w:ascii="Consolas" w:hAnsi="Consolas" w:cs="Consolas"/>
+          <w:sz w:val="20"/>
+          <w:szCs w:val="20"/>
+        </w:rPr>
+      </w:pPr>
+      <w:r>
+        <w:rPr>
+          <w:rFonts w:ascii="Consolas" w:hAnsi="Consolas" w:cs="Consolas"/>
+          <w:color w:val="000000"/>
+          <w:sz w:val="20"/>
+          <w:szCs w:val="20"/>
+        </w:rPr>
+        <w:t>[System] Buchung erfolgreich unter der Buchungsnummer 105 angelegt.</w:t>
+      </w:r>
+    </w:p>
+    <w:p>
+      <w:pPr>
+        <w:autoSpaceDE w:val="0"/>
+        <w:autoSpaceDN w:val="0"/>
+        <w:adjustRightInd w:val="0"/>
+        <w:spacing w:after="0" w:line="240" w:lineRule="auto"/>
+        <w:rPr>
+          <w:rFonts w:ascii="Consolas" w:hAnsi="Consolas" w:cs="Consolas"/>
+          <w:sz w:val="20"/>
+          <w:szCs w:val="20"/>
+        </w:rPr>
+      </w:pPr>
+    </w:p>
+    <w:p>
+      <w:pPr>
+        <w:autoSpaceDE w:val="0"/>
+        <w:autoSpaceDN w:val="0"/>
+        <w:adjustRightInd w:val="0"/>
+        <w:spacing w:after="0" w:line="240" w:lineRule="auto"/>
+        <w:rPr>
+          <w:rFonts w:ascii="Consolas" w:hAnsi="Consolas" w:cs="Consolas"/>
+          <w:sz w:val="20"/>
+          <w:szCs w:val="20"/>
+        </w:rPr>
+      </w:pPr>
+      <w:r>
+        <w:rPr>
+          <w:rFonts w:ascii="Consolas" w:hAnsi="Consolas" w:cs="Consolas"/>
+          <w:color w:val="000000"/>
+          <w:sz w:val="20"/>
+          <w:szCs w:val="20"/>
+        </w:rPr>
+        <w:t xml:space="preserve"> [Test] Anzeige der freien Plätze eines Busses</w:t>
+      </w:r>
+    </w:p>
+    <w:p>
+      <w:pPr>
+        <w:autoSpaceDE w:val="0"/>
+        <w:autoSpaceDN w:val="0"/>
+        <w:adjustRightInd w:val="0"/>
+        <w:spacing w:after="0" w:line="240" w:lineRule="auto"/>
+        <w:rPr>
+          <w:rFonts w:ascii="Consolas" w:hAnsi="Consolas" w:cs="Consolas"/>
+          <w:sz w:val="20"/>
+          <w:szCs w:val="20"/>
+        </w:rPr>
+      </w:pPr>
+      <w:r>
+        <w:rPr>
+          <w:rFonts w:ascii="Consolas" w:hAnsi="Consolas" w:cs="Consolas"/>
+          <w:color w:val="000000"/>
+          <w:sz w:val="20"/>
+          <w:szCs w:val="20"/>
+        </w:rPr>
+        <w:t>Für welche Reise möchten Sie den Bus anzeigen lassen?</w:t>
+      </w:r>
+    </w:p>
+    <w:p>
+      <w:pPr>
+        <w:autoSpaceDE w:val="0"/>
+        <w:autoSpaceDN w:val="0"/>
+        <w:adjustRightInd w:val="0"/>
+        <w:spacing w:after="0" w:line="240" w:lineRule="auto"/>
+        <w:rPr>
+          <w:rFonts w:ascii="Consolas" w:hAnsi="Consolas" w:cs="Consolas"/>
+          <w:sz w:val="20"/>
+          <w:szCs w:val="20"/>
+        </w:rPr>
+      </w:pPr>
+      <w:r>
+        <w:rPr>
+          <w:rFonts w:ascii="Consolas" w:hAnsi="Consolas" w:cs="Consolas"/>
+          <w:color w:val="000000"/>
+          <w:sz w:val="20"/>
+          <w:szCs w:val="20"/>
+        </w:rPr>
+        <w:t>Madrid: [1]</w:t>
+      </w:r>
+    </w:p>
+    <w:p>
+      <w:pPr>
+        <w:autoSpaceDE w:val="0"/>
+        <w:autoSpaceDN w:val="0"/>
+        <w:adjustRightInd w:val="0"/>
+        <w:spacing w:after="0" w:line="240" w:lineRule="auto"/>
+        <w:rPr>
+          <w:rFonts w:ascii="Consolas" w:hAnsi="Consolas" w:cs="Consolas"/>
+          <w:sz w:val="20"/>
+          <w:szCs w:val="20"/>
+        </w:rPr>
+      </w:pPr>
+      <w:r>
+        <w:rPr>
+          <w:rFonts w:ascii="Consolas" w:hAnsi="Consolas" w:cs="Consolas"/>
+          <w:color w:val="000000"/>
+          <w:sz w:val="20"/>
+          <w:szCs w:val="20"/>
+        </w:rPr>
+        <w:t>Berlin: [2]</w:t>
+      </w:r>
+    </w:p>
+    <w:p>
+      <w:pPr>
+        <w:autoSpaceDE w:val="0"/>
+        <w:autoSpaceDN w:val="0"/>
+        <w:adjustRightInd w:val="0"/>
+        <w:spacing w:after="0" w:line="240" w:lineRule="auto"/>
+        <w:rPr>
+          <w:rFonts w:ascii="Consolas" w:hAnsi="Consolas" w:cs="Consolas"/>
+          <w:sz w:val="20"/>
+          <w:szCs w:val="20"/>
+        </w:rPr>
+      </w:pPr>
+      <w:r>
+        <w:rPr>
+          <w:rFonts w:ascii="Consolas" w:hAnsi="Consolas" w:cs="Consolas"/>
+          <w:color w:val="000000"/>
+          <w:sz w:val="20"/>
+          <w:szCs w:val="20"/>
+        </w:rPr>
+        <w:t>Wien:   [3]</w:t>
+      </w:r>
+    </w:p>
+    <w:p>
+      <w:pPr>
+        <w:autoSpaceDE w:val="0"/>
+        <w:autoSpaceDN w:val="0"/>
+        <w:adjustRightInd w:val="0"/>
+        <w:spacing w:after="0" w:line="240" w:lineRule="auto"/>
+        <w:rPr>
+          <w:rFonts w:ascii="Consolas" w:hAnsi="Consolas" w:cs="Consolas"/>
+          <w:sz w:val="20"/>
+          <w:szCs w:val="20"/>
+        </w:rPr>
+      </w:pPr>
+      <w:r>
+        <w:rPr>
+          <w:rFonts w:ascii="Consolas" w:hAnsi="Consolas" w:cs="Consolas"/>
+          <w:color w:val="000000"/>
+          <w:sz w:val="20"/>
+          <w:szCs w:val="20"/>
+        </w:rPr>
+        <w:t>Rom:    [4]</w:t>
+      </w:r>
+    </w:p>
+    <w:p>
+      <w:pPr>
+        <w:autoSpaceDE w:val="0"/>
+        <w:autoSpaceDN w:val="0"/>
+        <w:adjustRightInd w:val="0"/>
+        <w:spacing w:after="0" w:line="240" w:lineRule="auto"/>
+        <w:rPr>
+          <w:rFonts w:ascii="Consolas" w:hAnsi="Consolas" w:cs="Consolas"/>
+          <w:sz w:val="20"/>
+          <w:szCs w:val="20"/>
+        </w:rPr>
+      </w:pPr>
+      <w:r>
+        <w:rPr>
+          <w:rFonts w:ascii="Consolas" w:hAnsi="Consolas" w:cs="Consolas"/>
+          <w:color w:val="000000"/>
+          <w:sz w:val="20"/>
+          <w:szCs w:val="20"/>
+        </w:rPr>
+        <w:t>Geben Sie die entsprechende Nummer an:1</w:t>
+      </w:r>
+    </w:p>
+    <w:p>
+      <w:pPr>
+        <w:autoSpaceDE w:val="0"/>
+        <w:autoSpaceDN w:val="0"/>
+        <w:adjustRightInd w:val="0"/>
+        <w:spacing w:after="0" w:line="240" w:lineRule="auto"/>
+        <w:rPr>
+          <w:rFonts w:ascii="Consolas" w:hAnsi="Consolas" w:cs="Consolas"/>
+          <w:sz w:val="20"/>
+          <w:szCs w:val="20"/>
+        </w:rPr>
+      </w:pPr>
+      <w:r>
+        <w:rPr>
+          <w:rFonts w:ascii="Consolas" w:hAnsi="Consolas" w:cs="Consolas"/>
+          <w:color w:val="000000"/>
+          <w:sz w:val="20"/>
+          <w:szCs w:val="20"/>
+        </w:rPr>
+        <w:t>In welcher Woche fährt der gesuchte Bus? [1], [2] oder [3]</w:t>
+      </w:r>
+      <w:r>
+        <w:rPr>
+          <w:rFonts w:ascii="Consolas" w:hAnsi="Consolas" w:cs="Consolas"/>
+          <w:color w:val="00C87D"/>
+          <w:sz w:val="20"/>
+          <w:szCs w:val="20"/>
+        </w:rPr>
+        <w:t>1</w:t>
+      </w:r>
+    </w:p>
+    <w:p>
+      <w:pPr>
+        <w:autoSpaceDE w:val="0"/>
+        <w:autoSpaceDN w:val="0"/>
+        <w:adjustRightInd w:val="0"/>
+        <w:spacing w:after="0" w:line="240" w:lineRule="auto"/>
+        <w:rPr>
+          <w:rFonts w:ascii="Consolas" w:hAnsi="Consolas" w:cs="Consolas"/>
+          <w:sz w:val="20"/>
+          <w:szCs w:val="20"/>
+        </w:rPr>
+      </w:pPr>
+      <w:r>
+        <w:rPr>
+          <w:rFonts w:ascii="Consolas" w:hAnsi="Consolas" w:cs="Consolas"/>
+          <w:color w:val="000000"/>
+          <w:sz w:val="20"/>
+          <w:szCs w:val="20"/>
+        </w:rPr>
+        <w:t>[System] In dem Bus nach Madrid, der in der 1. Woche fährt, sind 29 Plätze frei.</w:t>
+      </w:r>
+    </w:p>
+    <w:p>
+      <w:pPr>
+        <w:autoSpaceDE w:val="0"/>
+        <w:autoSpaceDN w:val="0"/>
+        <w:adjustRightInd w:val="0"/>
+        <w:spacing w:after="0" w:line="240" w:lineRule="auto"/>
+        <w:rPr>
+          <w:rFonts w:ascii="Consolas" w:hAnsi="Consolas" w:cs="Consolas"/>
+          <w:sz w:val="20"/>
+          <w:szCs w:val="20"/>
+        </w:rPr>
+      </w:pPr>
+    </w:p>
+    <w:p>
+      <w:pPr>
+        <w:autoSpaceDE w:val="0"/>
+        <w:autoSpaceDN w:val="0"/>
+        <w:adjustRightInd w:val="0"/>
+        <w:spacing w:after="0" w:line="240" w:lineRule="auto"/>
+        <w:rPr>
+          <w:rFonts w:ascii="Consolas" w:hAnsi="Consolas" w:cs="Consolas"/>
+          <w:sz w:val="20"/>
+          <w:szCs w:val="20"/>
+        </w:rPr>
+      </w:pPr>
+      <w:r>
+        <w:rPr>
+          <w:rFonts w:ascii="Consolas" w:hAnsi="Consolas" w:cs="Consolas"/>
+          <w:color w:val="000000"/>
+          <w:sz w:val="20"/>
+          <w:szCs w:val="20"/>
+        </w:rPr>
+        <w:t xml:space="preserve"> [Test] Ausgabe der Teilnehmerliste einer Reise</w:t>
+      </w:r>
+    </w:p>
+    <w:p>
+      <w:pPr>
+        <w:autoSpaceDE w:val="0"/>
+        <w:autoSpaceDN w:val="0"/>
+        <w:adjustRightInd w:val="0"/>
+        <w:spacing w:after="0" w:line="240" w:lineRule="auto"/>
+        <w:rPr>
+          <w:rFonts w:ascii="Consolas" w:hAnsi="Consolas" w:cs="Consolas"/>
+          <w:sz w:val="20"/>
+          <w:szCs w:val="20"/>
+        </w:rPr>
+      </w:pPr>
+      <w:r>
+        <w:rPr>
+          <w:rFonts w:ascii="Consolas" w:hAnsi="Consolas" w:cs="Consolas"/>
+          <w:color w:val="000000"/>
+          <w:sz w:val="20"/>
+          <w:szCs w:val="20"/>
+        </w:rPr>
+        <w:t>Für welche Reise möchten Sie sich die Teilnehmer anzeigen lassen?</w:t>
+      </w:r>
+    </w:p>
+    <w:p>
+      <w:pPr>
+        <w:autoSpaceDE w:val="0"/>
+        <w:autoSpaceDN w:val="0"/>
+        <w:adjustRightInd w:val="0"/>
+        <w:spacing w:after="0" w:line="240" w:lineRule="auto"/>
+        <w:rPr>
+          <w:rFonts w:ascii="Consolas" w:hAnsi="Consolas" w:cs="Consolas"/>
+          <w:sz w:val="20"/>
+          <w:szCs w:val="20"/>
+        </w:rPr>
+      </w:pPr>
+      <w:r>
+        <w:rPr>
+          <w:rFonts w:ascii="Consolas" w:hAnsi="Consolas" w:cs="Consolas"/>
+          <w:color w:val="000000"/>
+          <w:sz w:val="20"/>
+          <w:szCs w:val="20"/>
+        </w:rPr>
+        <w:t>Madrid: [1]</w:t>
+      </w:r>
+    </w:p>
+    <w:p>
+      <w:pPr>
+        <w:autoSpaceDE w:val="0"/>
+        <w:autoSpaceDN w:val="0"/>
+        <w:adjustRightInd w:val="0"/>
+        <w:spacing w:after="0" w:line="240" w:lineRule="auto"/>
+        <w:rPr>
+          <w:rFonts w:ascii="Consolas" w:hAnsi="Consolas" w:cs="Consolas"/>
+          <w:sz w:val="20"/>
+          <w:szCs w:val="20"/>
+        </w:rPr>
+      </w:pPr>
+      <w:r>
+        <w:rPr>
+          <w:rFonts w:ascii="Consolas" w:hAnsi="Consolas" w:cs="Consolas"/>
+          <w:color w:val="000000"/>
+          <w:sz w:val="20"/>
+          <w:szCs w:val="20"/>
+        </w:rPr>
+        <w:t>Berlin: [2]</w:t>
+      </w:r>
+    </w:p>
+    <w:p>
+      <w:pPr>
+        <w:autoSpaceDE w:val="0"/>
+        <w:autoSpaceDN w:val="0"/>
+        <w:adjustRightInd w:val="0"/>
+        <w:spacing w:after="0" w:line="240" w:lineRule="auto"/>
+        <w:rPr>
+          <w:rFonts w:ascii="Consolas" w:hAnsi="Consolas" w:cs="Consolas"/>
+          <w:sz w:val="20"/>
+          <w:szCs w:val="20"/>
+        </w:rPr>
+      </w:pPr>
+      <w:r>
+        <w:rPr>
+          <w:rFonts w:ascii="Consolas" w:hAnsi="Consolas" w:cs="Consolas"/>
+          <w:color w:val="000000"/>
+          <w:sz w:val="20"/>
+          <w:szCs w:val="20"/>
+        </w:rPr>
+        <w:t>Wien:   [3]</w:t>
+      </w:r>
+    </w:p>
+    <w:p>
+      <w:pPr>
+        <w:autoSpaceDE w:val="0"/>
+        <w:autoSpaceDN w:val="0"/>
+        <w:adjustRightInd w:val="0"/>
+        <w:spacing w:after="0" w:line="240" w:lineRule="auto"/>
+        <w:rPr>
+          <w:rFonts w:ascii="Consolas" w:hAnsi="Consolas" w:cs="Consolas"/>
+          <w:sz w:val="20"/>
+          <w:szCs w:val="20"/>
+        </w:rPr>
+      </w:pPr>
+      <w:r>
+        <w:rPr>
+          <w:rFonts w:ascii="Consolas" w:hAnsi="Consolas" w:cs="Consolas"/>
+          <w:color w:val="000000"/>
+          <w:sz w:val="20"/>
+          <w:szCs w:val="20"/>
+        </w:rPr>
+        <w:t>Rom:    [4]</w:t>
+      </w:r>
+    </w:p>
+    <w:p>
+      <w:pPr>
+        <w:autoSpaceDE w:val="0"/>
+        <w:autoSpaceDN w:val="0"/>
+        <w:adjustRightInd w:val="0"/>
+        <w:spacing w:after="0" w:line="240" w:lineRule="auto"/>
+        <w:rPr>
+          <w:rFonts w:ascii="Consolas" w:hAnsi="Consolas" w:cs="Consolas"/>
+          <w:sz w:val="20"/>
+          <w:szCs w:val="20"/>
+        </w:rPr>
+      </w:pPr>
+      <w:r>
+        <w:rPr>
+          <w:rFonts w:ascii="Consolas" w:hAnsi="Consolas" w:cs="Consolas"/>
+          <w:color w:val="000000"/>
+          <w:sz w:val="20"/>
+          <w:szCs w:val="20"/>
+        </w:rPr>
+        <w:t>Geben Sie die entsprechende Nummer an:1</w:t>
+      </w:r>
+    </w:p>
+    <w:p>
+      <w:pPr>
+        <w:autoSpaceDE w:val="0"/>
+        <w:autoSpaceDN w:val="0"/>
+        <w:adjustRightInd w:val="0"/>
+        <w:spacing w:after="0" w:line="240" w:lineRule="auto"/>
+        <w:rPr>
+          <w:rFonts w:ascii="Consolas" w:hAnsi="Consolas" w:cs="Consolas"/>
+          <w:sz w:val="20"/>
+          <w:szCs w:val="20"/>
+        </w:rPr>
+      </w:pPr>
+      <w:r>
+        <w:rPr>
+          <w:rFonts w:ascii="Consolas" w:hAnsi="Consolas" w:cs="Consolas"/>
+          <w:color w:val="000000"/>
+          <w:sz w:val="20"/>
+          <w:szCs w:val="20"/>
+        </w:rPr>
+        <w:t>In welcher Woche findet die gesuchte Reise statt? [1], [2] oder [3]</w:t>
+      </w:r>
+      <w:r>
+        <w:rPr>
+          <w:rFonts w:ascii="Consolas" w:hAnsi="Consolas" w:cs="Consolas"/>
+          <w:color w:val="00C87D"/>
+          <w:sz w:val="20"/>
+          <w:szCs w:val="20"/>
+        </w:rPr>
+        <w:t>1</w:t>
+      </w:r>
+    </w:p>
+    <w:p>
+      <w:pPr>
+        <w:autoSpaceDE w:val="0"/>
+        <w:autoSpaceDN w:val="0"/>
+        <w:adjustRightInd w:val="0"/>
+        <w:spacing w:after="0" w:line="240" w:lineRule="auto"/>
+        <w:rPr>
+          <w:rFonts w:ascii="Consolas" w:hAnsi="Consolas" w:cs="Consolas"/>
+          <w:sz w:val="20"/>
+          <w:szCs w:val="20"/>
+        </w:rPr>
+      </w:pPr>
+      <w:r>
+        <w:rPr>
+          <w:rFonts w:ascii="Consolas" w:hAnsi="Consolas" w:cs="Consolas"/>
+          <w:color w:val="000000"/>
+          <w:sz w:val="20"/>
+          <w:szCs w:val="20"/>
+        </w:rPr>
+        <w:t xml:space="preserve">[System] Willms </w:t>
+      </w:r>
+      <w:r>
+        <w:rPr>
+          <w:rFonts w:ascii="Consolas" w:hAnsi="Consolas" w:cs="Consolas"/>
+          <w:color w:val="000000"/>
+          <w:sz w:val="20"/>
+          <w:szCs w:val="20"/>
+        </w:rPr>
+        <w:tab/>
+        <w:t xml:space="preserve"> Philipp</w:t>
+      </w:r>
+    </w:p>
+    <w:p>
+      <w:pPr>
+        <w:autoSpaceDE w:val="0"/>
+        <w:autoSpaceDN w:val="0"/>
+        <w:adjustRightInd w:val="0"/>
+        <w:spacing w:after="0" w:line="240" w:lineRule="auto"/>
+        <w:rPr>
+          <w:rFonts w:ascii="Consolas" w:hAnsi="Consolas" w:cs="Consolas"/>
+          <w:sz w:val="20"/>
+          <w:szCs w:val="20"/>
+        </w:rPr>
+      </w:pPr>
+    </w:p>
+    <w:p>
+      <w:pPr>
+        <w:autoSpaceDE w:val="0"/>
+        <w:autoSpaceDN w:val="0"/>
+        <w:adjustRightInd w:val="0"/>
+        <w:spacing w:after="0" w:line="240" w:lineRule="auto"/>
+        <w:rPr>
+          <w:rFonts w:ascii="Consolas" w:hAnsi="Consolas" w:cs="Consolas"/>
+          <w:sz w:val="20"/>
+          <w:szCs w:val="20"/>
+        </w:rPr>
+      </w:pPr>
+      <w:r>
+        <w:rPr>
+          <w:rFonts w:ascii="Consolas" w:hAnsi="Consolas" w:cs="Consolas"/>
+          <w:color w:val="000000"/>
+          <w:sz w:val="20"/>
+          <w:szCs w:val="20"/>
+        </w:rPr>
+        <w:t xml:space="preserve"> [Test] Durchführung einer Stornierung</w:t>
+      </w:r>
+    </w:p>
+    <w:p>
+      <w:pPr>
+        <w:autoSpaceDE w:val="0"/>
+        <w:autoSpaceDN w:val="0"/>
+        <w:adjustRightInd w:val="0"/>
+        <w:spacing w:after="0" w:line="240" w:lineRule="auto"/>
+        <w:rPr>
+          <w:rFonts w:ascii="Consolas" w:hAnsi="Consolas" w:cs="Consolas"/>
+          <w:sz w:val="20"/>
+          <w:szCs w:val="20"/>
+        </w:rPr>
+      </w:pPr>
+      <w:r>
+        <w:rPr>
+          <w:rFonts w:ascii="Consolas" w:hAnsi="Consolas" w:cs="Consolas"/>
+          <w:color w:val="000000"/>
+          <w:sz w:val="20"/>
+          <w:szCs w:val="20"/>
+        </w:rPr>
+        <w:t>Geben Sie die Nummer zu der Buchung ein, die Sie stornieren wollen</w:t>
+      </w:r>
+      <w:proofErr w:type="gramStart"/>
+      <w:r>
+        <w:rPr>
+          <w:rFonts w:ascii="Consolas" w:hAnsi="Consolas" w:cs="Consolas"/>
+          <w:color w:val="000000"/>
+          <w:sz w:val="20"/>
+          <w:szCs w:val="20"/>
+        </w:rPr>
+        <w:t>!105</w:t>
+      </w:r>
+      <w:proofErr w:type="gramEnd"/>
+    </w:p>
+    <w:p>
+      <w:pPr>
+        <w:autoSpaceDE w:val="0"/>
+        <w:autoSpaceDN w:val="0"/>
+        <w:adjustRightInd w:val="0"/>
+        <w:spacing w:after="0" w:line="240" w:lineRule="auto"/>
+        <w:rPr>
+          <w:rFonts w:ascii="Consolas" w:hAnsi="Consolas" w:cs="Consolas"/>
+          <w:sz w:val="20"/>
+          <w:szCs w:val="20"/>
+        </w:rPr>
+      </w:pPr>
+      <w:r>
+        <w:rPr>
+          <w:rFonts w:ascii="Consolas" w:hAnsi="Consolas" w:cs="Consolas"/>
+          <w:color w:val="000000"/>
+          <w:sz w:val="20"/>
+          <w:szCs w:val="20"/>
+        </w:rPr>
+        <w:t>Geben Sie die Anzahl der Plätze ein, die storniert werden sollen</w:t>
+      </w:r>
+      <w:proofErr w:type="gramStart"/>
+      <w:r>
+        <w:rPr>
+          <w:rFonts w:ascii="Consolas" w:hAnsi="Consolas" w:cs="Consolas"/>
+          <w:color w:val="000000"/>
+          <w:sz w:val="20"/>
+          <w:szCs w:val="20"/>
+        </w:rPr>
+        <w:t>!</w:t>
+      </w:r>
+      <w:r>
+        <w:rPr>
+          <w:rFonts w:ascii="Consolas" w:hAnsi="Consolas" w:cs="Consolas"/>
+          <w:color w:val="00C87D"/>
+          <w:sz w:val="20"/>
+          <w:szCs w:val="20"/>
+        </w:rPr>
+        <w:t>1</w:t>
+      </w:r>
+      <w:proofErr w:type="gramEnd"/>
+    </w:p>
+    <w:p>
+      <w:pPr>
+        <w:autoSpaceDE w:val="0"/>
+        <w:autoSpaceDN w:val="0"/>
+        <w:adjustRightInd w:val="0"/>
+        <w:spacing w:after="0" w:line="240" w:lineRule="auto"/>
+        <w:rPr>
+          <w:rFonts w:ascii="Consolas" w:hAnsi="Consolas" w:cs="Consolas"/>
+          <w:sz w:val="20"/>
+          <w:szCs w:val="20"/>
+        </w:rPr>
+      </w:pPr>
+      <w:r>
+        <w:rPr>
+          <w:rFonts w:ascii="Consolas" w:hAnsi="Consolas" w:cs="Consolas"/>
+          <w:color w:val="000000"/>
+          <w:sz w:val="20"/>
+          <w:szCs w:val="20"/>
+        </w:rPr>
+        <w:t>Für welche Reise möchten Sie den Bus anzeigen lassen?</w:t>
+      </w:r>
+    </w:p>
+    <w:p>
+      <w:pPr>
+        <w:autoSpaceDE w:val="0"/>
+        <w:autoSpaceDN w:val="0"/>
+        <w:adjustRightInd w:val="0"/>
+        <w:spacing w:after="0" w:line="240" w:lineRule="auto"/>
+        <w:rPr>
+          <w:rFonts w:ascii="Consolas" w:hAnsi="Consolas" w:cs="Consolas"/>
+          <w:sz w:val="20"/>
+          <w:szCs w:val="20"/>
+        </w:rPr>
+      </w:pPr>
+      <w:r>
+        <w:rPr>
+          <w:rFonts w:ascii="Consolas" w:hAnsi="Consolas" w:cs="Consolas"/>
+          <w:color w:val="000000"/>
+          <w:sz w:val="20"/>
+          <w:szCs w:val="20"/>
+        </w:rPr>
+        <w:t>Madrid: [1]</w:t>
+      </w:r>
+    </w:p>
+    <w:p>
+      <w:pPr>
+        <w:autoSpaceDE w:val="0"/>
+        <w:autoSpaceDN w:val="0"/>
+        <w:adjustRightInd w:val="0"/>
+        <w:spacing w:after="0" w:line="240" w:lineRule="auto"/>
+        <w:rPr>
+          <w:rFonts w:ascii="Consolas" w:hAnsi="Consolas" w:cs="Consolas"/>
+          <w:sz w:val="20"/>
+          <w:szCs w:val="20"/>
+        </w:rPr>
+      </w:pPr>
+      <w:r>
+        <w:rPr>
+          <w:rFonts w:ascii="Consolas" w:hAnsi="Consolas" w:cs="Consolas"/>
+          <w:color w:val="000000"/>
+          <w:sz w:val="20"/>
+          <w:szCs w:val="20"/>
+        </w:rPr>
+        <w:t>Berlin: [2]</w:t>
+      </w:r>
+    </w:p>
+    <w:p>
+      <w:pPr>
+        <w:autoSpaceDE w:val="0"/>
+        <w:autoSpaceDN w:val="0"/>
+        <w:adjustRightInd w:val="0"/>
+        <w:spacing w:after="0" w:line="240" w:lineRule="auto"/>
+        <w:rPr>
+          <w:rFonts w:ascii="Consolas" w:hAnsi="Consolas" w:cs="Consolas"/>
+          <w:sz w:val="20"/>
+          <w:szCs w:val="20"/>
+        </w:rPr>
+      </w:pPr>
+      <w:r>
+        <w:rPr>
+          <w:rFonts w:ascii="Consolas" w:hAnsi="Consolas" w:cs="Consolas"/>
+          <w:color w:val="000000"/>
+          <w:sz w:val="20"/>
+          <w:szCs w:val="20"/>
+        </w:rPr>
+        <w:t>Wien:   [3]</w:t>
+      </w:r>
+    </w:p>
+    <w:p>
+      <w:pPr>
+        <w:autoSpaceDE w:val="0"/>
+        <w:autoSpaceDN w:val="0"/>
+        <w:adjustRightInd w:val="0"/>
+        <w:spacing w:after="0" w:line="240" w:lineRule="auto"/>
+        <w:rPr>
+          <w:rFonts w:ascii="Consolas" w:hAnsi="Consolas" w:cs="Consolas"/>
+          <w:sz w:val="20"/>
+          <w:szCs w:val="20"/>
+        </w:rPr>
+      </w:pPr>
+      <w:r>
+        <w:rPr>
+          <w:rFonts w:ascii="Consolas" w:hAnsi="Consolas" w:cs="Consolas"/>
+          <w:color w:val="000000"/>
+          <w:sz w:val="20"/>
+          <w:szCs w:val="20"/>
+        </w:rPr>
+        <w:t>Rom:    [4]</w:t>
+      </w:r>
+    </w:p>
+    <w:p>
+      <w:pPr>
+        <w:autoSpaceDE w:val="0"/>
+        <w:autoSpaceDN w:val="0"/>
+        <w:adjustRightInd w:val="0"/>
+        <w:spacing w:after="0" w:line="240" w:lineRule="auto"/>
+        <w:rPr>
+          <w:rFonts w:ascii="Consolas" w:hAnsi="Consolas" w:cs="Consolas"/>
+          <w:sz w:val="20"/>
+          <w:szCs w:val="20"/>
+        </w:rPr>
+      </w:pPr>
+      <w:r>
+        <w:rPr>
+          <w:rFonts w:ascii="Consolas" w:hAnsi="Consolas" w:cs="Consolas"/>
+          <w:color w:val="000000"/>
+          <w:sz w:val="20"/>
+          <w:szCs w:val="20"/>
+        </w:rPr>
+        <w:t>Geben Sie die entsprechende Nummer an:1</w:t>
+      </w:r>
+    </w:p>
+    <w:p>
+      <w:pPr>
+        <w:autoSpaceDE w:val="0"/>
+        <w:autoSpaceDN w:val="0"/>
+        <w:adjustRightInd w:val="0"/>
+        <w:spacing w:after="0" w:line="240" w:lineRule="auto"/>
+        <w:rPr>
+          <w:rFonts w:ascii="Consolas" w:hAnsi="Consolas" w:cs="Consolas"/>
+          <w:sz w:val="20"/>
+          <w:szCs w:val="20"/>
+        </w:rPr>
+      </w:pPr>
+      <w:r>
+        <w:rPr>
+          <w:rFonts w:ascii="Consolas" w:hAnsi="Consolas" w:cs="Consolas"/>
+          <w:color w:val="000000"/>
+          <w:sz w:val="20"/>
+          <w:szCs w:val="20"/>
+        </w:rPr>
+        <w:t>In welcher Woche fährt der gesuchte Bus? [1], [2] oder [3]</w:t>
+      </w:r>
+      <w:r>
+        <w:rPr>
+          <w:rFonts w:ascii="Consolas" w:hAnsi="Consolas" w:cs="Consolas"/>
+          <w:color w:val="00C87D"/>
+          <w:sz w:val="20"/>
+          <w:szCs w:val="20"/>
+        </w:rPr>
+        <w:t>1</w:t>
+      </w:r>
+    </w:p>
+    <w:p>
+      <w:pPr>
+        <w:autoSpaceDE w:val="0"/>
+        <w:autoSpaceDN w:val="0"/>
+        <w:adjustRightInd w:val="0"/>
+        <w:spacing w:after="0" w:line="240" w:lineRule="auto"/>
+        <w:rPr>
+          <w:rFonts w:ascii="Consolas" w:hAnsi="Consolas" w:cs="Consolas"/>
+          <w:sz w:val="20"/>
+          <w:szCs w:val="20"/>
+        </w:rPr>
+      </w:pPr>
+      <w:r>
+        <w:rPr>
+          <w:rFonts w:ascii="Consolas" w:hAnsi="Consolas" w:cs="Consolas"/>
+          <w:color w:val="000000"/>
+          <w:sz w:val="20"/>
+          <w:szCs w:val="20"/>
+        </w:rPr>
+        <w:t>[System] In dem Bus nach Madrid, der in der 1. Woche fährt, sind 30 Plätze frei.</w:t>
+      </w:r>
+    </w:p>
+    <w:p>
+      <w:pPr>
+        <w:autoSpaceDE w:val="0"/>
+        <w:autoSpaceDN w:val="0"/>
+        <w:adjustRightInd w:val="0"/>
+        <w:spacing w:after="0" w:line="240" w:lineRule="auto"/>
+        <w:rPr>
+          <w:rFonts w:ascii="Consolas" w:hAnsi="Consolas" w:cs="Consolas"/>
+          <w:sz w:val="20"/>
+          <w:szCs w:val="20"/>
+        </w:rPr>
+      </w:pPr>
+    </w:p>
+    <w:p>
+      <w:pPr>
+        <w:autoSpaceDE w:val="0"/>
+        <w:autoSpaceDN w:val="0"/>
+        <w:adjustRightInd w:val="0"/>
+        <w:spacing w:after="0" w:line="240" w:lineRule="auto"/>
+        <w:rPr>
+          <w:rFonts w:ascii="Consolas" w:hAnsi="Consolas" w:cs="Consolas"/>
+          <w:sz w:val="20"/>
+          <w:szCs w:val="20"/>
+        </w:rPr>
+      </w:pPr>
+      <w:r>
+        <w:rPr>
+          <w:rFonts w:ascii="Consolas" w:hAnsi="Consolas" w:cs="Consolas"/>
+          <w:color w:val="000000"/>
+          <w:sz w:val="20"/>
+          <w:szCs w:val="20"/>
+        </w:rPr>
+        <w:t xml:space="preserve"> [Test] Ändern von Kundendaten</w:t>
+      </w:r>
+    </w:p>
+    <w:p>
+      <w:pPr>
+        <w:autoSpaceDE w:val="0"/>
+        <w:autoSpaceDN w:val="0"/>
+        <w:adjustRightInd w:val="0"/>
+        <w:spacing w:after="0" w:line="240" w:lineRule="auto"/>
+        <w:rPr>
+          <w:rFonts w:ascii="Consolas" w:hAnsi="Consolas" w:cs="Consolas"/>
+          <w:sz w:val="20"/>
+          <w:szCs w:val="20"/>
+        </w:rPr>
+      </w:pPr>
+      <w:r>
+        <w:rPr>
+          <w:rFonts w:ascii="Consolas" w:hAnsi="Consolas" w:cs="Consolas"/>
+          <w:color w:val="000000"/>
+          <w:sz w:val="20"/>
+          <w:szCs w:val="20"/>
+        </w:rPr>
+        <w:t xml:space="preserve">Geben Sie den Nachnamen des Kunden </w:t>
+      </w:r>
+      <w:proofErr w:type="spellStart"/>
+      <w:r>
+        <w:rPr>
+          <w:rFonts w:ascii="Consolas" w:hAnsi="Consolas" w:cs="Consolas"/>
+          <w:color w:val="000000"/>
+          <w:sz w:val="20"/>
+          <w:szCs w:val="20"/>
+        </w:rPr>
+        <w:t>ein.Trinklein</w:t>
+      </w:r>
+      <w:proofErr w:type="spellEnd"/>
+    </w:p>
+    <w:p>
+      <w:pPr>
+        <w:autoSpaceDE w:val="0"/>
+        <w:autoSpaceDN w:val="0"/>
+        <w:adjustRightInd w:val="0"/>
+        <w:spacing w:after="0" w:line="240" w:lineRule="auto"/>
+        <w:rPr>
+          <w:rFonts w:ascii="Consolas" w:hAnsi="Consolas" w:cs="Consolas"/>
+          <w:sz w:val="20"/>
+          <w:szCs w:val="20"/>
+        </w:rPr>
+      </w:pPr>
+      <w:r>
+        <w:rPr>
+          <w:rFonts w:ascii="Consolas" w:hAnsi="Consolas" w:cs="Consolas"/>
+          <w:color w:val="000000"/>
+          <w:sz w:val="20"/>
+          <w:szCs w:val="20"/>
+        </w:rPr>
+        <w:t xml:space="preserve">Geben Sie den Vornamen des Kunden </w:t>
+      </w:r>
+      <w:proofErr w:type="spellStart"/>
+      <w:r>
+        <w:rPr>
+          <w:rFonts w:ascii="Consolas" w:hAnsi="Consolas" w:cs="Consolas"/>
+          <w:color w:val="000000"/>
+          <w:sz w:val="20"/>
+          <w:szCs w:val="20"/>
+        </w:rPr>
+        <w:t>ein.</w:t>
+      </w:r>
+      <w:r>
+        <w:rPr>
+          <w:rFonts w:ascii="Consolas" w:hAnsi="Consolas" w:cs="Consolas"/>
+          <w:color w:val="00C87D"/>
+          <w:sz w:val="20"/>
+          <w:szCs w:val="20"/>
+        </w:rPr>
+        <w:t>Thomas</w:t>
+      </w:r>
+      <w:proofErr w:type="spellEnd"/>
+    </w:p>
+    <w:p>
+      <w:pPr>
+        <w:autoSpaceDE w:val="0"/>
+        <w:autoSpaceDN w:val="0"/>
+        <w:adjustRightInd w:val="0"/>
+        <w:spacing w:after="0" w:line="240" w:lineRule="auto"/>
+        <w:rPr>
+          <w:rFonts w:ascii="Consolas" w:hAnsi="Consolas" w:cs="Consolas"/>
+          <w:sz w:val="20"/>
+          <w:szCs w:val="20"/>
+        </w:rPr>
+      </w:pPr>
+      <w:r>
+        <w:rPr>
+          <w:rFonts w:ascii="Consolas" w:hAnsi="Consolas" w:cs="Consolas"/>
+          <w:color w:val="000000"/>
+          <w:sz w:val="20"/>
+          <w:szCs w:val="20"/>
+        </w:rPr>
+        <w:t>Spezifizieren Sie Ihre Auswahl:</w:t>
+      </w:r>
+    </w:p>
+    <w:p>
+      <w:pPr>
+        <w:autoSpaceDE w:val="0"/>
+        <w:autoSpaceDN w:val="0"/>
+        <w:adjustRightInd w:val="0"/>
+        <w:spacing w:after="0" w:line="240" w:lineRule="auto"/>
+        <w:rPr>
+          <w:rFonts w:ascii="Consolas" w:hAnsi="Consolas" w:cs="Consolas"/>
+          <w:sz w:val="20"/>
+          <w:szCs w:val="20"/>
+        </w:rPr>
+      </w:pPr>
+      <w:r>
+        <w:rPr>
+          <w:rFonts w:ascii="Consolas" w:hAnsi="Consolas" w:cs="Consolas"/>
+          <w:color w:val="000000"/>
+          <w:sz w:val="20"/>
+          <w:szCs w:val="20"/>
+        </w:rPr>
+        <w:t>Thomas Trinklein, Herrmann-Str. 2, 4321 [1]</w:t>
+      </w:r>
+    </w:p>
+    <w:p>
+      <w:pPr>
+        <w:autoSpaceDE w:val="0"/>
+        <w:autoSpaceDN w:val="0"/>
+        <w:adjustRightInd w:val="0"/>
+        <w:spacing w:after="0" w:line="240" w:lineRule="auto"/>
+        <w:rPr>
+          <w:rFonts w:ascii="Consolas" w:hAnsi="Consolas" w:cs="Consolas"/>
+          <w:sz w:val="20"/>
+          <w:szCs w:val="20"/>
+        </w:rPr>
+      </w:pPr>
+      <w:r>
+        <w:rPr>
+          <w:rFonts w:ascii="Consolas" w:hAnsi="Consolas" w:cs="Consolas"/>
+          <w:color w:val="000000"/>
+          <w:sz w:val="20"/>
+          <w:szCs w:val="20"/>
+        </w:rPr>
+        <w:t>Geben Sie die entsprechende Nummer hinter dem Datensatz ein: 1</w:t>
+      </w:r>
+    </w:p>
+    <w:p>
+      <w:pPr>
+        <w:autoSpaceDE w:val="0"/>
+        <w:autoSpaceDN w:val="0"/>
+        <w:adjustRightInd w:val="0"/>
+        <w:spacing w:after="0" w:line="240" w:lineRule="auto"/>
+        <w:rPr>
+          <w:rFonts w:ascii="Consolas" w:hAnsi="Consolas" w:cs="Consolas"/>
+          <w:sz w:val="20"/>
+          <w:szCs w:val="20"/>
+        </w:rPr>
+      </w:pPr>
+      <w:r>
+        <w:rPr>
+          <w:rFonts w:ascii="Consolas" w:hAnsi="Consolas" w:cs="Consolas"/>
+          <w:color w:val="000000"/>
+          <w:sz w:val="20"/>
+          <w:szCs w:val="20"/>
+        </w:rPr>
+        <w:t>Nachname [1]</w:t>
+      </w:r>
+    </w:p>
+    <w:p>
+      <w:pPr>
+        <w:autoSpaceDE w:val="0"/>
+        <w:autoSpaceDN w:val="0"/>
+        <w:adjustRightInd w:val="0"/>
+        <w:spacing w:after="0" w:line="240" w:lineRule="auto"/>
+        <w:rPr>
+          <w:rFonts w:ascii="Consolas" w:hAnsi="Consolas" w:cs="Consolas"/>
+          <w:sz w:val="20"/>
+          <w:szCs w:val="20"/>
+        </w:rPr>
+      </w:pPr>
+      <w:r>
+        <w:rPr>
+          <w:rFonts w:ascii="Consolas" w:hAnsi="Consolas" w:cs="Consolas"/>
+          <w:color w:val="000000"/>
+          <w:sz w:val="20"/>
+          <w:szCs w:val="20"/>
+        </w:rPr>
+        <w:t>Vornamen [2]</w:t>
+      </w:r>
+    </w:p>
+    <w:p>
+      <w:pPr>
+        <w:autoSpaceDE w:val="0"/>
+        <w:autoSpaceDN w:val="0"/>
+        <w:adjustRightInd w:val="0"/>
+        <w:spacing w:after="0" w:line="240" w:lineRule="auto"/>
+        <w:rPr>
+          <w:rFonts w:ascii="Consolas" w:hAnsi="Consolas" w:cs="Consolas"/>
+          <w:sz w:val="20"/>
+          <w:szCs w:val="20"/>
+        </w:rPr>
+      </w:pPr>
+      <w:r>
+        <w:rPr>
+          <w:rFonts w:ascii="Consolas" w:hAnsi="Consolas" w:cs="Consolas"/>
+          <w:color w:val="000000"/>
+          <w:sz w:val="20"/>
+          <w:szCs w:val="20"/>
+        </w:rPr>
+        <w:t>Adresse  [3]</w:t>
+      </w:r>
+    </w:p>
+    <w:p>
+      <w:pPr>
+        <w:autoSpaceDE w:val="0"/>
+        <w:autoSpaceDN w:val="0"/>
+        <w:adjustRightInd w:val="0"/>
+        <w:spacing w:after="0" w:line="240" w:lineRule="auto"/>
+        <w:rPr>
+          <w:rFonts w:ascii="Consolas" w:hAnsi="Consolas" w:cs="Consolas"/>
+          <w:sz w:val="20"/>
+          <w:szCs w:val="20"/>
+        </w:rPr>
+      </w:pPr>
+      <w:r>
+        <w:rPr>
+          <w:rFonts w:ascii="Consolas" w:hAnsi="Consolas" w:cs="Consolas"/>
+          <w:color w:val="000000"/>
+          <w:sz w:val="20"/>
+          <w:szCs w:val="20"/>
+        </w:rPr>
+        <w:t>Telefonnummer [4]</w:t>
+      </w:r>
+    </w:p>
+    <w:p>
+      <w:pPr>
+        <w:autoSpaceDE w:val="0"/>
+        <w:autoSpaceDN w:val="0"/>
+        <w:adjustRightInd w:val="0"/>
+        <w:spacing w:after="0" w:line="240" w:lineRule="auto"/>
+        <w:rPr>
+          <w:rFonts w:ascii="Consolas" w:hAnsi="Consolas" w:cs="Consolas"/>
+          <w:sz w:val="20"/>
+          <w:szCs w:val="20"/>
+        </w:rPr>
+      </w:pPr>
+      <w:r>
+        <w:rPr>
+          <w:rFonts w:ascii="Consolas" w:hAnsi="Consolas" w:cs="Consolas"/>
+          <w:color w:val="000000"/>
+          <w:sz w:val="20"/>
+          <w:szCs w:val="20"/>
+        </w:rPr>
+        <w:t>Was möchten Sie verändern? (1-4; 0 = Abbruch)4</w:t>
+      </w:r>
+    </w:p>
+    <w:p>
+      <w:pPr>
+        <w:autoSpaceDE w:val="0"/>
+        <w:autoSpaceDN w:val="0"/>
+        <w:adjustRightInd w:val="0"/>
+        <w:spacing w:after="0" w:line="240" w:lineRule="auto"/>
+        <w:rPr>
+          <w:rFonts w:ascii="Consolas" w:hAnsi="Consolas" w:cs="Consolas"/>
+          <w:sz w:val="20"/>
+          <w:szCs w:val="20"/>
+        </w:rPr>
+      </w:pPr>
+      <w:r>
+        <w:rPr>
+          <w:rFonts w:ascii="Consolas" w:hAnsi="Consolas" w:cs="Consolas"/>
+          <w:color w:val="000000"/>
+          <w:sz w:val="20"/>
+          <w:szCs w:val="20"/>
+        </w:rPr>
+        <w:t>Geben Sie die Telefonnummer des Kunden ein</w:t>
+      </w:r>
+      <w:proofErr w:type="gramStart"/>
+      <w:r>
+        <w:rPr>
+          <w:rFonts w:ascii="Consolas" w:hAnsi="Consolas" w:cs="Consolas"/>
+          <w:color w:val="000000"/>
+          <w:sz w:val="20"/>
+          <w:szCs w:val="20"/>
+        </w:rPr>
+        <w:t>!</w:t>
+      </w:r>
+      <w:r>
+        <w:rPr>
+          <w:rFonts w:ascii="Consolas" w:hAnsi="Consolas" w:cs="Consolas"/>
+          <w:color w:val="00C87D"/>
+          <w:sz w:val="20"/>
+          <w:szCs w:val="20"/>
+        </w:rPr>
+        <w:t>8976</w:t>
+      </w:r>
+      <w:proofErr w:type="gramEnd"/>
+    </w:p>
+    <w:p>
+      <w:pPr>
+        <w:autoSpaceDE w:val="0"/>
+        <w:autoSpaceDN w:val="0"/>
+        <w:adjustRightInd w:val="0"/>
+        <w:spacing w:after="0" w:line="240" w:lineRule="auto"/>
+        <w:rPr>
+          <w:rFonts w:ascii="Consolas" w:hAnsi="Consolas" w:cs="Consolas"/>
+          <w:sz w:val="20"/>
+          <w:szCs w:val="20"/>
+        </w:rPr>
+      </w:pPr>
+      <w:r>
+        <w:rPr>
+          <w:rFonts w:ascii="Consolas" w:hAnsi="Consolas" w:cs="Consolas"/>
+          <w:color w:val="000000"/>
+          <w:sz w:val="20"/>
+          <w:szCs w:val="20"/>
+        </w:rPr>
+        <w:t>[System] Kundendaten erfolgreich geändert!</w:t>
+      </w:r>
+    </w:p>
+    <w:p>
+      <w:pPr>
+        <w:autoSpaceDE w:val="0"/>
+        <w:autoSpaceDN w:val="0"/>
+        <w:adjustRightInd w:val="0"/>
+        <w:spacing w:after="0" w:line="240" w:lineRule="auto"/>
+        <w:rPr>
+          <w:rFonts w:ascii="Consolas" w:hAnsi="Consolas" w:cs="Consolas"/>
+          <w:sz w:val="20"/>
+          <w:szCs w:val="20"/>
+        </w:rPr>
+      </w:pPr>
+    </w:p>
+    <w:p>
+      <w:pPr>
+        <w:autoSpaceDE w:val="0"/>
+        <w:autoSpaceDN w:val="0"/>
+        <w:adjustRightInd w:val="0"/>
+        <w:spacing w:after="0" w:line="240" w:lineRule="auto"/>
+        <w:rPr>
+          <w:rFonts w:ascii="Consolas" w:hAnsi="Consolas" w:cs="Consolas"/>
+          <w:sz w:val="20"/>
+          <w:szCs w:val="20"/>
+        </w:rPr>
+      </w:pPr>
+      <w:r>
+        <w:rPr>
+          <w:rFonts w:ascii="Consolas" w:hAnsi="Consolas" w:cs="Consolas"/>
+          <w:color w:val="000000"/>
+          <w:sz w:val="20"/>
+          <w:szCs w:val="20"/>
+        </w:rPr>
+        <w:t xml:space="preserve"> [Test] Ändern von Buchungsdaten</w:t>
+      </w:r>
+    </w:p>
+    <w:p>
+      <w:pPr>
+        <w:autoSpaceDE w:val="0"/>
+        <w:autoSpaceDN w:val="0"/>
+        <w:adjustRightInd w:val="0"/>
+        <w:spacing w:after="0" w:line="240" w:lineRule="auto"/>
+        <w:rPr>
+          <w:rFonts w:ascii="Consolas" w:hAnsi="Consolas" w:cs="Consolas"/>
+          <w:sz w:val="20"/>
+          <w:szCs w:val="20"/>
+        </w:rPr>
+      </w:pPr>
+      <w:r>
+        <w:rPr>
+          <w:rFonts w:ascii="Consolas" w:hAnsi="Consolas" w:cs="Consolas"/>
+          <w:color w:val="000000"/>
+          <w:sz w:val="20"/>
+          <w:szCs w:val="20"/>
+        </w:rPr>
+        <w:t>Geben Sie die Buchungsnummer ein.105</w:t>
+      </w:r>
+    </w:p>
+    <w:p>
+      <w:pPr>
+        <w:autoSpaceDE w:val="0"/>
+        <w:autoSpaceDN w:val="0"/>
+        <w:adjustRightInd w:val="0"/>
+        <w:spacing w:after="0" w:line="240" w:lineRule="auto"/>
+        <w:rPr>
+          <w:rFonts w:ascii="Consolas" w:hAnsi="Consolas" w:cs="Consolas"/>
+          <w:sz w:val="20"/>
+          <w:szCs w:val="20"/>
+        </w:rPr>
+      </w:pPr>
+      <w:r>
+        <w:rPr>
+          <w:rFonts w:ascii="Consolas" w:hAnsi="Consolas" w:cs="Consolas"/>
+          <w:color w:val="000000"/>
+          <w:sz w:val="20"/>
+          <w:szCs w:val="20"/>
+        </w:rPr>
+        <w:t>[System] Diese Buchung wurde bereits vollständig storniert, deshalb kann sie nicht geändert werden.</w:t>
+      </w:r>
+    </w:p>
+    <w:p>
+      <w:pPr>
+        <w:autoSpaceDE w:val="0"/>
+        <w:autoSpaceDN w:val="0"/>
+        <w:adjustRightInd w:val="0"/>
+        <w:spacing w:after="0" w:line="240" w:lineRule="auto"/>
+        <w:rPr>
+          <w:rFonts w:ascii="Consolas" w:hAnsi="Consolas" w:cs="Consolas"/>
+          <w:sz w:val="20"/>
+          <w:szCs w:val="20"/>
+        </w:rPr>
+      </w:pPr>
+      <w:r>
+        <w:rPr>
+          <w:rFonts w:ascii="Consolas" w:hAnsi="Consolas" w:cs="Consolas"/>
+          <w:color w:val="000000"/>
+          <w:sz w:val="20"/>
+          <w:szCs w:val="20"/>
+        </w:rPr>
+        <w:t>Ziel [1]</w:t>
+      </w:r>
+    </w:p>
+    <w:p>
+      <w:pPr>
+        <w:autoSpaceDE w:val="0"/>
+        <w:autoSpaceDN w:val="0"/>
+        <w:adjustRightInd w:val="0"/>
+        <w:spacing w:after="0" w:line="240" w:lineRule="auto"/>
+        <w:rPr>
+          <w:rFonts w:ascii="Consolas" w:hAnsi="Consolas" w:cs="Consolas"/>
+          <w:sz w:val="20"/>
+          <w:szCs w:val="20"/>
+        </w:rPr>
+      </w:pPr>
+      <w:r>
+        <w:rPr>
+          <w:rFonts w:ascii="Consolas" w:hAnsi="Consolas" w:cs="Consolas"/>
+          <w:color w:val="000000"/>
+          <w:sz w:val="20"/>
+          <w:szCs w:val="20"/>
+        </w:rPr>
+        <w:t>Woche [2]</w:t>
+      </w:r>
+    </w:p>
+    <w:p>
+      <w:pPr>
+        <w:autoSpaceDE w:val="0"/>
+        <w:autoSpaceDN w:val="0"/>
+        <w:adjustRightInd w:val="0"/>
+        <w:spacing w:after="0" w:line="240" w:lineRule="auto"/>
+        <w:rPr>
+          <w:rFonts w:ascii="Consolas" w:hAnsi="Consolas" w:cs="Consolas"/>
+          <w:sz w:val="20"/>
+          <w:szCs w:val="20"/>
+        </w:rPr>
+      </w:pPr>
+      <w:r>
+        <w:rPr>
+          <w:rFonts w:ascii="Consolas" w:hAnsi="Consolas" w:cs="Consolas"/>
+          <w:color w:val="000000"/>
+          <w:sz w:val="20"/>
+          <w:szCs w:val="20"/>
+        </w:rPr>
+        <w:t>Anzahl der Plätze [3]</w:t>
+      </w:r>
+    </w:p>
+    <w:p>
+      <w:pPr>
+        <w:pStyle w:val="KeinLeerraum"/>
+        <w:spacing w:line="360" w:lineRule="auto"/>
+        <w:rPr>
+          <w:rFonts w:ascii="Times New Roman" w:hAnsi="Times New Roman" w:cs="Times New Roman"/>
+          <w:b/>
+          <w:sz w:val="24"/>
+          <w:szCs w:val="24"/>
+        </w:rPr>
+      </w:pPr>
+      <w:r>
+        <w:rPr>
+          <w:rFonts w:ascii="Consolas" w:hAnsi="Consolas" w:cs="Consolas"/>
+          <w:color w:val="000000"/>
+          <w:sz w:val="20"/>
+          <w:szCs w:val="20"/>
+        </w:rPr>
+        <w:t>Was möchten Sie ändern?(1-3; 0 = Abbruch)0</w:t>
+      </w:r>
+    </w:p>
+    <w:p>
+      <w:pPr>
+        <w:pStyle w:val="KeinLeerraum"/>
+        <w:spacing w:line="360" w:lineRule="auto"/>
+        <w:rPr>
+          <w:rFonts w:ascii="Times New Roman" w:hAnsi="Times New Roman" w:cs="Times New Roman"/>
+          <w:sz w:val="24"/>
+          <w:szCs w:val="24"/>
+        </w:rPr>
+      </w:pPr>
+    </w:p>
+    <w:p>
+      <w:pPr>
+        <w:pStyle w:val="KeinLeerraum"/>
+        <w:spacing w:line="360" w:lineRule="auto"/>
+        <w:rPr>
+          <w:rFonts w:ascii="Times New Roman" w:hAnsi="Times New Roman" w:cs="Times New Roman"/>
+          <w:sz w:val="24"/>
+          <w:szCs w:val="24"/>
+        </w:rPr>
+      </w:pPr>
+    </w:p>
+    <w:p>
+      <w:pPr>
+        <w:pStyle w:val="KeinLeerraum"/>
+        <w:spacing w:line="360" w:lineRule="auto"/>
+        <w:rPr>
+          <w:rFonts w:ascii="Times New Roman" w:hAnsi="Times New Roman" w:cs="Times New Roman"/>
+          <w:sz w:val="24"/>
+          <w:szCs w:val="24"/>
+        </w:rPr>
+      </w:pPr>
+    </w:p>
+    <w:p>
+      <w:pPr>
+        <w:pStyle w:val="KeinLeerraum"/>
+        <w:spacing w:line="360" w:lineRule="auto"/>
+        <w:rPr>
+          <w:rFonts w:ascii="Times New Roman" w:hAnsi="Times New Roman" w:cs="Times New Roman"/>
+          <w:sz w:val="24"/>
+          <w:szCs w:val="24"/>
+        </w:rPr>
+      </w:pPr>
+    </w:p>
+    <w:p>
+      <w:pPr>
+        <w:pStyle w:val="KeinLeerraum"/>
+        <w:spacing w:line="360" w:lineRule="auto"/>
+        <w:rPr>
+          <w:rFonts w:ascii="Times New Roman" w:hAnsi="Times New Roman" w:cs="Times New Roman"/>
+          <w:sz w:val="24"/>
+          <w:szCs w:val="24"/>
+        </w:rPr>
+      </w:pPr>
+    </w:p>
+    <w:p>
+      <w:pPr>
+        <w:pStyle w:val="KeinLeerraum"/>
+        <w:spacing w:line="360" w:lineRule="auto"/>
+        <w:rPr>
+          <w:rFonts w:ascii="Times New Roman" w:hAnsi="Times New Roman" w:cs="Times New Roman"/>
+          <w:sz w:val="24"/>
+          <w:szCs w:val="24"/>
+        </w:rPr>
+      </w:pPr>
+    </w:p>
+    <w:p>
+      <w:pPr>
+        <w:pStyle w:val="KeinLeerraum"/>
+        <w:spacing w:line="360" w:lineRule="auto"/>
+        <w:rPr>
+          <w:rFonts w:ascii="Times New Roman" w:hAnsi="Times New Roman" w:cs="Times New Roman"/>
+          <w:sz w:val="24"/>
+          <w:szCs w:val="24"/>
+        </w:rPr>
+      </w:pPr>
+    </w:p>
+    <w:p>
+      <w:pPr>
+        <w:pStyle w:val="KeinLeerraum"/>
+        <w:spacing w:line="360" w:lineRule="auto"/>
+        <w:rPr>
+          <w:rFonts w:ascii="Times New Roman" w:hAnsi="Times New Roman" w:cs="Times New Roman"/>
+          <w:sz w:val="24"/>
+          <w:szCs w:val="24"/>
+        </w:rPr>
+      </w:pPr>
+    </w:p>
+    <w:p>
+      <w:pPr>
+        <w:pStyle w:val="KeinLeerraum"/>
+        <w:spacing w:line="360" w:lineRule="auto"/>
+        <w:rPr>
+          <w:rFonts w:ascii="Times New Roman" w:hAnsi="Times New Roman" w:cs="Times New Roman"/>
+          <w:sz w:val="24"/>
+          <w:szCs w:val="24"/>
+        </w:rPr>
+      </w:pPr>
+    </w:p>
+    <w:p>
+      <w:pPr>
+        <w:pStyle w:val="KeinLeerraum"/>
+        <w:spacing w:line="360" w:lineRule="auto"/>
+        <w:rPr>
+          <w:rFonts w:ascii="Times New Roman" w:hAnsi="Times New Roman" w:cs="Times New Roman"/>
+          <w:sz w:val="24"/>
+          <w:szCs w:val="24"/>
+        </w:rPr>
+      </w:pPr>
+    </w:p>
+    <w:p>
+      <w:pPr>
+        <w:pStyle w:val="KeinLeerraum"/>
+        <w:spacing w:line="360" w:lineRule="auto"/>
+        <w:rPr>
+          <w:rFonts w:ascii="Times New Roman" w:hAnsi="Times New Roman" w:cs="Times New Roman"/>
+          <w:sz w:val="24"/>
+          <w:szCs w:val="24"/>
+        </w:rPr>
+      </w:pPr>
+    </w:p>
+    <w:p>
+      <w:pPr>
+        <w:pStyle w:val="KeinLeerraum"/>
+        <w:spacing w:line="360" w:lineRule="auto"/>
+        <w:rPr>
+          <w:rFonts w:ascii="Times New Roman" w:hAnsi="Times New Roman" w:cs="Times New Roman"/>
+          <w:sz w:val="24"/>
+          <w:szCs w:val="24"/>
+        </w:rPr>
+      </w:pPr>
+    </w:p>
+    <w:p>
+      <w:pPr>
+        <w:pStyle w:val="KeinLeerraum"/>
+        <w:spacing w:line="360" w:lineRule="auto"/>
+        <w:rPr>
+          <w:rFonts w:ascii="Times New Roman" w:hAnsi="Times New Roman" w:cs="Times New Roman"/>
+          <w:sz w:val="24"/>
+          <w:szCs w:val="24"/>
+        </w:rPr>
+      </w:pPr>
+    </w:p>
+    <w:p>
+      <w:pPr>
+        <w:pStyle w:val="KeinLeerraum"/>
+        <w:spacing w:line="360" w:lineRule="auto"/>
+        <w:rPr>
+          <w:rFonts w:ascii="Times New Roman" w:hAnsi="Times New Roman" w:cs="Times New Roman"/>
+          <w:sz w:val="24"/>
+          <w:szCs w:val="24"/>
+        </w:rPr>
+      </w:pPr>
+    </w:p>
+    <w:p>
+      <w:pPr>
+        <w:pStyle w:val="KeinLeerraum"/>
+        <w:spacing w:line="360" w:lineRule="auto"/>
+        <w:rPr>
+          <w:rFonts w:ascii="Times New Roman" w:hAnsi="Times New Roman" w:cs="Times New Roman"/>
+          <w:sz w:val="24"/>
+          <w:szCs w:val="24"/>
+        </w:rPr>
+      </w:pPr>
+    </w:p>
+    <w:p>
+      <w:pPr>
+        <w:pStyle w:val="KeinLeerraum"/>
+        <w:spacing w:line="360" w:lineRule="auto"/>
+        <w:rPr>
+          <w:rFonts w:ascii="Times New Roman" w:hAnsi="Times New Roman" w:cs="Times New Roman"/>
+          <w:sz w:val="24"/>
+          <w:szCs w:val="24"/>
+        </w:rPr>
+      </w:pPr>
+    </w:p>
+    <w:p>
+      <w:pPr>
+        <w:pStyle w:val="KeinLeerraum"/>
+        <w:spacing w:line="360" w:lineRule="auto"/>
+        <w:rPr>
+          <w:rFonts w:ascii="Times New Roman" w:hAnsi="Times New Roman" w:cs="Times New Roman"/>
+          <w:sz w:val="24"/>
+          <w:szCs w:val="24"/>
+        </w:rPr>
+      </w:pPr>
+    </w:p>
+    <w:p>
+      <w:pPr>
+        <w:pStyle w:val="KeinLeerraum"/>
+        <w:spacing w:line="360" w:lineRule="auto"/>
+        <w:rPr>
+          <w:rFonts w:ascii="Times New Roman" w:hAnsi="Times New Roman" w:cs="Times New Roman"/>
+          <w:sz w:val="24"/>
+          <w:szCs w:val="24"/>
+        </w:rPr>
+      </w:pPr>
+    </w:p>
+    <w:p>
+      <w:pPr>
+        <w:pStyle w:val="berschrift2"/>
+        <w:rPr>
+          <w:rFonts w:ascii="Times New Roman" w:hAnsi="Times New Roman" w:cs="Times New Roman"/>
+        </w:rPr>
+      </w:pPr>
+      <w:bookmarkStart w:id="8" w:name="_Toc319482952"/>
+      <w:r>
+        <w:rPr>
+          <w:rFonts w:ascii="Times New Roman" w:hAnsi="Times New Roman" w:cs="Times New Roman"/>
+        </w:rPr>
+        <w:t>Literaturverzeichnis</w:t>
+      </w:r>
       <w:bookmarkEnd w:id="8"/>
     </w:p>
     <w:p>
@@ -5989,392 +8190,134 @@
     </w:p>
     <w:p>
       <w:pPr>
+        <w:pStyle w:val="KeinLeerraum"/>
+        <w:spacing w:line="360" w:lineRule="auto"/>
+        <w:rPr>
+          <w:rFonts w:ascii="Times New Roman" w:hAnsi="Times New Roman" w:cs="Times New Roman"/>
+          <w:sz w:val="24"/>
+          <w:szCs w:val="24"/>
+        </w:rPr>
+      </w:pPr>
+    </w:p>
+    <w:p>
+      <w:pPr>
+        <w:pStyle w:val="KeinLeerraum"/>
+        <w:spacing w:line="360" w:lineRule="auto"/>
+        <w:rPr>
+          <w:rFonts w:ascii="Times New Roman" w:hAnsi="Times New Roman" w:cs="Times New Roman"/>
+          <w:sz w:val="24"/>
+          <w:szCs w:val="24"/>
+        </w:rPr>
+      </w:pPr>
+    </w:p>
+    <w:p>
+      <w:pPr>
+        <w:pStyle w:val="KeinLeerraum"/>
+        <w:spacing w:line="360" w:lineRule="auto"/>
+        <w:rPr>
+          <w:rFonts w:ascii="Times New Roman" w:hAnsi="Times New Roman" w:cs="Times New Roman"/>
+          <w:sz w:val="24"/>
+          <w:szCs w:val="24"/>
+        </w:rPr>
+      </w:pPr>
+    </w:p>
+    <w:p>
+      <w:pPr>
+        <w:pStyle w:val="KeinLeerraum"/>
+        <w:spacing w:line="360" w:lineRule="auto"/>
+        <w:rPr>
+          <w:rFonts w:ascii="Times New Roman" w:hAnsi="Times New Roman" w:cs="Times New Roman"/>
+          <w:sz w:val="24"/>
+          <w:szCs w:val="24"/>
+        </w:rPr>
+      </w:pPr>
+    </w:p>
+    <w:p>
+      <w:pPr>
+        <w:pStyle w:val="KeinLeerraum"/>
+        <w:spacing w:line="360" w:lineRule="auto"/>
+        <w:rPr>
+          <w:rFonts w:ascii="Times New Roman" w:hAnsi="Times New Roman" w:cs="Times New Roman"/>
+          <w:sz w:val="24"/>
+          <w:szCs w:val="24"/>
+        </w:rPr>
+      </w:pPr>
+    </w:p>
+    <w:p>
+      <w:pPr>
+        <w:pStyle w:val="KeinLeerraum"/>
+        <w:spacing w:line="360" w:lineRule="auto"/>
+        <w:rPr>
+          <w:rFonts w:ascii="Times New Roman" w:hAnsi="Times New Roman" w:cs="Times New Roman"/>
+          <w:sz w:val="24"/>
+          <w:szCs w:val="24"/>
+        </w:rPr>
+      </w:pPr>
+    </w:p>
+    <w:p>
+      <w:pPr>
+        <w:pStyle w:val="KeinLeerraum"/>
+        <w:spacing w:line="360" w:lineRule="auto"/>
+        <w:rPr>
+          <w:rFonts w:ascii="Times New Roman" w:hAnsi="Times New Roman" w:cs="Times New Roman"/>
+          <w:sz w:val="24"/>
+          <w:szCs w:val="24"/>
+        </w:rPr>
+      </w:pPr>
+    </w:p>
+    <w:p>
+      <w:pPr>
+        <w:pStyle w:val="KeinLeerraum"/>
+        <w:spacing w:line="360" w:lineRule="auto"/>
+        <w:rPr>
+          <w:rFonts w:ascii="Times New Roman" w:hAnsi="Times New Roman" w:cs="Times New Roman"/>
+          <w:sz w:val="24"/>
+          <w:szCs w:val="24"/>
+        </w:rPr>
+      </w:pPr>
+    </w:p>
+    <w:p>
+      <w:pPr>
+        <w:pStyle w:val="KeinLeerraum"/>
+        <w:spacing w:line="360" w:lineRule="auto"/>
+        <w:rPr>
+          <w:rFonts w:ascii="Times New Roman" w:hAnsi="Times New Roman" w:cs="Times New Roman"/>
+          <w:sz w:val="24"/>
+          <w:szCs w:val="24"/>
+        </w:rPr>
+      </w:pPr>
+    </w:p>
+    <w:p>
+      <w:pPr>
+        <w:pStyle w:val="KeinLeerraum"/>
+        <w:spacing w:line="360" w:lineRule="auto"/>
+        <w:rPr>
+          <w:rFonts w:ascii="Times New Roman" w:hAnsi="Times New Roman" w:cs="Times New Roman"/>
+          <w:sz w:val="24"/>
+          <w:szCs w:val="24"/>
+        </w:rPr>
+      </w:pPr>
+    </w:p>
+    <w:p>
+      <w:pPr>
+        <w:pStyle w:val="KeinLeerraum"/>
+        <w:spacing w:line="360" w:lineRule="auto"/>
+        <w:rPr>
+          <w:rFonts w:ascii="Times New Roman" w:hAnsi="Times New Roman" w:cs="Times New Roman"/>
+          <w:sz w:val="24"/>
+          <w:szCs w:val="24"/>
+        </w:rPr>
+      </w:pPr>
+    </w:p>
+    <w:p>
+      <w:pPr>
         <w:pStyle w:val="berschrift2"/>
-        <w:rPr>
-          <w:rFonts w:ascii="Times New Roman" w:hAnsi="Times New Roman" w:cs="Times New Roman"/>
-        </w:rPr>
-      </w:pPr>
-      <w:bookmarkStart w:id="9" w:name="_Toc319482952"/>
-      <w:r>
-        <w:rPr>
-          <w:rFonts w:ascii="Times New Roman" w:hAnsi="Times New Roman" w:cs="Times New Roman"/>
-        </w:rPr>
-        <w:t>Literaturverzeichnis</w:t>
+      </w:pPr>
+      <w:bookmarkStart w:id="9" w:name="_Toc319482953"/>
+      <w:r>
+        <w:t>Erklärung</w:t>
       </w:r>
       <w:bookmarkEnd w:id="9"/>
-    </w:p>
-    <w:p>
-      <w:pPr>
-        <w:pStyle w:val="KeinLeerraum"/>
-        <w:spacing w:line="360" w:lineRule="auto"/>
-        <w:rPr>
-          <w:rFonts w:ascii="Times New Roman" w:hAnsi="Times New Roman" w:cs="Times New Roman"/>
-          <w:sz w:val="24"/>
-          <w:szCs w:val="24"/>
-        </w:rPr>
-      </w:pPr>
-    </w:p>
-    <w:p>
-      <w:pPr>
-        <w:pStyle w:val="KeinLeerraum"/>
-        <w:spacing w:line="360" w:lineRule="auto"/>
-        <w:rPr>
-          <w:rFonts w:ascii="Times New Roman" w:hAnsi="Times New Roman" w:cs="Times New Roman"/>
-          <w:sz w:val="24"/>
-          <w:szCs w:val="24"/>
-        </w:rPr>
-      </w:pPr>
-    </w:p>
-    <w:p>
-      <w:pPr>
-        <w:pStyle w:val="KeinLeerraum"/>
-        <w:spacing w:line="360" w:lineRule="auto"/>
-        <w:rPr>
-          <w:rFonts w:ascii="Times New Roman" w:hAnsi="Times New Roman" w:cs="Times New Roman"/>
-          <w:sz w:val="24"/>
-          <w:szCs w:val="24"/>
-        </w:rPr>
-      </w:pPr>
-    </w:p>
-    <w:p>
-      <w:pPr>
-        <w:pStyle w:val="KeinLeerraum"/>
-        <w:spacing w:line="360" w:lineRule="auto"/>
-        <w:rPr>
-          <w:rFonts w:ascii="Times New Roman" w:hAnsi="Times New Roman" w:cs="Times New Roman"/>
-          <w:sz w:val="24"/>
-          <w:szCs w:val="24"/>
-        </w:rPr>
-      </w:pPr>
-    </w:p>
-    <w:p>
-      <w:pPr>
-        <w:pStyle w:val="KeinLeerraum"/>
-        <w:spacing w:line="360" w:lineRule="auto"/>
-        <w:rPr>
-          <w:rFonts w:ascii="Times New Roman" w:hAnsi="Times New Roman" w:cs="Times New Roman"/>
-          <w:sz w:val="24"/>
-          <w:szCs w:val="24"/>
-        </w:rPr>
-      </w:pPr>
-    </w:p>
-    <w:p>
-      <w:pPr>
-        <w:pStyle w:val="KeinLeerraum"/>
-        <w:spacing w:line="360" w:lineRule="auto"/>
-        <w:rPr>
-          <w:rFonts w:ascii="Times New Roman" w:hAnsi="Times New Roman" w:cs="Times New Roman"/>
-          <w:sz w:val="24"/>
-          <w:szCs w:val="24"/>
-        </w:rPr>
-      </w:pPr>
-    </w:p>
-    <w:p>
-      <w:pPr>
-        <w:pStyle w:val="KeinLeerraum"/>
-        <w:spacing w:line="360" w:lineRule="auto"/>
-        <w:rPr>
-          <w:rFonts w:ascii="Times New Roman" w:hAnsi="Times New Roman" w:cs="Times New Roman"/>
-          <w:sz w:val="24"/>
-          <w:szCs w:val="24"/>
-        </w:rPr>
-      </w:pPr>
-    </w:p>
-    <w:p>
-      <w:pPr>
-        <w:pStyle w:val="KeinLeerraum"/>
-        <w:spacing w:line="360" w:lineRule="auto"/>
-        <w:rPr>
-          <w:rFonts w:ascii="Times New Roman" w:hAnsi="Times New Roman" w:cs="Times New Roman"/>
-          <w:sz w:val="24"/>
-          <w:szCs w:val="24"/>
-        </w:rPr>
-      </w:pPr>
-    </w:p>
-    <w:p>
-      <w:pPr>
-        <w:pStyle w:val="KeinLeerraum"/>
-        <w:spacing w:line="360" w:lineRule="auto"/>
-        <w:rPr>
-          <w:rFonts w:ascii="Times New Roman" w:hAnsi="Times New Roman" w:cs="Times New Roman"/>
-          <w:sz w:val="24"/>
-          <w:szCs w:val="24"/>
-        </w:rPr>
-      </w:pPr>
-    </w:p>
-    <w:p>
-      <w:pPr>
-        <w:pStyle w:val="KeinLeerraum"/>
-        <w:spacing w:line="360" w:lineRule="auto"/>
-        <w:rPr>
-          <w:rFonts w:ascii="Times New Roman" w:hAnsi="Times New Roman" w:cs="Times New Roman"/>
-          <w:sz w:val="24"/>
-          <w:szCs w:val="24"/>
-        </w:rPr>
-      </w:pPr>
-    </w:p>
-    <w:p>
-      <w:pPr>
-        <w:pStyle w:val="KeinLeerraum"/>
-        <w:spacing w:line="360" w:lineRule="auto"/>
-        <w:rPr>
-          <w:rFonts w:ascii="Times New Roman" w:hAnsi="Times New Roman" w:cs="Times New Roman"/>
-          <w:sz w:val="24"/>
-          <w:szCs w:val="24"/>
-        </w:rPr>
-      </w:pPr>
-    </w:p>
-    <w:p>
-      <w:pPr>
-        <w:pStyle w:val="KeinLeerraum"/>
-        <w:spacing w:line="360" w:lineRule="auto"/>
-        <w:rPr>
-          <w:rFonts w:ascii="Times New Roman" w:hAnsi="Times New Roman" w:cs="Times New Roman"/>
-          <w:sz w:val="24"/>
-          <w:szCs w:val="24"/>
-        </w:rPr>
-      </w:pPr>
-    </w:p>
-    <w:p>
-      <w:pPr>
-        <w:pStyle w:val="KeinLeerraum"/>
-        <w:spacing w:line="360" w:lineRule="auto"/>
-        <w:rPr>
-          <w:rFonts w:ascii="Times New Roman" w:hAnsi="Times New Roman" w:cs="Times New Roman"/>
-          <w:sz w:val="24"/>
-          <w:szCs w:val="24"/>
-        </w:rPr>
-      </w:pPr>
-    </w:p>
-    <w:p>
-      <w:pPr>
-        <w:pStyle w:val="KeinLeerraum"/>
-        <w:spacing w:line="360" w:lineRule="auto"/>
-        <w:rPr>
-          <w:rFonts w:ascii="Times New Roman" w:hAnsi="Times New Roman" w:cs="Times New Roman"/>
-          <w:sz w:val="24"/>
-          <w:szCs w:val="24"/>
-        </w:rPr>
-      </w:pPr>
-    </w:p>
-    <w:p>
-      <w:pPr>
-        <w:pStyle w:val="KeinLeerraum"/>
-        <w:spacing w:line="360" w:lineRule="auto"/>
-        <w:rPr>
-          <w:rFonts w:ascii="Times New Roman" w:hAnsi="Times New Roman" w:cs="Times New Roman"/>
-          <w:sz w:val="24"/>
-          <w:szCs w:val="24"/>
-        </w:rPr>
-      </w:pPr>
-    </w:p>
-    <w:p>
-      <w:pPr>
-        <w:pStyle w:val="KeinLeerraum"/>
-        <w:spacing w:line="360" w:lineRule="auto"/>
-        <w:rPr>
-          <w:rFonts w:ascii="Times New Roman" w:hAnsi="Times New Roman" w:cs="Times New Roman"/>
-          <w:sz w:val="24"/>
-          <w:szCs w:val="24"/>
-        </w:rPr>
-      </w:pPr>
-    </w:p>
-    <w:p>
-      <w:pPr>
-        <w:pStyle w:val="KeinLeerraum"/>
-        <w:spacing w:line="360" w:lineRule="auto"/>
-        <w:rPr>
-          <w:rFonts w:ascii="Times New Roman" w:hAnsi="Times New Roman" w:cs="Times New Roman"/>
-          <w:sz w:val="24"/>
-          <w:szCs w:val="24"/>
-        </w:rPr>
-      </w:pPr>
-    </w:p>
-    <w:p>
-      <w:pPr>
-        <w:pStyle w:val="KeinLeerraum"/>
-        <w:spacing w:line="360" w:lineRule="auto"/>
-        <w:rPr>
-          <w:rFonts w:ascii="Times New Roman" w:hAnsi="Times New Roman" w:cs="Times New Roman"/>
-          <w:sz w:val="24"/>
-          <w:szCs w:val="24"/>
-        </w:rPr>
-      </w:pPr>
-    </w:p>
-    <w:p>
-      <w:pPr>
-        <w:pStyle w:val="KeinLeerraum"/>
-        <w:spacing w:line="360" w:lineRule="auto"/>
-        <w:rPr>
-          <w:rFonts w:ascii="Times New Roman" w:hAnsi="Times New Roman" w:cs="Times New Roman"/>
-          <w:sz w:val="24"/>
-          <w:szCs w:val="24"/>
-        </w:rPr>
-      </w:pPr>
-    </w:p>
-    <w:p>
-      <w:pPr>
-        <w:pStyle w:val="KeinLeerraum"/>
-        <w:spacing w:line="360" w:lineRule="auto"/>
-        <w:rPr>
-          <w:rFonts w:ascii="Times New Roman" w:hAnsi="Times New Roman" w:cs="Times New Roman"/>
-          <w:sz w:val="24"/>
-          <w:szCs w:val="24"/>
-        </w:rPr>
-      </w:pPr>
-    </w:p>
-    <w:p>
-      <w:pPr>
-        <w:pStyle w:val="KeinLeerraum"/>
-        <w:spacing w:line="360" w:lineRule="auto"/>
-        <w:rPr>
-          <w:rFonts w:ascii="Times New Roman" w:hAnsi="Times New Roman" w:cs="Times New Roman"/>
-          <w:sz w:val="24"/>
-          <w:szCs w:val="24"/>
-        </w:rPr>
-      </w:pPr>
-    </w:p>
-    <w:p>
-      <w:pPr>
-        <w:pStyle w:val="KeinLeerraum"/>
-        <w:spacing w:line="360" w:lineRule="auto"/>
-        <w:rPr>
-          <w:rFonts w:ascii="Times New Roman" w:hAnsi="Times New Roman" w:cs="Times New Roman"/>
-          <w:sz w:val="24"/>
-          <w:szCs w:val="24"/>
-        </w:rPr>
-      </w:pPr>
-    </w:p>
-    <w:p>
-      <w:pPr>
-        <w:pStyle w:val="KeinLeerraum"/>
-        <w:spacing w:line="360" w:lineRule="auto"/>
-        <w:rPr>
-          <w:rFonts w:ascii="Times New Roman" w:hAnsi="Times New Roman" w:cs="Times New Roman"/>
-          <w:sz w:val="24"/>
-          <w:szCs w:val="24"/>
-        </w:rPr>
-      </w:pPr>
-    </w:p>
-    <w:p>
-      <w:pPr>
-        <w:pStyle w:val="KeinLeerraum"/>
-        <w:spacing w:line="360" w:lineRule="auto"/>
-        <w:rPr>
-          <w:rFonts w:ascii="Times New Roman" w:hAnsi="Times New Roman" w:cs="Times New Roman"/>
-          <w:sz w:val="24"/>
-          <w:szCs w:val="24"/>
-        </w:rPr>
-      </w:pPr>
-    </w:p>
-    <w:p>
-      <w:pPr>
-        <w:pStyle w:val="KeinLeerraum"/>
-        <w:spacing w:line="360" w:lineRule="auto"/>
-        <w:rPr>
-          <w:rFonts w:ascii="Times New Roman" w:hAnsi="Times New Roman" w:cs="Times New Roman"/>
-          <w:sz w:val="24"/>
-          <w:szCs w:val="24"/>
-        </w:rPr>
-      </w:pPr>
-    </w:p>
-    <w:p>
-      <w:pPr>
-        <w:pStyle w:val="KeinLeerraum"/>
-        <w:spacing w:line="360" w:lineRule="auto"/>
-        <w:rPr>
-          <w:rFonts w:ascii="Times New Roman" w:hAnsi="Times New Roman" w:cs="Times New Roman"/>
-          <w:sz w:val="24"/>
-          <w:szCs w:val="24"/>
-        </w:rPr>
-      </w:pPr>
-    </w:p>
-    <w:p>
-      <w:pPr>
-        <w:pStyle w:val="KeinLeerraum"/>
-        <w:spacing w:line="360" w:lineRule="auto"/>
-        <w:rPr>
-          <w:rFonts w:ascii="Times New Roman" w:hAnsi="Times New Roman" w:cs="Times New Roman"/>
-          <w:sz w:val="24"/>
-          <w:szCs w:val="24"/>
-        </w:rPr>
-      </w:pPr>
-    </w:p>
-    <w:p>
-      <w:pPr>
-        <w:pStyle w:val="KeinLeerraum"/>
-        <w:spacing w:line="360" w:lineRule="auto"/>
-        <w:rPr>
-          <w:rFonts w:ascii="Times New Roman" w:hAnsi="Times New Roman" w:cs="Times New Roman"/>
-          <w:sz w:val="24"/>
-          <w:szCs w:val="24"/>
-        </w:rPr>
-      </w:pPr>
-    </w:p>
-    <w:p>
-      <w:pPr>
-        <w:pStyle w:val="KeinLeerraum"/>
-        <w:spacing w:line="360" w:lineRule="auto"/>
-        <w:rPr>
-          <w:rFonts w:ascii="Times New Roman" w:hAnsi="Times New Roman" w:cs="Times New Roman"/>
-          <w:sz w:val="24"/>
-          <w:szCs w:val="24"/>
-        </w:rPr>
-      </w:pPr>
-    </w:p>
-    <w:p>
-      <w:pPr>
-        <w:pStyle w:val="KeinLeerraum"/>
-        <w:spacing w:line="360" w:lineRule="auto"/>
-        <w:rPr>
-          <w:rFonts w:ascii="Times New Roman" w:hAnsi="Times New Roman" w:cs="Times New Roman"/>
-          <w:sz w:val="24"/>
-          <w:szCs w:val="24"/>
-        </w:rPr>
-      </w:pPr>
-    </w:p>
-    <w:p>
-      <w:pPr>
-        <w:pStyle w:val="KeinLeerraum"/>
-        <w:spacing w:line="360" w:lineRule="auto"/>
-        <w:rPr>
-          <w:rFonts w:ascii="Times New Roman" w:hAnsi="Times New Roman" w:cs="Times New Roman"/>
-          <w:sz w:val="24"/>
-          <w:szCs w:val="24"/>
-        </w:rPr>
-      </w:pPr>
-    </w:p>
-    <w:p>
-      <w:pPr>
-        <w:pStyle w:val="KeinLeerraum"/>
-        <w:spacing w:line="360" w:lineRule="auto"/>
-        <w:rPr>
-          <w:rFonts w:ascii="Times New Roman" w:hAnsi="Times New Roman" w:cs="Times New Roman"/>
-          <w:sz w:val="24"/>
-          <w:szCs w:val="24"/>
-        </w:rPr>
-      </w:pPr>
-    </w:p>
-    <w:p>
-      <w:pPr>
-        <w:pStyle w:val="KeinLeerraum"/>
-        <w:spacing w:line="360" w:lineRule="auto"/>
-        <w:rPr>
-          <w:rFonts w:ascii="Times New Roman" w:hAnsi="Times New Roman" w:cs="Times New Roman"/>
-          <w:sz w:val="24"/>
-          <w:szCs w:val="24"/>
-        </w:rPr>
-      </w:pPr>
-    </w:p>
-    <w:p>
-      <w:pPr>
-        <w:pStyle w:val="berschrift2"/>
-      </w:pPr>
-      <w:bookmarkStart w:id="10" w:name="_Toc319482953"/>
-      <w:r>
-        <w:t>Erklärung</w:t>
-      </w:r>
-      <w:bookmarkEnd w:id="10"/>
     </w:p>
     <w:p>
       <w:pPr>
@@ -8855,517 +10798,6 @@
 </w:styles>
 </file>
 
-<file path=word/glossary/document.xml><?xml version="1.0" encoding="utf-8"?>
-<w:glossaryDocument xmlns:wpc="http://schemas.microsoft.com/office/word/2010/wordprocessingCanvas" xmlns:mc="http://schemas.openxmlformats.org/markup-compatibility/2006" xmlns:o="urn:schemas-microsoft-com:office:office" xmlns:r="http://schemas.openxmlformats.org/officeDocument/2006/relationships" xmlns:m="http://schemas.openxmlformats.org/officeDocument/2006/math" xmlns:v="urn:schemas-microsoft-com:vml" xmlns:wp14="http://schemas.microsoft.com/office/word/2010/wordprocessingDrawing" xmlns:wp="http://schemas.openxmlformats.org/drawingml/2006/wordprocessingDrawing" xmlns:w10="urn:schemas-microsoft-com:office:word" xmlns:w="http://schemas.openxmlformats.org/wordprocessingml/2006/main" xmlns:w14="http://schemas.microsoft.com/office/word/2010/wordml" xmlns:wpg="http://schemas.microsoft.com/office/word/2010/wordprocessingGroup" xmlns:wpi="http://schemas.microsoft.com/office/word/2010/wordprocessingInk" xmlns:wne="http://schemas.microsoft.com/office/word/2006/wordml" xmlns:wps="http://schemas.microsoft.com/office/word/2010/wordprocessingShape" mc:Ignorable="w14 wp14"/>
-</file>
-
-<file path=word/glossary/fontTable.xml><?xml version="1.0" encoding="utf-8"?>
-<w:fonts xmlns:mc="http://schemas.openxmlformats.org/markup-compatibility/2006" xmlns:r="http://schemas.openxmlformats.org/officeDocument/2006/relationships" xmlns:w="http://schemas.openxmlformats.org/wordprocessingml/2006/main" xmlns:w14="http://schemas.microsoft.com/office/word/2010/wordml" mc:Ignorable="w14">
-  <w:font w:name="Symbol">
-    <w:panose1 w:val="05050102010706020507"/>
-    <w:charset w:val="02"/>
-    <w:family w:val="roman"/>
-    <w:pitch w:val="variable"/>
-    <w:sig w:usb0="00000000" w:usb1="10000000" w:usb2="00000000" w:usb3="00000000" w:csb0="80000000" w:csb1="00000000"/>
-  </w:font>
-  <w:font w:name="Times New Roman">
-    <w:panose1 w:val="02020603050405020304"/>
-    <w:charset w:val="00"/>
-    <w:family w:val="roman"/>
-    <w:pitch w:val="variable"/>
-    <w:sig w:usb0="E0002AFF" w:usb1="C0007841" w:usb2="00000009" w:usb3="00000000" w:csb0="000001FF" w:csb1="00000000"/>
-  </w:font>
-  <w:font w:name="Courier New">
-    <w:panose1 w:val="02070309020205020404"/>
-    <w:charset w:val="00"/>
-    <w:family w:val="modern"/>
-    <w:pitch w:val="fixed"/>
-    <w:sig w:usb0="E0002AFF" w:usb1="C0007843" w:usb2="00000009" w:usb3="00000000" w:csb0="000001FF" w:csb1="00000000"/>
-  </w:font>
-  <w:font w:name="Wingdings">
-    <w:panose1 w:val="05000000000000000000"/>
-    <w:charset w:val="02"/>
-    <w:family w:val="auto"/>
-    <w:pitch w:val="variable"/>
-    <w:sig w:usb0="00000000" w:usb1="10000000" w:usb2="00000000" w:usb3="00000000" w:csb0="80000000" w:csb1="00000000"/>
-  </w:font>
-  <w:font w:name="Calibri">
-    <w:panose1 w:val="020F0502020204030204"/>
-    <w:charset w:val="00"/>
-    <w:family w:val="swiss"/>
-    <w:pitch w:val="variable"/>
-    <w:sig w:usb0="E10002FF" w:usb1="4000ACFF" w:usb2="00000009" w:usb3="00000000" w:csb0="0000019F" w:csb1="00000000"/>
-  </w:font>
-  <w:font w:name="Cambria">
-    <w:panose1 w:val="02040503050406030204"/>
-    <w:charset w:val="00"/>
-    <w:family w:val="roman"/>
-    <w:pitch w:val="variable"/>
-    <w:sig w:usb0="E00002FF" w:usb1="400004FF" w:usb2="00000000" w:usb3="00000000" w:csb0="0000019F" w:csb1="00000000"/>
-  </w:font>
-  <w:font w:name="Tahoma">
-    <w:panose1 w:val="020B0604030504040204"/>
-    <w:charset w:val="00"/>
-    <w:family w:val="swiss"/>
-    <w:notTrueType/>
-    <w:pitch w:val="variable"/>
-    <w:sig w:usb0="00000003" w:usb1="00000000" w:usb2="00000000" w:usb3="00000000" w:csb0="00000001" w:csb1="00000000"/>
-  </w:font>
-  <w:font w:name="Cambria Math">
-    <w:panose1 w:val="02040503050406030204"/>
-    <w:charset w:val="00"/>
-    <w:family w:val="roman"/>
-    <w:pitch w:val="variable"/>
-    <w:sig w:usb0="E00002FF" w:usb1="420024FF" w:usb2="00000000" w:usb3="00000000" w:csb0="0000019F" w:csb1="00000000"/>
-  </w:font>
-</w:fonts>
-</file>
-
-<file path=word/glossary/settings.xml><?xml version="1.0" encoding="utf-8"?>
-<w:settings xmlns:mc="http://schemas.openxmlformats.org/markup-compatibility/2006" xmlns:o="urn:schemas-microsoft-com:office:office" xmlns:r="http://schemas.openxmlformats.org/officeDocument/2006/relationships" xmlns:m="http://schemas.openxmlformats.org/officeDocument/2006/math" xmlns:v="urn:schemas-microsoft-com:vml" xmlns:w10="urn:schemas-microsoft-com:office:word" xmlns:w="http://schemas.openxmlformats.org/wordprocessingml/2006/main" xmlns:w14="http://schemas.microsoft.com/office/word/2010/wordml" xmlns:sl="http://schemas.openxmlformats.org/schemaLibrary/2006/main" mc:Ignorable="w14">
-  <w:view w:val="normal"/>
-  <w:defaultTabStop w:val="708"/>
-  <w:hyphenationZone w:val="425"/>
-  <w:characterSpacingControl w:val="doNotCompress"/>
-  <w:compat>
-    <w:useFELayout/>
-    <w:compatSetting w:name="compatibilityMode" w:uri="http://schemas.microsoft.com/office/word" w:val="14"/>
-    <w:compatSetting w:name="overrideTableStyleFontSizeAndJustification" w:uri="http://schemas.microsoft.com/office/word" w:val="1"/>
-    <w:compatSetting w:name="enableOpenTypeFeatures" w:uri="http://schemas.microsoft.com/office/word" w:val="1"/>
-    <w:compatSetting w:name="doNotFlipMirrorIndents" w:uri="http://schemas.microsoft.com/office/word" w:val="1"/>
-  </w:compat>
-  <w:rsids>
-    <w:rsidRoot w:val="002121D6"/>
-    <w:rsid w:val="002121D6"/>
-    <w:rsid w:val="007123F5"/>
-  </w:rsids>
-  <m:mathPr>
-    <m:mathFont m:val="Cambria Math"/>
-    <m:brkBin m:val="before"/>
-    <m:brkBinSub m:val="--"/>
-    <m:smallFrac m:val="0"/>
-    <m:dispDef/>
-    <m:lMargin m:val="0"/>
-    <m:rMargin m:val="0"/>
-    <m:defJc m:val="centerGroup"/>
-    <m:wrapIndent m:val="1440"/>
-    <m:intLim m:val="subSup"/>
-    <m:naryLim m:val="undOvr"/>
-  </m:mathPr>
-  <w:themeFontLang w:val="de-DE"/>
-  <w:clrSchemeMapping w:bg1="light1" w:t1="dark1" w:bg2="light2" w:t2="dark2" w:accent1="accent1" w:accent2="accent2" w:accent3="accent3" w:accent4="accent4" w:accent5="accent5" w:accent6="accent6" w:hyperlink="hyperlink" w:followedHyperlink="followedHyperlink"/>
-  <w:decimalSymbol w:val=","/>
-  <w:listSeparator w:val=";"/>
-</w:settings>
-</file>
-
-<file path=word/glossary/styles.xml><?xml version="1.0" encoding="utf-8"?>
-<w:styles xmlns:mc="http://schemas.openxmlformats.org/markup-compatibility/2006" xmlns:r="http://schemas.openxmlformats.org/officeDocument/2006/relationships" xmlns:w="http://schemas.openxmlformats.org/wordprocessingml/2006/main" xmlns:w14="http://schemas.microsoft.com/office/word/2010/wordml" mc:Ignorable="w14">
-  <w:docDefaults>
-    <w:rPrDefault>
-      <w:rPr>
-        <w:rFonts w:asciiTheme="minorHAnsi" w:eastAsiaTheme="minorEastAsia" w:hAnsiTheme="minorHAnsi" w:cstheme="minorBidi"/>
-        <w:sz w:val="22"/>
-        <w:szCs w:val="22"/>
-        <w:lang w:val="de-DE" w:eastAsia="de-DE" w:bidi="ar-SA"/>
-      </w:rPr>
-    </w:rPrDefault>
-    <w:pPrDefault>
-      <w:pPr>
-        <w:spacing w:after="200" w:line="276" w:lineRule="auto"/>
-      </w:pPr>
-    </w:pPrDefault>
-  </w:docDefaults>
-  <w:latentStyles w:defLockedState="0" w:defUIPriority="99" w:defSemiHidden="1" w:defUnhideWhenUsed="1" w:defQFormat="0" w:count="267">
-    <w:lsdException w:name="Normal" w:semiHidden="0" w:uiPriority="0" w:unhideWhenUsed="0" w:qFormat="1"/>
-    <w:lsdException w:name="heading 1" w:semiHidden="0" w:uiPriority="9" w:unhideWhenUsed="0" w:qFormat="1"/>
-    <w:lsdException w:name="heading 2" w:uiPriority="9" w:qFormat="1"/>
-    <w:lsdException w:name="heading 3" w:uiPriority="9" w:qFormat="1"/>
-    <w:lsdException w:name="heading 4" w:uiPriority="9" w:qFormat="1"/>
-    <w:lsdException w:name="heading 5" w:uiPriority="9" w:qFormat="1"/>
-    <w:lsdException w:name="heading 6" w:uiPriority="9" w:qFormat="1"/>
-    <w:lsdException w:name="heading 7" w:uiPriority="9" w:qFormat="1"/>
-    <w:lsdException w:name="heading 8" w:uiPriority="9" w:qFormat="1"/>
-    <w:lsdException w:name="heading 9" w:uiPriority="9" w:qFormat="1"/>
-    <w:lsdException w:name="toc 1" w:uiPriority="39"/>
-    <w:lsdException w:name="toc 2" w:uiPriority="39"/>
-    <w:lsdException w:name="toc 3" w:uiPriority="39"/>
-    <w:lsdException w:name="toc 4" w:uiPriority="39"/>
-    <w:lsdException w:name="toc 5" w:uiPriority="39"/>
-    <w:lsdException w:name="toc 6" w:uiPriority="39"/>
-    <w:lsdException w:name="toc 7" w:uiPriority="39"/>
-    <w:lsdException w:name="toc 8" w:uiPriority="39"/>
-    <w:lsdException w:name="toc 9" w:uiPriority="39"/>
-    <w:lsdException w:name="caption" w:uiPriority="35" w:qFormat="1"/>
-    <w:lsdException w:name="Title" w:semiHidden="0" w:uiPriority="10" w:unhideWhenUsed="0" w:qFormat="1"/>
-    <w:lsdException w:name="Default Paragraph Font" w:uiPriority="1"/>
-    <w:lsdException w:name="Subtitle" w:semiHidden="0" w:uiPriority="11" w:unhideWhenUsed="0" w:qFormat="1"/>
-    <w:lsdException w:name="Strong" w:semiHidden="0" w:uiPriority="22" w:unhideWhenUsed="0" w:qFormat="1"/>
-    <w:lsdException w:name="Emphasis" w:semiHidden="0" w:uiPriority="20" w:unhideWhenUsed="0" w:qFormat="1"/>
-    <w:lsdException w:name="Table Grid" w:semiHidden="0" w:uiPriority="59" w:unhideWhenUsed="0"/>
-    <w:lsdException w:name="Placeholder Text" w:unhideWhenUsed="0"/>
-    <w:lsdException w:name="No Spacing" w:semiHidden="0" w:uiPriority="1" w:unhideWhenUsed="0" w:qFormat="1"/>
-    <w:lsdException w:name="Light Shading" w:semiHidden="0" w:uiPriority="60" w:unhideWhenUsed="0"/>
-    <w:lsdException w:name="Light List" w:semiHidden="0" w:uiPriority="61" w:unhideWhenUsed="0"/>
-    <w:lsdException w:name="Light Grid" w:semiHidden="0" w:uiPriority="62" w:unhideWhenUsed="0"/>
-    <w:lsdException w:name="Medium Shading 1" w:semiHidden="0" w:uiPriority="63" w:unhideWhenUsed="0"/>
-    <w:lsdException w:name="Medium Shading 2" w:semiHidden="0" w:uiPriority="64" w:unhideWhenUsed="0"/>
-    <w:lsdException w:name="Medium List 1" w:semiHidden="0" w:uiPriority="65" w:unhideWhenUsed="0"/>
-    <w:lsdException w:name="Medium List 2" w:semiHidden="0" w:uiPriority="66" w:unhideWhenUsed="0"/>
-    <w:lsdException w:name="Medium Grid 1" w:semiHidden="0" w:uiPriority="67" w:unhideWhenUsed="0"/>
-    <w:lsdException w:name="Medium Grid 2" w:semiHidden="0" w:uiPriority="68" w:unhideWhenUsed="0"/>
-    <w:lsdException w:name="Medium Grid 3" w:semiHidden="0" w:uiPriority="69" w:unhideWhenUsed="0"/>
-    <w:lsdException w:name="Dark List" w:semiHidden="0" w:uiPriority="70" w:unhideWhenUsed="0"/>
-    <w:lsdException w:name="Colorful Shading" w:semiHidden="0" w:uiPriority="71" w:unhideWhenUsed="0"/>
-    <w:lsdException w:name="Colorful List" w:semiHidden="0" w:uiPriority="72" w:unhideWhenUsed="0"/>
-    <w:lsdException w:name="Colorful Grid" w:semiHidden="0" w:uiPriority="73" w:unhideWhenUsed="0"/>
-    <w:lsdException w:name="Light Shading Accent 1" w:semiHidden="0" w:uiPriority="60" w:unhideWhenUsed="0"/>
-    <w:lsdException w:name="Light List Accent 1" w:semiHidden="0" w:uiPriority="61" w:unhideWhenUsed="0"/>
-    <w:lsdException w:name="Light Grid Accent 1" w:semiHidden="0" w:uiPriority="62" w:unhideWhenUsed="0"/>
-    <w:lsdException w:name="Medium Shading 1 Accent 1" w:semiHidden="0" w:uiPriority="63" w:unhideWhenUsed="0"/>
-    <w:lsdException w:name="Medium Shading 2 Accent 1" w:semiHidden="0" w:uiPriority="64" w:unhideWhenUsed="0"/>
-    <w:lsdException w:name="Medium List 1 Accent 1" w:semiHidden="0" w:uiPriority="65" w:unhideWhenUsed="0"/>
-    <w:lsdException w:name="Revision" w:unhideWhenUsed="0"/>
-    <w:lsdException w:name="List Paragraph" w:semiHidden="0" w:uiPriority="34" w:unhideWhenUsed="0" w:qFormat="1"/>
-    <w:lsdException w:name="Quote" w:semiHidden="0" w:uiPriority="29" w:unhideWhenUsed="0" w:qFormat="1"/>
-    <w:lsdException w:name="Intense Quote" w:semiHidden="0" w:uiPriority="30" w:unhideWhenUsed="0" w:qFormat="1"/>
-    <w:lsdException w:name="Medium List 2 Accent 1" w:semiHidden="0" w:uiPriority="66" w:unhideWhenUsed="0"/>
-    <w:lsdException w:name="Medium Grid 1 Accent 1" w:semiHidden="0" w:uiPriority="67" w:unhideWhenUsed="0"/>
-    <w:lsdException w:name="Medium Grid 2 Accent 1" w:semiHidden="0" w:uiPriority="68" w:unhideWhenUsed="0"/>
-    <w:lsdException w:name="Medium Grid 3 Accent 1" w:semiHidden="0" w:uiPriority="69" w:unhideWhenUsed="0"/>
-    <w:lsdException w:name="Dark List Accent 1" w:semiHidden="0" w:uiPriority="70" w:unhideWhenUsed="0"/>
-    <w:lsdException w:name="Colorful Shading Accent 1" w:semiHidden="0" w:uiPriority="71" w:unhideWhenUsed="0"/>
-    <w:lsdException w:name="Colorful List Accent 1" w:semiHidden="0" w:uiPriority="72" w:unhideWhenUsed="0"/>
-    <w:lsdException w:name="Colorful Grid Accent 1" w:semiHidden="0" w:uiPriority="73" w:unhideWhenUsed="0"/>
-    <w:lsdException w:name="Light Shading Accent 2" w:semiHidden="0" w:uiPriority="60" w:unhideWhenUsed="0"/>
-    <w:lsdException w:name="Light List Accent 2" w:semiHidden="0" w:uiPriority="61" w:unhideWhenUsed="0"/>
-    <w:lsdException w:name="Light Grid Accent 2" w:semiHidden="0" w:uiPriority="62" w:unhideWhenUsed="0"/>
-    <w:lsdException w:name="Medium Shading 1 Accent 2" w:semiHidden="0" w:uiPriority="63" w:unhideWhenUsed="0"/>
-    <w:lsdException w:name="Medium Shading 2 Accent 2" w:semiHidden="0" w:uiPriority="64" w:unhideWhenUsed="0"/>
-    <w:lsdException w:name="Medium List 1 Accent 2" w:semiHidden="0" w:uiPriority="65" w:unhideWhenUsed="0"/>
-    <w:lsdException w:name="Medium List 2 Accent 2" w:semiHidden="0" w:uiPriority="66" w:unhideWhenUsed="0"/>
-    <w:lsdException w:name="Medium Grid 1 Accent 2" w:semiHidden="0" w:uiPriority="67" w:unhideWhenUsed="0"/>
-    <w:lsdException w:name="Medium Grid 2 Accent 2" w:semiHidden="0" w:uiPriority="68" w:unhideWhenUsed="0"/>
-    <w:lsdException w:name="Medium Grid 3 Accent 2" w:semiHidden="0" w:uiPriority="69" w:unhideWhenUsed="0"/>
-    <w:lsdException w:name="Dark List Accent 2" w:semiHidden="0" w:uiPriority="70" w:unhideWhenUsed="0"/>
-    <w:lsdException w:name="Colorful Shading Accent 2" w:semiHidden="0" w:uiPriority="71" w:unhideWhenUsed="0"/>
-    <w:lsdException w:name="Colorful List Accent 2" w:semiHidden="0" w:uiPriority="72" w:unhideWhenUsed="0"/>
-    <w:lsdException w:name="Colorful Grid Accent 2" w:semiHidden="0" w:uiPriority="73" w:unhideWhenUsed="0"/>
-    <w:lsdException w:name="Light Shading Accent 3" w:semiHidden="0" w:uiPriority="60" w:unhideWhenUsed="0"/>
-    <w:lsdException w:name="Light List Accent 3" w:semiHidden="0" w:uiPriority="61" w:unhideWhenUsed="0"/>
-    <w:lsdException w:name="Light Grid Accent 3" w:semiHidden="0" w:uiPriority="62" w:unhideWhenUsed="0"/>
-    <w:lsdException w:name="Medium Shading 1 Accent 3" w:semiHidden="0" w:uiPriority="63" w:unhideWhenUsed="0"/>
-    <w:lsdException w:name="Medium Shading 2 Accent 3" w:semiHidden="0" w:uiPriority="64" w:unhideWhenUsed="0"/>
-    <w:lsdException w:name="Medium List 1 Accent 3" w:semiHidden="0" w:uiPriority="65" w:unhideWhenUsed="0"/>
-    <w:lsdException w:name="Medium List 2 Accent 3" w:semiHidden="0" w:uiPriority="66" w:unhideWhenUsed="0"/>
-    <w:lsdException w:name="Medium Grid 1 Accent 3" w:semiHidden="0" w:uiPriority="67" w:unhideWhenUsed="0"/>
-    <w:lsdException w:name="Medium Grid 2 Accent 3" w:semiHidden="0" w:uiPriority="68" w:unhideWhenUsed="0"/>
-    <w:lsdException w:name="Medium Grid 3 Accent 3" w:semiHidden="0" w:uiPriority="69" w:unhideWhenUsed="0"/>
-    <w:lsdException w:name="Dark List Accent 3" w:semiHidden="0" w:uiPriority="70" w:unhideWhenUsed="0"/>
-    <w:lsdException w:name="Colorful Shading Accent 3" w:semiHidden="0" w:uiPriority="71" w:unhideWhenUsed="0"/>
-    <w:lsdException w:name="Colorful List Accent 3" w:semiHidden="0" w:uiPriority="72" w:unhideWhenUsed="0"/>
-    <w:lsdException w:name="Colorful Grid Accent 3" w:semiHidden="0" w:uiPriority="73" w:unhideWhenUsed="0"/>
-    <w:lsdException w:name="Light Shading Accent 4" w:semiHidden="0" w:uiPriority="60" w:unhideWhenUsed="0"/>
-    <w:lsdException w:name="Light List Accent 4" w:semiHidden="0" w:uiPriority="61" w:unhideWhenUsed="0"/>
-    <w:lsdException w:name="Light Grid Accent 4" w:semiHidden="0" w:uiPriority="62" w:unhideWhenUsed="0"/>
-    <w:lsdException w:name="Medium Shading 1 Accent 4" w:semiHidden="0" w:uiPriority="63" w:unhideWhenUsed="0"/>
-    <w:lsdException w:name="Medium Shading 2 Accent 4" w:semiHidden="0" w:uiPriority="64" w:unhideWhenUsed="0"/>
-    <w:lsdException w:name="Medium List 1 Accent 4" w:semiHidden="0" w:uiPriority="65" w:unhideWhenUsed="0"/>
-    <w:lsdException w:name="Medium List 2 Accent 4" w:semiHidden="0" w:uiPriority="66" w:unhideWhenUsed="0"/>
-    <w:lsdException w:name="Medium Grid 1 Accent 4" w:semiHidden="0" w:uiPriority="67" w:unhideWhenUsed="0"/>
-    <w:lsdException w:name="Medium Grid 2 Accent 4" w:semiHidden="0" w:uiPriority="68" w:unhideWhenUsed="0"/>
-    <w:lsdException w:name="Medium Grid 3 Accent 4" w:semiHidden="0" w:uiPriority="69" w:unhideWhenUsed="0"/>
-    <w:lsdException w:name="Dark List Accent 4" w:semiHidden="0" w:uiPriority="70" w:unhideWhenUsed="0"/>
-    <w:lsdException w:name="Colorful Shading Accent 4" w:semiHidden="0" w:uiPriority="71" w:unhideWhenUsed="0"/>
-    <w:lsdException w:name="Colorful List Accent 4" w:semiHidden="0" w:uiPriority="72" w:unhideWhenUsed="0"/>
-    <w:lsdException w:name="Colorful Grid Accent 4" w:semiHidden="0" w:uiPriority="73" w:unhideWhenUsed="0"/>
-    <w:lsdException w:name="Light Shading Accent 5" w:semiHidden="0" w:uiPriority="60" w:unhideWhenUsed="0"/>
-    <w:lsdException w:name="Light List Accent 5" w:semiHidden="0" w:uiPriority="61" w:unhideWhenUsed="0"/>
-    <w:lsdException w:name="Light Grid Accent 5" w:semiHidden="0" w:uiPriority="62" w:unhideWhenUsed="0"/>
-    <w:lsdException w:name="Medium Shading 1 Accent 5" w:semiHidden="0" w:uiPriority="63" w:unhideWhenUsed="0"/>
-    <w:lsdException w:name="Medium Shading 2 Accent 5" w:semiHidden="0" w:uiPriority="64" w:unhideWhenUsed="0"/>
-    <w:lsdException w:name="Medium List 1 Accent 5" w:semiHidden="0" w:uiPriority="65" w:unhideWhenUsed="0"/>
-    <w:lsdException w:name="Medium List 2 Accent 5" w:semiHidden="0" w:uiPriority="66" w:unhideWhenUsed="0"/>
-    <w:lsdException w:name="Medium Grid 1 Accent 5" w:semiHidden="0" w:uiPriority="67" w:unhideWhenUsed="0"/>
-    <w:lsdException w:name="Medium Grid 2 Accent 5" w:semiHidden="0" w:uiPriority="68" w:unhideWhenUsed="0"/>
-    <w:lsdException w:name="Medium Grid 3 Accent 5" w:semiHidden="0" w:uiPriority="69" w:unhideWhenUsed="0"/>
-    <w:lsdException w:name="Dark List Accent 5" w:semiHidden="0" w:uiPriority="70" w:unhideWhenUsed="0"/>
-    <w:lsdException w:name="Colorful Shading Accent 5" w:semiHidden="0" w:uiPriority="71" w:unhideWhenUsed="0"/>
-    <w:lsdException w:name="Colorful List Accent 5" w:semiHidden="0" w:uiPriority="72" w:unhideWhenUsed="0"/>
-    <w:lsdException w:name="Colorful Grid Accent 5" w:semiHidden="0" w:uiPriority="73" w:unhideWhenUsed="0"/>
-    <w:lsdException w:name="Light Shading Accent 6" w:semiHidden="0" w:uiPriority="60" w:unhideWhenUsed="0"/>
-    <w:lsdException w:name="Light List Accent 6" w:semiHidden="0" w:uiPriority="61" w:unhideWhenUsed="0"/>
-    <w:lsdException w:name="Light Grid Accent 6" w:semiHidden="0" w:uiPriority="62" w:unhideWhenUsed="0"/>
-    <w:lsdException w:name="Medium Shading 1 Accent 6" w:semiHidden="0" w:uiPriority="63" w:unhideWhenUsed="0"/>
-    <w:lsdException w:name="Medium Shading 2 Accent 6" w:semiHidden="0" w:uiPriority="64" w:unhideWhenUsed="0"/>
-    <w:lsdException w:name="Medium List 1 Accent 6" w:semiHidden="0" w:uiPriority="65" w:unhideWhenUsed="0"/>
-    <w:lsdException w:name="Medium List 2 Accent 6" w:semiHidden="0" w:uiPriority="66" w:unhideWhenUsed="0"/>
-    <w:lsdException w:name="Medium Grid 1 Accent 6" w:semiHidden="0" w:uiPriority="67" w:unhideWhenUsed="0"/>
-    <w:lsdException w:name="Medium Grid 2 Accent 6" w:semiHidden="0" w:uiPriority="68" w:unhideWhenUsed="0"/>
-    <w:lsdException w:name="Medium Grid 3 Accent 6" w:semiHidden="0" w:uiPriority="69" w:unhideWhenUsed="0"/>
-    <w:lsdException w:name="Dark List Accent 6" w:semiHidden="0" w:uiPriority="70" w:unhideWhenUsed="0"/>
-    <w:lsdException w:name="Colorful Shading Accent 6" w:semiHidden="0" w:uiPriority="71" w:unhideWhenUsed="0"/>
-    <w:lsdException w:name="Colorful List Accent 6" w:semiHidden="0" w:uiPriority="72" w:unhideWhenUsed="0"/>
-    <w:lsdException w:name="Colorful Grid Accent 6" w:semiHidden="0" w:uiPriority="73" w:unhideWhenUsed="0"/>
-    <w:lsdException w:name="Subtle Emphasis" w:semiHidden="0" w:uiPriority="19" w:unhideWhenUsed="0" w:qFormat="1"/>
-    <w:lsdException w:name="Intense Emphasis" w:semiHidden="0" w:uiPriority="21" w:unhideWhenUsed="0" w:qFormat="1"/>
-    <w:lsdException w:name="Subtle Reference" w:semiHidden="0" w:uiPriority="31" w:unhideWhenUsed="0" w:qFormat="1"/>
-    <w:lsdException w:name="Intense Reference" w:semiHidden="0" w:uiPriority="32" w:unhideWhenUsed="0" w:qFormat="1"/>
-    <w:lsdException w:name="Book Title" w:semiHidden="0" w:uiPriority="33" w:unhideWhenUsed="0" w:qFormat="1"/>
-    <w:lsdException w:name="Bibliography" w:uiPriority="37"/>
-    <w:lsdException w:name="TOC Heading" w:uiPriority="39" w:qFormat="1"/>
-  </w:latentStyles>
-  <w:style w:type="paragraph" w:default="1" w:styleId="Standard">
-    <w:name w:val="Normal"/>
-    <w:qFormat/>
-  </w:style>
-  <w:style w:type="character" w:default="1" w:styleId="Absatz-Standardschriftart">
-    <w:name w:val="Default Paragraph Font"/>
-    <w:uiPriority w:val="1"/>
-    <w:semiHidden/>
-    <w:unhideWhenUsed/>
-  </w:style>
-  <w:style w:type="table" w:default="1" w:styleId="NormaleTabelle">
-    <w:name w:val="Normal Table"/>
-    <w:uiPriority w:val="99"/>
-    <w:semiHidden/>
-    <w:unhideWhenUsed/>
-    <w:tblPr>
-      <w:tblInd w:w="0" w:type="dxa"/>
-      <w:tblCellMar>
-        <w:top w:w="0" w:type="dxa"/>
-        <w:left w:w="108" w:type="dxa"/>
-        <w:bottom w:w="0" w:type="dxa"/>
-        <w:right w:w="108" w:type="dxa"/>
-      </w:tblCellMar>
-    </w:tblPr>
-  </w:style>
-  <w:style w:type="numbering" w:default="1" w:styleId="KeineListe">
-    <w:name w:val="No List"/>
-    <w:uiPriority w:val="99"/>
-    <w:semiHidden/>
-    <w:unhideWhenUsed/>
-  </w:style>
-  <w:style w:type="character" w:styleId="Platzhaltertext">
-    <w:name w:val="Placeholder Text"/>
-    <w:basedOn w:val="Absatz-Standardschriftart"/>
-    <w:uiPriority w:val="99"/>
-    <w:semiHidden/>
-    <w:rsid w:val="002121D6"/>
-    <w:rPr>
-      <w:color w:val="808080"/>
-    </w:rPr>
-  </w:style>
-</w:styles>
-</file>
-
-<file path=word/glossary/stylesWithEffects.xml><?xml version="1.0" encoding="utf-8"?>
-<w:styles xmlns:wpc="http://schemas.microsoft.com/office/word/2010/wordprocessingCanvas" xmlns:mc="http://schemas.openxmlformats.org/markup-compatibility/2006" xmlns:o="urn:schemas-microsoft-com:office:office" xmlns:r="http://schemas.openxmlformats.org/officeDocument/2006/relationships" xmlns:m="http://schemas.openxmlformats.org/officeDocument/2006/math" xmlns:v="urn:schemas-microsoft-com:vml" xmlns:wp14="http://schemas.microsoft.com/office/word/2010/wordprocessingDrawing" xmlns:wp="http://schemas.openxmlformats.org/drawingml/2006/wordprocessingDrawing" xmlns:w10="urn:schemas-microsoft-com:office:word" xmlns:w="http://schemas.openxmlformats.org/wordprocessingml/2006/main" xmlns:w14="http://schemas.microsoft.com/office/word/2010/wordml" xmlns:wpg="http://schemas.microsoft.com/office/word/2010/wordprocessingGroup" xmlns:wpi="http://schemas.microsoft.com/office/word/2010/wordprocessingInk" xmlns:wne="http://schemas.microsoft.com/office/word/2006/wordml" xmlns:wps="http://schemas.microsoft.com/office/word/2010/wordprocessingShape" mc:Ignorable="w14 wp14">
-  <w:docDefaults>
-    <w:rPrDefault>
-      <w:rPr>
-        <w:rFonts w:asciiTheme="minorHAnsi" w:eastAsiaTheme="minorEastAsia" w:hAnsiTheme="minorHAnsi" w:cstheme="minorBidi"/>
-        <w:sz w:val="22"/>
-        <w:szCs w:val="22"/>
-        <w:lang w:val="de-DE" w:eastAsia="de-DE" w:bidi="ar-SA"/>
-      </w:rPr>
-    </w:rPrDefault>
-    <w:pPrDefault>
-      <w:pPr>
-        <w:spacing w:after="200" w:line="276" w:lineRule="auto"/>
-      </w:pPr>
-    </w:pPrDefault>
-  </w:docDefaults>
-  <w:latentStyles w:defLockedState="0" w:defUIPriority="99" w:defSemiHidden="1" w:defUnhideWhenUsed="1" w:defQFormat="0" w:count="267">
-    <w:lsdException w:name="Normal" w:semiHidden="0" w:uiPriority="0" w:unhideWhenUsed="0" w:qFormat="1"/>
-    <w:lsdException w:name="heading 1" w:semiHidden="0" w:uiPriority="9" w:unhideWhenUsed="0" w:qFormat="1"/>
-    <w:lsdException w:name="heading 2" w:uiPriority="9" w:qFormat="1"/>
-    <w:lsdException w:name="heading 3" w:uiPriority="9" w:qFormat="1"/>
-    <w:lsdException w:name="heading 4" w:uiPriority="9" w:qFormat="1"/>
-    <w:lsdException w:name="heading 5" w:uiPriority="9" w:qFormat="1"/>
-    <w:lsdException w:name="heading 6" w:uiPriority="9" w:qFormat="1"/>
-    <w:lsdException w:name="heading 7" w:uiPriority="9" w:qFormat="1"/>
-    <w:lsdException w:name="heading 8" w:uiPriority="9" w:qFormat="1"/>
-    <w:lsdException w:name="heading 9" w:uiPriority="9" w:qFormat="1"/>
-    <w:lsdException w:name="toc 1" w:uiPriority="39"/>
-    <w:lsdException w:name="toc 2" w:uiPriority="39"/>
-    <w:lsdException w:name="toc 3" w:uiPriority="39"/>
-    <w:lsdException w:name="toc 4" w:uiPriority="39"/>
-    <w:lsdException w:name="toc 5" w:uiPriority="39"/>
-    <w:lsdException w:name="toc 6" w:uiPriority="39"/>
-    <w:lsdException w:name="toc 7" w:uiPriority="39"/>
-    <w:lsdException w:name="toc 8" w:uiPriority="39"/>
-    <w:lsdException w:name="toc 9" w:uiPriority="39"/>
-    <w:lsdException w:name="caption" w:uiPriority="35" w:qFormat="1"/>
-    <w:lsdException w:name="Title" w:semiHidden="0" w:uiPriority="10" w:unhideWhenUsed="0" w:qFormat="1"/>
-    <w:lsdException w:name="Default Paragraph Font" w:uiPriority="1"/>
-    <w:lsdException w:name="Subtitle" w:semiHidden="0" w:uiPriority="11" w:unhideWhenUsed="0" w:qFormat="1"/>
-    <w:lsdException w:name="Strong" w:semiHidden="0" w:uiPriority="22" w:unhideWhenUsed="0" w:qFormat="1"/>
-    <w:lsdException w:name="Emphasis" w:semiHidden="0" w:uiPriority="20" w:unhideWhenUsed="0" w:qFormat="1"/>
-    <w:lsdException w:name="Table Grid" w:semiHidden="0" w:uiPriority="59" w:unhideWhenUsed="0"/>
-    <w:lsdException w:name="Placeholder Text" w:unhideWhenUsed="0"/>
-    <w:lsdException w:name="No Spacing" w:semiHidden="0" w:uiPriority="1" w:unhideWhenUsed="0" w:qFormat="1"/>
-    <w:lsdException w:name="Light Shading" w:semiHidden="0" w:uiPriority="60" w:unhideWhenUsed="0"/>
-    <w:lsdException w:name="Light List" w:semiHidden="0" w:uiPriority="61" w:unhideWhenUsed="0"/>
-    <w:lsdException w:name="Light Grid" w:semiHidden="0" w:uiPriority="62" w:unhideWhenUsed="0"/>
-    <w:lsdException w:name="Medium Shading 1" w:semiHidden="0" w:uiPriority="63" w:unhideWhenUsed="0"/>
-    <w:lsdException w:name="Medium Shading 2" w:semiHidden="0" w:uiPriority="64" w:unhideWhenUsed="0"/>
-    <w:lsdException w:name="Medium List 1" w:semiHidden="0" w:uiPriority="65" w:unhideWhenUsed="0"/>
-    <w:lsdException w:name="Medium List 2" w:semiHidden="0" w:uiPriority="66" w:unhideWhenUsed="0"/>
-    <w:lsdException w:name="Medium Grid 1" w:semiHidden="0" w:uiPriority="67" w:unhideWhenUsed="0"/>
-    <w:lsdException w:name="Medium Grid 2" w:semiHidden="0" w:uiPriority="68" w:unhideWhenUsed="0"/>
-    <w:lsdException w:name="Medium Grid 3" w:semiHidden="0" w:uiPriority="69" w:unhideWhenUsed="0"/>
-    <w:lsdException w:name="Dark List" w:semiHidden="0" w:uiPriority="70" w:unhideWhenUsed="0"/>
-    <w:lsdException w:name="Colorful Shading" w:semiHidden="0" w:uiPriority="71" w:unhideWhenUsed="0"/>
-    <w:lsdException w:name="Colorful List" w:semiHidden="0" w:uiPriority="72" w:unhideWhenUsed="0"/>
-    <w:lsdException w:name="Colorful Grid" w:semiHidden="0" w:uiPriority="73" w:unhideWhenUsed="0"/>
-    <w:lsdException w:name="Light Shading Accent 1" w:semiHidden="0" w:uiPriority="60" w:unhideWhenUsed="0"/>
-    <w:lsdException w:name="Light List Accent 1" w:semiHidden="0" w:uiPriority="61" w:unhideWhenUsed="0"/>
-    <w:lsdException w:name="Light Grid Accent 1" w:semiHidden="0" w:uiPriority="62" w:unhideWhenUsed="0"/>
-    <w:lsdException w:name="Medium Shading 1 Accent 1" w:semiHidden="0" w:uiPriority="63" w:unhideWhenUsed="0"/>
-    <w:lsdException w:name="Medium Shading 2 Accent 1" w:semiHidden="0" w:uiPriority="64" w:unhideWhenUsed="0"/>
-    <w:lsdException w:name="Medium List 1 Accent 1" w:semiHidden="0" w:uiPriority="65" w:unhideWhenUsed="0"/>
-    <w:lsdException w:name="Revision" w:unhideWhenUsed="0"/>
-    <w:lsdException w:name="List Paragraph" w:semiHidden="0" w:uiPriority="34" w:unhideWhenUsed="0" w:qFormat="1"/>
-    <w:lsdException w:name="Quote" w:semiHidden="0" w:uiPriority="29" w:unhideWhenUsed="0" w:qFormat="1"/>
-    <w:lsdException w:name="Intense Quote" w:semiHidden="0" w:uiPriority="30" w:unhideWhenUsed="0" w:qFormat="1"/>
-    <w:lsdException w:name="Medium List 2 Accent 1" w:semiHidden="0" w:uiPriority="66" w:unhideWhenUsed="0"/>
-    <w:lsdException w:name="Medium Grid 1 Accent 1" w:semiHidden="0" w:uiPriority="67" w:unhideWhenUsed="0"/>
-    <w:lsdException w:name="Medium Grid 2 Accent 1" w:semiHidden="0" w:uiPriority="68" w:unhideWhenUsed="0"/>
-    <w:lsdException w:name="Medium Grid 3 Accent 1" w:semiHidden="0" w:uiPriority="69" w:unhideWhenUsed="0"/>
-    <w:lsdException w:name="Dark List Accent 1" w:semiHidden="0" w:uiPriority="70" w:unhideWhenUsed="0"/>
-    <w:lsdException w:name="Colorful Shading Accent 1" w:semiHidden="0" w:uiPriority="71" w:unhideWhenUsed="0"/>
-    <w:lsdException w:name="Colorful List Accent 1" w:semiHidden="0" w:uiPriority="72" w:unhideWhenUsed="0"/>
-    <w:lsdException w:name="Colorful Grid Accent 1" w:semiHidden="0" w:uiPriority="73" w:unhideWhenUsed="0"/>
-    <w:lsdException w:name="Light Shading Accent 2" w:semiHidden="0" w:uiPriority="60" w:unhideWhenUsed="0"/>
-    <w:lsdException w:name="Light List Accent 2" w:semiHidden="0" w:uiPriority="61" w:unhideWhenUsed="0"/>
-    <w:lsdException w:name="Light Grid Accent 2" w:semiHidden="0" w:uiPriority="62" w:unhideWhenUsed="0"/>
-    <w:lsdException w:name="Medium Shading 1 Accent 2" w:semiHidden="0" w:uiPriority="63" w:unhideWhenUsed="0"/>
-    <w:lsdException w:name="Medium Shading 2 Accent 2" w:semiHidden="0" w:uiPriority="64" w:unhideWhenUsed="0"/>
-    <w:lsdException w:name="Medium List 1 Accent 2" w:semiHidden="0" w:uiPriority="65" w:unhideWhenUsed="0"/>
-    <w:lsdException w:name="Medium List 2 Accent 2" w:semiHidden="0" w:uiPriority="66" w:unhideWhenUsed="0"/>
-    <w:lsdException w:name="Medium Grid 1 Accent 2" w:semiHidden="0" w:uiPriority="67" w:unhideWhenUsed="0"/>
-    <w:lsdException w:name="Medium Grid 2 Accent 2" w:semiHidden="0" w:uiPriority="68" w:unhideWhenUsed="0"/>
-    <w:lsdException w:name="Medium Grid 3 Accent 2" w:semiHidden="0" w:uiPriority="69" w:unhideWhenUsed="0"/>
-    <w:lsdException w:name="Dark List Accent 2" w:semiHidden="0" w:uiPriority="70" w:unhideWhenUsed="0"/>
-    <w:lsdException w:name="Colorful Shading Accent 2" w:semiHidden="0" w:uiPriority="71" w:unhideWhenUsed="0"/>
-    <w:lsdException w:name="Colorful List Accent 2" w:semiHidden="0" w:uiPriority="72" w:unhideWhenUsed="0"/>
-    <w:lsdException w:name="Colorful Grid Accent 2" w:semiHidden="0" w:uiPriority="73" w:unhideWhenUsed="0"/>
-    <w:lsdException w:name="Light Shading Accent 3" w:semiHidden="0" w:uiPriority="60" w:unhideWhenUsed="0"/>
-    <w:lsdException w:name="Light List Accent 3" w:semiHidden="0" w:uiPriority="61" w:unhideWhenUsed="0"/>
-    <w:lsdException w:name="Light Grid Accent 3" w:semiHidden="0" w:uiPriority="62" w:unhideWhenUsed="0"/>
-    <w:lsdException w:name="Medium Shading 1 Accent 3" w:semiHidden="0" w:uiPriority="63" w:unhideWhenUsed="0"/>
-    <w:lsdException w:name="Medium Shading 2 Accent 3" w:semiHidden="0" w:uiPriority="64" w:unhideWhenUsed="0"/>
-    <w:lsdException w:name="Medium List 1 Accent 3" w:semiHidden="0" w:uiPriority="65" w:unhideWhenUsed="0"/>
-    <w:lsdException w:name="Medium List 2 Accent 3" w:semiHidden="0" w:uiPriority="66" w:unhideWhenUsed="0"/>
-    <w:lsdException w:name="Medium Grid 1 Accent 3" w:semiHidden="0" w:uiPriority="67" w:unhideWhenUsed="0"/>
-    <w:lsdException w:name="Medium Grid 2 Accent 3" w:semiHidden="0" w:uiPriority="68" w:unhideWhenUsed="0"/>
-    <w:lsdException w:name="Medium Grid 3 Accent 3" w:semiHidden="0" w:uiPriority="69" w:unhideWhenUsed="0"/>
-    <w:lsdException w:name="Dark List Accent 3" w:semiHidden="0" w:uiPriority="70" w:unhideWhenUsed="0"/>
-    <w:lsdException w:name="Colorful Shading Accent 3" w:semiHidden="0" w:uiPriority="71" w:unhideWhenUsed="0"/>
-    <w:lsdException w:name="Colorful List Accent 3" w:semiHidden="0" w:uiPriority="72" w:unhideWhenUsed="0"/>
-    <w:lsdException w:name="Colorful Grid Accent 3" w:semiHidden="0" w:uiPriority="73" w:unhideWhenUsed="0"/>
-    <w:lsdException w:name="Light Shading Accent 4" w:semiHidden="0" w:uiPriority="60" w:unhideWhenUsed="0"/>
-    <w:lsdException w:name="Light List Accent 4" w:semiHidden="0" w:uiPriority="61" w:unhideWhenUsed="0"/>
-    <w:lsdException w:name="Light Grid Accent 4" w:semiHidden="0" w:uiPriority="62" w:unhideWhenUsed="0"/>
-    <w:lsdException w:name="Medium Shading 1 Accent 4" w:semiHidden="0" w:uiPriority="63" w:unhideWhenUsed="0"/>
-    <w:lsdException w:name="Medium Shading 2 Accent 4" w:semiHidden="0" w:uiPriority="64" w:unhideWhenUsed="0"/>
-    <w:lsdException w:name="Medium List 1 Accent 4" w:semiHidden="0" w:uiPriority="65" w:unhideWhenUsed="0"/>
-    <w:lsdException w:name="Medium List 2 Accent 4" w:semiHidden="0" w:uiPriority="66" w:unhideWhenUsed="0"/>
-    <w:lsdException w:name="Medium Grid 1 Accent 4" w:semiHidden="0" w:uiPriority="67" w:unhideWhenUsed="0"/>
-    <w:lsdException w:name="Medium Grid 2 Accent 4" w:semiHidden="0" w:uiPriority="68" w:unhideWhenUsed="0"/>
-    <w:lsdException w:name="Medium Grid 3 Accent 4" w:semiHidden="0" w:uiPriority="69" w:unhideWhenUsed="0"/>
-    <w:lsdException w:name="Dark List Accent 4" w:semiHidden="0" w:uiPriority="70" w:unhideWhenUsed="0"/>
-    <w:lsdException w:name="Colorful Shading Accent 4" w:semiHidden="0" w:uiPriority="71" w:unhideWhenUsed="0"/>
-    <w:lsdException w:name="Colorful List Accent 4" w:semiHidden="0" w:uiPriority="72" w:unhideWhenUsed="0"/>
-    <w:lsdException w:name="Colorful Grid Accent 4" w:semiHidden="0" w:uiPriority="73" w:unhideWhenUsed="0"/>
-    <w:lsdException w:name="Light Shading Accent 5" w:semiHidden="0" w:uiPriority="60" w:unhideWhenUsed="0"/>
-    <w:lsdException w:name="Light List Accent 5" w:semiHidden="0" w:uiPriority="61" w:unhideWhenUsed="0"/>
-    <w:lsdException w:name="Light Grid Accent 5" w:semiHidden="0" w:uiPriority="62" w:unhideWhenUsed="0"/>
-    <w:lsdException w:name="Medium Shading 1 Accent 5" w:semiHidden="0" w:uiPriority="63" w:unhideWhenUsed="0"/>
-    <w:lsdException w:name="Medium Shading 2 Accent 5" w:semiHidden="0" w:uiPriority="64" w:unhideWhenUsed="0"/>
-    <w:lsdException w:name="Medium List 1 Accent 5" w:semiHidden="0" w:uiPriority="65" w:unhideWhenUsed="0"/>
-    <w:lsdException w:name="Medium List 2 Accent 5" w:semiHidden="0" w:uiPriority="66" w:unhideWhenUsed="0"/>
-    <w:lsdException w:name="Medium Grid 1 Accent 5" w:semiHidden="0" w:uiPriority="67" w:unhideWhenUsed="0"/>
-    <w:lsdException w:name="Medium Grid 2 Accent 5" w:semiHidden="0" w:uiPriority="68" w:unhideWhenUsed="0"/>
-    <w:lsdException w:name="Medium Grid 3 Accent 5" w:semiHidden="0" w:uiPriority="69" w:unhideWhenUsed="0"/>
-    <w:lsdException w:name="Dark List Accent 5" w:semiHidden="0" w:uiPriority="70" w:unhideWhenUsed="0"/>
-    <w:lsdException w:name="Colorful Shading Accent 5" w:semiHidden="0" w:uiPriority="71" w:unhideWhenUsed="0"/>
-    <w:lsdException w:name="Colorful List Accent 5" w:semiHidden="0" w:uiPriority="72" w:unhideWhenUsed="0"/>
-    <w:lsdException w:name="Colorful Grid Accent 5" w:semiHidden="0" w:uiPriority="73" w:unhideWhenUsed="0"/>
-    <w:lsdException w:name="Light Shading Accent 6" w:semiHidden="0" w:uiPriority="60" w:unhideWhenUsed="0"/>
-    <w:lsdException w:name="Light List Accent 6" w:semiHidden="0" w:uiPriority="61" w:unhideWhenUsed="0"/>
-    <w:lsdException w:name="Light Grid Accent 6" w:semiHidden="0" w:uiPriority="62" w:unhideWhenUsed="0"/>
-    <w:lsdException w:name="Medium Shading 1 Accent 6" w:semiHidden="0" w:uiPriority="63" w:unhideWhenUsed="0"/>
-    <w:lsdException w:name="Medium Shading 2 Accent 6" w:semiHidden="0" w:uiPriority="64" w:unhideWhenUsed="0"/>
-    <w:lsdException w:name="Medium List 1 Accent 6" w:semiHidden="0" w:uiPriority="65" w:unhideWhenUsed="0"/>
-    <w:lsdException w:name="Medium List 2 Accent 6" w:semiHidden="0" w:uiPriority="66" w:unhideWhenUsed="0"/>
-    <w:lsdException w:name="Medium Grid 1 Accent 6" w:semiHidden="0" w:uiPriority="67" w:unhideWhenUsed="0"/>
-    <w:lsdException w:name="Medium Grid 2 Accent 6" w:semiHidden="0" w:uiPriority="68" w:unhideWhenUsed="0"/>
-    <w:lsdException w:name="Medium Grid 3 Accent 6" w:semiHidden="0" w:uiPriority="69" w:unhideWhenUsed="0"/>
-    <w:lsdException w:name="Dark List Accent 6" w:semiHidden="0" w:uiPriority="70" w:unhideWhenUsed="0"/>
-    <w:lsdException w:name="Colorful Shading Accent 6" w:semiHidden="0" w:uiPriority="71" w:unhideWhenUsed="0"/>
-    <w:lsdException w:name="Colorful List Accent 6" w:semiHidden="0" w:uiPriority="72" w:unhideWhenUsed="0"/>
-    <w:lsdException w:name="Colorful Grid Accent 6" w:semiHidden="0" w:uiPriority="73" w:unhideWhenUsed="0"/>
-    <w:lsdException w:name="Subtle Emphasis" w:semiHidden="0" w:uiPriority="19" w:unhideWhenUsed="0" w:qFormat="1"/>
-    <w:lsdException w:name="Intense Emphasis" w:semiHidden="0" w:uiPriority="21" w:unhideWhenUsed="0" w:qFormat="1"/>
-    <w:lsdException w:name="Subtle Reference" w:semiHidden="0" w:uiPriority="31" w:unhideWhenUsed="0" w:qFormat="1"/>
-    <w:lsdException w:name="Intense Reference" w:semiHidden="0" w:uiPriority="32" w:unhideWhenUsed="0" w:qFormat="1"/>
-    <w:lsdException w:name="Book Title" w:semiHidden="0" w:uiPriority="33" w:unhideWhenUsed="0" w:qFormat="1"/>
-    <w:lsdException w:name="Bibliography" w:uiPriority="37"/>
-    <w:lsdException w:name="TOC Heading" w:uiPriority="39" w:qFormat="1"/>
-  </w:latentStyles>
-  <w:style w:type="paragraph" w:default="1" w:styleId="Standard">
-    <w:name w:val="Normal"/>
-    <w:qFormat/>
-  </w:style>
-  <w:style w:type="character" w:default="1" w:styleId="Absatz-Standardschriftart">
-    <w:name w:val="Default Paragraph Font"/>
-    <w:uiPriority w:val="1"/>
-    <w:semiHidden/>
-    <w:unhideWhenUsed/>
-  </w:style>
-  <w:style w:type="table" w:default="1" w:styleId="NormaleTabelle">
-    <w:name w:val="Normal Table"/>
-    <w:uiPriority w:val="99"/>
-    <w:semiHidden/>
-    <w:unhideWhenUsed/>
-    <w:tblPr>
-      <w:tblInd w:w="0" w:type="dxa"/>
-      <w:tblCellMar>
-        <w:top w:w="0" w:type="dxa"/>
-        <w:left w:w="108" w:type="dxa"/>
-        <w:bottom w:w="0" w:type="dxa"/>
-        <w:right w:w="108" w:type="dxa"/>
-      </w:tblCellMar>
-    </w:tblPr>
-  </w:style>
-  <w:style w:type="numbering" w:default="1" w:styleId="KeineListe">
-    <w:name w:val="No List"/>
-    <w:uiPriority w:val="99"/>
-    <w:semiHidden/>
-    <w:unhideWhenUsed/>
-  </w:style>
-  <w:style w:type="character" w:styleId="Platzhaltertext">
-    <w:name w:val="Placeholder Text"/>
-    <w:basedOn w:val="Absatz-Standardschriftart"/>
-    <w:uiPriority w:val="99"/>
-    <w:semiHidden/>
-    <w:rsid w:val="002121D6"/>
-    <w:rPr>
-      <w:color w:val="808080"/>
-    </w:rPr>
-  </w:style>
-</w:styles>
-</file>
-
-<file path=word/glossary/webSettings.xml><?xml version="1.0" encoding="utf-8"?>
-<w:webSettings xmlns:mc="http://schemas.openxmlformats.org/markup-compatibility/2006" xmlns:r="http://schemas.openxmlformats.org/officeDocument/2006/relationships" xmlns:w="http://schemas.openxmlformats.org/wordprocessingml/2006/main" xmlns:w14="http://schemas.microsoft.com/office/word/2010/wordml" mc:Ignorable="w14">
-  <w:optimizeForBrowser/>
-  <w:allowPNG/>
-</w:webSettings>
-</file>
-
 <file path=word/theme/theme1.xml><?xml version="1.0" encoding="utf-8"?>
 <a:theme xmlns:a="http://schemas.openxmlformats.org/drawingml/2006/main" name="Larissa">
   <a:themeElements>
@@ -9656,7 +11088,7 @@
 </file>
 
 <file path=customXml/itemProps1.xml><?xml version="1.0" encoding="utf-8"?>
-<ds:datastoreItem xmlns:ds="http://schemas.openxmlformats.org/officeDocument/2006/customXml" ds:itemID="{34F470EE-5B44-43C9-80B4-186E9AB8840E}">
+<ds:datastoreItem xmlns:ds="http://schemas.openxmlformats.org/officeDocument/2006/customXml" ds:itemID="{E7476A95-9E44-40D1-9DEC-E3B8B517651B}">
   <ds:schemaRefs>
     <ds:schemaRef ds:uri="http://schemas.openxmlformats.org/officeDocument/2006/bibliography"/>
   </ds:schemaRefs>

</xml_diff>